<commit_message>
finish all in 20200106
</commit_message>
<xml_diff>
--- a/1.docx
+++ b/1.docx
@@ -230,14 +230,6 @@
           <w:szCs w:val="28"/>
         </w:rPr>
       </w:pPr>
-      <w:r>
-        <w:rPr>
-          <w:rFonts w:ascii="Times New Roman" w:hAnsi="Times New Roman"/>
-          <w:sz w:val="28"/>
-          <w:szCs w:val="28"/>
-        </w:rPr>
-        <w:t xml:space="preserve">git </w:t>
-      </w:r>
       <w:proofErr w:type="spellStart"/>
       <w:r>
         <w:rPr>
@@ -245,6 +237,24 @@
           <w:sz w:val="28"/>
           <w:szCs w:val="28"/>
         </w:rPr>
+        <w:t>git</w:t>
+      </w:r>
+      <w:proofErr w:type="spellEnd"/>
+      <w:r>
+        <w:rPr>
+          <w:rFonts w:ascii="Times New Roman" w:hAnsi="Times New Roman"/>
+          <w:sz w:val="28"/>
+          <w:szCs w:val="28"/>
+        </w:rPr>
+        <w:t xml:space="preserve"> </w:t>
+      </w:r>
+      <w:proofErr w:type="spellStart"/>
+      <w:r>
+        <w:rPr>
+          <w:rFonts w:ascii="Times New Roman" w:hAnsi="Times New Roman"/>
+          <w:sz w:val="28"/>
+          <w:szCs w:val="28"/>
+        </w:rPr>
         <w:t>config</w:t>
       </w:r>
       <w:proofErr w:type="spellEnd"/>
@@ -300,13 +310,23 @@
           <w:szCs w:val="28"/>
         </w:rPr>
       </w:pPr>
-      <w:r>
-        <w:rPr>
-          <w:rFonts w:ascii="Times New Roman" w:hAnsi="Times New Roman"/>
-          <w:sz w:val="28"/>
-          <w:szCs w:val="28"/>
-        </w:rPr>
-        <w:t xml:space="preserve">git </w:t>
+      <w:proofErr w:type="spellStart"/>
+      <w:r>
+        <w:rPr>
+          <w:rFonts w:ascii="Times New Roman" w:hAnsi="Times New Roman"/>
+          <w:sz w:val="28"/>
+          <w:szCs w:val="28"/>
+        </w:rPr>
+        <w:t>git</w:t>
+      </w:r>
+      <w:proofErr w:type="spellEnd"/>
+      <w:r>
+        <w:rPr>
+          <w:rFonts w:ascii="Times New Roman" w:hAnsi="Times New Roman"/>
+          <w:sz w:val="28"/>
+          <w:szCs w:val="28"/>
+        </w:rPr>
+        <w:t xml:space="preserve"> </w:t>
       </w:r>
       <w:proofErr w:type="spellStart"/>
       <w:r>
@@ -2152,14 +2172,25 @@
           <w:szCs w:val="28"/>
         </w:rPr>
       </w:pPr>
-      <w:r>
-        <w:rPr>
-          <w:rFonts w:ascii="Times New Roman" w:hAnsi="Times New Roman" w:hint="eastAsia"/>
-          <w:b/>
-          <w:sz w:val="28"/>
-          <w:szCs w:val="28"/>
-        </w:rPr>
-        <w:t xml:space="preserve">git </w:t>
+      <w:proofErr w:type="spellStart"/>
+      <w:r>
+        <w:rPr>
+          <w:rFonts w:ascii="Times New Roman" w:hAnsi="Times New Roman" w:hint="eastAsia"/>
+          <w:b/>
+          <w:sz w:val="28"/>
+          <w:szCs w:val="28"/>
+        </w:rPr>
+        <w:t>git</w:t>
+      </w:r>
+      <w:proofErr w:type="spellEnd"/>
+      <w:r>
+        <w:rPr>
+          <w:rFonts w:ascii="Times New Roman" w:hAnsi="Times New Roman" w:hint="eastAsia"/>
+          <w:b/>
+          <w:sz w:val="28"/>
+          <w:szCs w:val="28"/>
+        </w:rPr>
+        <w:t xml:space="preserve"> </w:t>
       </w:r>
       <w:proofErr w:type="spellStart"/>
       <w:r>
@@ -2696,14 +2727,25 @@
           <w:szCs w:val="28"/>
         </w:rPr>
       </w:pPr>
-      <w:r>
-        <w:rPr>
-          <w:rFonts w:ascii="Times New Roman" w:hAnsi="Times New Roman" w:hint="eastAsia"/>
-          <w:b/>
-          <w:sz w:val="28"/>
-          <w:szCs w:val="28"/>
-        </w:rPr>
-        <w:t xml:space="preserve">git </w:t>
+      <w:proofErr w:type="spellStart"/>
+      <w:r>
+        <w:rPr>
+          <w:rFonts w:ascii="Times New Roman" w:hAnsi="Times New Roman" w:hint="eastAsia"/>
+          <w:b/>
+          <w:sz w:val="28"/>
+          <w:szCs w:val="28"/>
+        </w:rPr>
+        <w:t>git</w:t>
+      </w:r>
+      <w:proofErr w:type="spellEnd"/>
+      <w:r>
+        <w:rPr>
+          <w:rFonts w:ascii="Times New Roman" w:hAnsi="Times New Roman" w:hint="eastAsia"/>
+          <w:b/>
+          <w:sz w:val="28"/>
+          <w:szCs w:val="28"/>
+        </w:rPr>
+        <w:t xml:space="preserve"> </w:t>
       </w:r>
       <w:proofErr w:type="spellStart"/>
       <w:r>
@@ -3649,15 +3691,6 @@
           <w:szCs w:val="28"/>
         </w:rPr>
       </w:pPr>
-      <w:r>
-        <w:rPr>
-          <w:rFonts w:ascii="Times New Roman" w:hAnsi="Times New Roman"/>
-          <w:b/>
-          <w:sz w:val="28"/>
-          <w:szCs w:val="28"/>
-        </w:rPr>
-        <w:t>ssh-</w:t>
-      </w:r>
       <w:proofErr w:type="spellStart"/>
       <w:r>
         <w:rPr>
@@ -3666,7 +3699,7 @@
           <w:sz w:val="28"/>
           <w:szCs w:val="28"/>
         </w:rPr>
-        <w:t>keygen</w:t>
+        <w:t>ssh-keygen</w:t>
       </w:r>
       <w:proofErr w:type="spellEnd"/>
       <w:r>
@@ -3782,21 +3815,14 @@
         </w:rPr>
         <w:t>例：</w:t>
       </w:r>
+      <w:proofErr w:type="spellStart"/>
       <w:proofErr w:type="gramStart"/>
       <w:r>
         <w:rPr>
           <w:rFonts w:ascii="Times New Roman" w:hAnsi="Times New Roman"/>
           <w:szCs w:val="21"/>
         </w:rPr>
-        <w:t>ssh-</w:t>
-      </w:r>
-      <w:proofErr w:type="spellStart"/>
-      <w:r>
-        <w:rPr>
-          <w:rFonts w:ascii="Times New Roman" w:hAnsi="Times New Roman"/>
-          <w:szCs w:val="21"/>
-        </w:rPr>
-        <w:t>keygen</w:t>
+        <w:t>ssh-keygen</w:t>
       </w:r>
       <w:proofErr w:type="spellEnd"/>
       <w:proofErr w:type="gramEnd"/>
@@ -3873,8 +3899,17 @@
           <w:rFonts w:ascii="Times New Roman" w:hAnsi="Times New Roman" w:hint="eastAsia"/>
           <w:szCs w:val="21"/>
         </w:rPr>
-        <w:t>.ssh</w:t>
-      </w:r>
+        <w:t>.</w:t>
+      </w:r>
+      <w:proofErr w:type="spellStart"/>
+      <w:r>
+        <w:rPr>
+          <w:rFonts w:ascii="Times New Roman" w:hAnsi="Times New Roman" w:hint="eastAsia"/>
+          <w:szCs w:val="21"/>
+        </w:rPr>
+        <w:t>ssh</w:t>
+      </w:r>
+      <w:proofErr w:type="spellEnd"/>
       <w:r>
         <w:rPr>
           <w:rFonts w:ascii="Times New Roman" w:hAnsi="Times New Roman" w:hint="eastAsia"/>
@@ -4580,6 +4615,7 @@
         </w:rPr>
         <w:t>分支。</w:t>
       </w:r>
+      <w:proofErr w:type="spellStart"/>
       <w:r>
         <w:rPr>
           <w:rFonts w:ascii="Times New Roman" w:hAnsi="Times New Roman" w:hint="eastAsia"/>
@@ -4588,6 +4624,7 @@
         </w:rPr>
         <w:t>Git</w:t>
       </w:r>
+      <w:proofErr w:type="spellEnd"/>
       <w:r>
         <w:rPr>
           <w:rFonts w:ascii="Times New Roman" w:hAnsi="Times New Roman" w:hint="eastAsia"/>
@@ -5528,13 +5565,23 @@
         </w:rPr>
         <w:tab/>
       </w:r>
+      <w:proofErr w:type="spellStart"/>
       <w:r>
         <w:rPr>
           <w:rFonts w:ascii="Times New Roman" w:hAnsi="Times New Roman" w:hint="eastAsia"/>
           <w:color w:val="FF0000"/>
           <w:szCs w:val="21"/>
         </w:rPr>
-        <w:t xml:space="preserve">git checkout -b </w:t>
+        <w:t>git</w:t>
+      </w:r>
+      <w:proofErr w:type="spellEnd"/>
+      <w:r>
+        <w:rPr>
+          <w:rFonts w:ascii="Times New Roman" w:hAnsi="Times New Roman" w:hint="eastAsia"/>
+          <w:color w:val="FF0000"/>
+          <w:szCs w:val="21"/>
+        </w:rPr>
+        <w:t xml:space="preserve"> checkout -b </w:t>
       </w:r>
       <w:proofErr w:type="spellStart"/>
       <w:r>
@@ -5585,6 +5632,7 @@
         </w:rPr>
         <w:tab/>
       </w:r>
+      <w:proofErr w:type="spellStart"/>
       <w:proofErr w:type="gramStart"/>
       <w:r>
         <w:rPr>
@@ -5594,6 +5642,7 @@
         </w:rPr>
         <w:t>git</w:t>
       </w:r>
+      <w:proofErr w:type="spellEnd"/>
       <w:proofErr w:type="gramEnd"/>
       <w:r>
         <w:rPr>
@@ -5647,6 +5696,7 @@
         </w:rPr>
         <w:tab/>
       </w:r>
+      <w:proofErr w:type="spellStart"/>
       <w:proofErr w:type="gramStart"/>
       <w:r>
         <w:rPr>
@@ -5656,6 +5706,7 @@
         </w:rPr>
         <w:t>git</w:t>
       </w:r>
+      <w:proofErr w:type="spellEnd"/>
       <w:proofErr w:type="gramEnd"/>
       <w:r>
         <w:rPr>
@@ -5830,6 +5881,7 @@
         </w:rPr>
         <w:t>，执行</w:t>
       </w:r>
+      <w:proofErr w:type="spellStart"/>
       <w:r>
         <w:rPr>
           <w:rFonts w:ascii="Times New Roman" w:hAnsi="Times New Roman" w:hint="eastAsia"/>
@@ -5837,7 +5889,17 @@
           <w:color w:val="FF0000"/>
           <w:szCs w:val="21"/>
         </w:rPr>
-        <w:t xml:space="preserve">git merge </w:t>
+        <w:t>git</w:t>
+      </w:r>
+      <w:proofErr w:type="spellEnd"/>
+      <w:r>
+        <w:rPr>
+          <w:rFonts w:ascii="Times New Roman" w:hAnsi="Times New Roman" w:hint="eastAsia"/>
+          <w:b/>
+          <w:color w:val="FF0000"/>
+          <w:szCs w:val="21"/>
+        </w:rPr>
+        <w:t xml:space="preserve"> merge </w:t>
       </w:r>
       <w:proofErr w:type="spellStart"/>
       <w:r>
@@ -6037,6 +6099,7 @@
         </w:rPr>
         <w:t>例：</w:t>
       </w:r>
+      <w:proofErr w:type="spellStart"/>
       <w:r>
         <w:rPr>
           <w:rFonts w:ascii="Times New Roman" w:hAnsi="Times New Roman"/>
@@ -6044,7 +6107,17 @@
           <w:color w:val="FF0000"/>
           <w:szCs w:val="21"/>
         </w:rPr>
-        <w:t>git merge --no-</w:t>
+        <w:t>git</w:t>
+      </w:r>
+      <w:proofErr w:type="spellEnd"/>
+      <w:r>
+        <w:rPr>
+          <w:rFonts w:ascii="Times New Roman" w:hAnsi="Times New Roman"/>
+          <w:b/>
+          <w:color w:val="FF0000"/>
+          <w:szCs w:val="21"/>
+        </w:rPr>
+        <w:t xml:space="preserve"> merge --no-</w:t>
       </w:r>
       <w:proofErr w:type="spellStart"/>
       <w:r>
@@ -7329,13 +7402,23 @@
         </w:rPr>
         <w:t>注：</w:t>
       </w:r>
-      <w:r>
-        <w:rPr>
-          <w:rFonts w:ascii="Times New Roman" w:hAnsi="Times New Roman"/>
-          <w:b/>
-          <w:szCs w:val="21"/>
-        </w:rPr>
-        <w:t>git cherry-pick</w:t>
+      <w:proofErr w:type="spellStart"/>
+      <w:r>
+        <w:rPr>
+          <w:rFonts w:ascii="Times New Roman" w:hAnsi="Times New Roman"/>
+          <w:b/>
+          <w:szCs w:val="21"/>
+        </w:rPr>
+        <w:t>git</w:t>
+      </w:r>
+      <w:proofErr w:type="spellEnd"/>
+      <w:r>
+        <w:rPr>
+          <w:rFonts w:ascii="Times New Roman" w:hAnsi="Times New Roman"/>
+          <w:b/>
+          <w:szCs w:val="21"/>
+        </w:rPr>
+        <w:t xml:space="preserve"> cherry-pick</w:t>
       </w:r>
       <w:r>
         <w:rPr>
@@ -7815,12 +7898,21 @@
           <w:szCs w:val="21"/>
         </w:rPr>
       </w:pPr>
-      <w:r>
-        <w:rPr>
-          <w:rFonts w:ascii="Times New Roman" w:hAnsi="Times New Roman" w:hint="eastAsia"/>
-          <w:szCs w:val="21"/>
-        </w:rPr>
-        <w:t xml:space="preserve">git push origin </w:t>
+      <w:proofErr w:type="spellStart"/>
+      <w:r>
+        <w:rPr>
+          <w:rFonts w:ascii="Times New Roman" w:hAnsi="Times New Roman" w:hint="eastAsia"/>
+          <w:szCs w:val="21"/>
+        </w:rPr>
+        <w:t>git</w:t>
+      </w:r>
+      <w:proofErr w:type="spellEnd"/>
+      <w:r>
+        <w:rPr>
+          <w:rFonts w:ascii="Times New Roman" w:hAnsi="Times New Roman" w:hint="eastAsia"/>
+          <w:szCs w:val="21"/>
+        </w:rPr>
+        <w:t xml:space="preserve"> push origin </w:t>
       </w:r>
       <w:proofErr w:type="spellStart"/>
       <w:r>
@@ -8006,12 +8098,21 @@
         </w:rPr>
         <w:t xml:space="preserve"> </w:t>
       </w:r>
-      <w:r>
-        <w:rPr>
-          <w:rFonts w:ascii="Times New Roman" w:hAnsi="Times New Roman" w:hint="eastAsia"/>
-          <w:szCs w:val="21"/>
-        </w:rPr>
-        <w:t xml:space="preserve">git checkout -b </w:t>
+      <w:proofErr w:type="spellStart"/>
+      <w:r>
+        <w:rPr>
+          <w:rFonts w:ascii="Times New Roman" w:hAnsi="Times New Roman" w:hint="eastAsia"/>
+          <w:szCs w:val="21"/>
+        </w:rPr>
+        <w:t>git</w:t>
+      </w:r>
+      <w:proofErr w:type="spellEnd"/>
+      <w:r>
+        <w:rPr>
+          <w:rFonts w:ascii="Times New Roman" w:hAnsi="Times New Roman" w:hint="eastAsia"/>
+          <w:szCs w:val="21"/>
+        </w:rPr>
+        <w:t xml:space="preserve"> checkout -b </w:t>
       </w:r>
       <w:proofErr w:type="spellStart"/>
       <w:r>
@@ -8302,12 +8403,21 @@
         </w:rPr>
         <w:t>例：</w:t>
       </w:r>
-      <w:r>
-        <w:rPr>
-          <w:rFonts w:ascii="Times New Roman" w:hAnsi="Times New Roman" w:hint="eastAsia"/>
-          <w:szCs w:val="21"/>
-        </w:rPr>
-        <w:t xml:space="preserve">git branch --set-upstream-to </w:t>
+      <w:proofErr w:type="spellStart"/>
+      <w:r>
+        <w:rPr>
+          <w:rFonts w:ascii="Times New Roman" w:hAnsi="Times New Roman" w:hint="eastAsia"/>
+          <w:szCs w:val="21"/>
+        </w:rPr>
+        <w:t>git</w:t>
+      </w:r>
+      <w:proofErr w:type="spellEnd"/>
+      <w:r>
+        <w:rPr>
+          <w:rFonts w:ascii="Times New Roman" w:hAnsi="Times New Roman" w:hint="eastAsia"/>
+          <w:szCs w:val="21"/>
+        </w:rPr>
+        <w:t xml:space="preserve"> branch --set-upstream-to </w:t>
       </w:r>
       <w:proofErr w:type="spellStart"/>
       <w:r>
@@ -10658,13 +10768,41 @@
         </w:rPr>
         <w:t>例：</w:t>
       </w:r>
-      <w:r>
-        <w:rPr>
-          <w:rFonts w:ascii="Times New Roman" w:hAnsi="Times New Roman"/>
-          <w:b/>
-          <w:szCs w:val="21"/>
-        </w:rPr>
-        <w:t>git config --global alias.st status</w:t>
+      <w:proofErr w:type="spellStart"/>
+      <w:r>
+        <w:rPr>
+          <w:rFonts w:ascii="Times New Roman" w:hAnsi="Times New Roman"/>
+          <w:b/>
+          <w:szCs w:val="21"/>
+        </w:rPr>
+        <w:t>git</w:t>
+      </w:r>
+      <w:proofErr w:type="spellEnd"/>
+      <w:r>
+        <w:rPr>
+          <w:rFonts w:ascii="Times New Roman" w:hAnsi="Times New Roman"/>
+          <w:b/>
+          <w:szCs w:val="21"/>
+        </w:rPr>
+        <w:t xml:space="preserve"> </w:t>
+      </w:r>
+      <w:proofErr w:type="spellStart"/>
+      <w:r>
+        <w:rPr>
+          <w:rFonts w:ascii="Times New Roman" w:hAnsi="Times New Roman"/>
+          <w:b/>
+          <w:szCs w:val="21"/>
+        </w:rPr>
+        <w:t>config</w:t>
+      </w:r>
+      <w:proofErr w:type="spellEnd"/>
+      <w:r>
+        <w:rPr>
+          <w:rFonts w:ascii="Times New Roman" w:hAnsi="Times New Roman"/>
+          <w:b/>
+          <w:szCs w:val="21"/>
+        </w:rPr>
+        <w:t xml:space="preserve"> --global alias.st status</w:t>
       </w:r>
       <w:r>
         <w:rPr>
@@ -10721,6 +10859,192 @@
         </w:rPr>
         <w:t>配置后</w:t>
       </w:r>
+      <w:proofErr w:type="spellStart"/>
+      <w:r>
+        <w:rPr>
+          <w:rFonts w:ascii="Times New Roman" w:hAnsi="Times New Roman" w:hint="eastAsia"/>
+          <w:szCs w:val="21"/>
+        </w:rPr>
+        <w:t>git</w:t>
+      </w:r>
+      <w:proofErr w:type="spellEnd"/>
+      <w:r>
+        <w:rPr>
+          <w:rFonts w:ascii="Times New Roman" w:hAnsi="Times New Roman" w:hint="eastAsia"/>
+          <w:szCs w:val="21"/>
+        </w:rPr>
+        <w:t xml:space="preserve"> </w:t>
+      </w:r>
+      <w:proofErr w:type="spellStart"/>
+      <w:r>
+        <w:rPr>
+          <w:rFonts w:ascii="Times New Roman" w:hAnsi="Times New Roman" w:hint="eastAsia"/>
+          <w:szCs w:val="21"/>
+        </w:rPr>
+        <w:t>st</w:t>
+      </w:r>
+      <w:proofErr w:type="spellEnd"/>
+      <w:r>
+        <w:rPr>
+          <w:rFonts w:ascii="Times New Roman" w:hAnsi="Times New Roman" w:hint="eastAsia"/>
+          <w:szCs w:val="21"/>
+        </w:rPr>
+        <w:t xml:space="preserve"> = </w:t>
+      </w:r>
+      <w:proofErr w:type="spellStart"/>
+      <w:r>
+        <w:rPr>
+          <w:rFonts w:ascii="Times New Roman" w:hAnsi="Times New Roman" w:hint="eastAsia"/>
+          <w:szCs w:val="21"/>
+        </w:rPr>
+        <w:t>git</w:t>
+      </w:r>
+      <w:proofErr w:type="spellEnd"/>
+      <w:r>
+        <w:rPr>
+          <w:rFonts w:ascii="Times New Roman" w:hAnsi="Times New Roman" w:hint="eastAsia"/>
+          <w:szCs w:val="21"/>
+        </w:rPr>
+        <w:t xml:space="preserve"> status</w:t>
+      </w:r>
+    </w:p>
+    <w:p>
+      <w:pPr>
+        <w:spacing w:line="400" w:lineRule="exact"/>
+        <w:ind w:leftChars="199" w:left="418"/>
+        <w:rPr>
+          <w:rFonts w:ascii="Times New Roman" w:hAnsi="Times New Roman"/>
+          <w:b/>
+          <w:szCs w:val="21"/>
+        </w:rPr>
+      </w:pPr>
+      <w:r>
+        <w:rPr>
+          <w:rFonts w:ascii="Times New Roman" w:hAnsi="Times New Roman"/>
+          <w:b/>
+          <w:szCs w:val="21"/>
+        </w:rPr>
+        <w:t>git config --global alias.co checkout</w:t>
+      </w:r>
+      <w:r>
+        <w:rPr>
+          <w:rFonts w:ascii="Times New Roman" w:hAnsi="Times New Roman" w:hint="eastAsia"/>
+          <w:b/>
+          <w:szCs w:val="21"/>
+        </w:rPr>
+        <w:t>：</w:t>
+      </w:r>
+      <w:r>
+        <w:rPr>
+          <w:rFonts w:ascii="Times New Roman" w:hAnsi="Times New Roman" w:hint="eastAsia"/>
+          <w:b/>
+          <w:szCs w:val="21"/>
+        </w:rPr>
+        <w:tab/>
+      </w:r>
+      <w:r>
+        <w:rPr>
+          <w:rFonts w:ascii="Times New Roman" w:hAnsi="Times New Roman" w:hint="eastAsia"/>
+          <w:b/>
+          <w:szCs w:val="21"/>
+        </w:rPr>
+        <w:tab/>
+      </w:r>
+      <w:r>
+        <w:rPr>
+          <w:rFonts w:ascii="Times New Roman" w:hAnsi="Times New Roman" w:hint="eastAsia"/>
+          <w:b/>
+          <w:szCs w:val="21"/>
+        </w:rPr>
+        <w:tab/>
+      </w:r>
+      <w:r>
+        <w:rPr>
+          <w:rFonts w:ascii="Times New Roman" w:hAnsi="Times New Roman" w:hint="eastAsia"/>
+          <w:b/>
+          <w:szCs w:val="21"/>
+        </w:rPr>
+        <w:tab/>
+      </w:r>
+      <w:r>
+        <w:rPr>
+          <w:rFonts w:ascii="Times New Roman" w:hAnsi="Times New Roman" w:hint="eastAsia"/>
+          <w:b/>
+          <w:szCs w:val="21"/>
+        </w:rPr>
+        <w:tab/>
+      </w:r>
+      <w:r>
+        <w:rPr>
+          <w:rFonts w:ascii="Times New Roman" w:hAnsi="Times New Roman" w:hint="eastAsia"/>
+          <w:szCs w:val="21"/>
+        </w:rPr>
+        <w:t>配置后</w:t>
+      </w:r>
+      <w:r>
+        <w:rPr>
+          <w:rFonts w:ascii="Times New Roman" w:hAnsi="Times New Roman" w:hint="eastAsia"/>
+          <w:szCs w:val="21"/>
+        </w:rPr>
+        <w:t xml:space="preserve">git co = git </w:t>
+      </w:r>
+      <w:r>
+        <w:rPr>
+          <w:rFonts w:ascii="Times New Roman" w:hAnsi="Times New Roman"/>
+          <w:szCs w:val="21"/>
+        </w:rPr>
+        <w:t>checkout</w:t>
+      </w:r>
+    </w:p>
+    <w:p>
+      <w:pPr>
+        <w:spacing w:line="400" w:lineRule="exact"/>
+        <w:ind w:leftChars="199" w:left="418"/>
+        <w:rPr>
+          <w:rFonts w:ascii="Times New Roman" w:hAnsi="Times New Roman"/>
+          <w:b/>
+          <w:szCs w:val="21"/>
+        </w:rPr>
+      </w:pPr>
+      <w:r>
+        <w:rPr>
+          <w:rFonts w:ascii="Times New Roman" w:hAnsi="Times New Roman"/>
+          <w:b/>
+          <w:szCs w:val="21"/>
+        </w:rPr>
+        <w:t>git config --global alias.unstage 'reset HEAD'</w:t>
+      </w:r>
+      <w:r>
+        <w:rPr>
+          <w:rFonts w:ascii="Times New Roman" w:hAnsi="Times New Roman" w:hint="eastAsia"/>
+          <w:b/>
+          <w:szCs w:val="21"/>
+        </w:rPr>
+        <w:t>：</w:t>
+      </w:r>
+      <w:r>
+        <w:rPr>
+          <w:rFonts w:ascii="Times New Roman" w:hAnsi="Times New Roman" w:hint="eastAsia"/>
+          <w:b/>
+          <w:szCs w:val="21"/>
+        </w:rPr>
+        <w:tab/>
+      </w:r>
+      <w:r>
+        <w:rPr>
+          <w:rFonts w:ascii="Times New Roman" w:hAnsi="Times New Roman" w:hint="eastAsia"/>
+          <w:b/>
+          <w:szCs w:val="21"/>
+        </w:rPr>
+        <w:tab/>
+      </w:r>
+      <w:r>
+        <w:rPr>
+          <w:rFonts w:ascii="Times New Roman" w:hAnsi="Times New Roman" w:hint="eastAsia"/>
+          <w:szCs w:val="21"/>
+        </w:rPr>
+        <w:t>配置后</w:t>
+      </w:r>
       <w:r>
         <w:rPr>
           <w:rFonts w:ascii="Times New Roman" w:hAnsi="Times New Roman" w:hint="eastAsia"/>
@@ -10728,318 +11052,167 @@
         </w:rPr>
         <w:t xml:space="preserve">git </w:t>
       </w:r>
+      <w:r>
+        <w:rPr>
+          <w:rFonts w:ascii="Times New Roman" w:hAnsi="Times New Roman"/>
+          <w:szCs w:val="21"/>
+        </w:rPr>
+        <w:t>unstage</w:t>
+      </w:r>
+      <w:r>
+        <w:rPr>
+          <w:rFonts w:ascii="Times New Roman" w:hAnsi="Times New Roman" w:hint="eastAsia"/>
+          <w:szCs w:val="21"/>
+        </w:rPr>
+        <w:t xml:space="preserve"> = git </w:t>
+      </w:r>
+      <w:r>
+        <w:rPr>
+          <w:rFonts w:ascii="Times New Roman" w:hAnsi="Times New Roman"/>
+          <w:szCs w:val="21"/>
+        </w:rPr>
+        <w:t>reset HEAD</w:t>
+      </w:r>
+    </w:p>
+    <w:p>
+      <w:pPr>
+        <w:spacing w:line="400" w:lineRule="exact"/>
+        <w:ind w:leftChars="199" w:left="418"/>
+        <w:rPr>
+          <w:rFonts w:ascii="Times New Roman" w:hAnsi="Times New Roman"/>
+          <w:b/>
+          <w:szCs w:val="21"/>
+        </w:rPr>
+      </w:pPr>
+      <w:r>
+        <w:rPr>
+          <w:rFonts w:ascii="Times New Roman" w:hAnsi="Times New Roman"/>
+          <w:b/>
+          <w:szCs w:val="21"/>
+        </w:rPr>
+        <w:t>git config --global alias.last 'log -1'</w:t>
+      </w:r>
+      <w:r>
+        <w:rPr>
+          <w:rFonts w:ascii="Times New Roman" w:hAnsi="Times New Roman" w:hint="eastAsia"/>
+          <w:b/>
+          <w:szCs w:val="21"/>
+        </w:rPr>
+        <w:t>：</w:t>
+      </w:r>
+      <w:r>
+        <w:rPr>
+          <w:rFonts w:ascii="Times New Roman" w:hAnsi="Times New Roman" w:hint="eastAsia"/>
+          <w:szCs w:val="21"/>
+        </w:rPr>
+        <w:t>(</w:t>
+      </w:r>
+      <w:r>
+        <w:rPr>
+          <w:rFonts w:ascii="Times New Roman" w:hAnsi="Times New Roman" w:hint="eastAsia"/>
+          <w:szCs w:val="21"/>
+        </w:rPr>
+        <w:t>查看上一条</w:t>
+      </w:r>
+      <w:r>
+        <w:rPr>
+          <w:rFonts w:ascii="Times New Roman" w:hAnsi="Times New Roman" w:hint="eastAsia"/>
+          <w:szCs w:val="21"/>
+        </w:rPr>
+        <w:t>log)</w:t>
+      </w:r>
+      <w:r>
+        <w:rPr>
+          <w:rFonts w:ascii="Times New Roman" w:hAnsi="Times New Roman" w:hint="eastAsia"/>
+          <w:b/>
+          <w:szCs w:val="21"/>
+        </w:rPr>
+        <w:tab/>
+      </w:r>
+      <w:r>
+        <w:rPr>
+          <w:rFonts w:ascii="Times New Roman" w:hAnsi="Times New Roman" w:hint="eastAsia"/>
+          <w:szCs w:val="21"/>
+        </w:rPr>
+        <w:t>配置后</w:t>
+      </w:r>
+      <w:r>
+        <w:rPr>
+          <w:rFonts w:ascii="Times New Roman" w:hAnsi="Times New Roman" w:hint="eastAsia"/>
+          <w:szCs w:val="21"/>
+        </w:rPr>
+        <w:t xml:space="preserve">git </w:t>
+      </w:r>
+      <w:r>
+        <w:rPr>
+          <w:rFonts w:ascii="Times New Roman" w:hAnsi="Times New Roman"/>
+          <w:szCs w:val="21"/>
+        </w:rPr>
+        <w:t>last</w:t>
+      </w:r>
+      <w:r>
+        <w:rPr>
+          <w:rFonts w:ascii="Times New Roman" w:hAnsi="Times New Roman" w:hint="eastAsia"/>
+          <w:szCs w:val="21"/>
+        </w:rPr>
+        <w:t xml:space="preserve"> = git </w:t>
+      </w:r>
+      <w:r>
+        <w:rPr>
+          <w:rFonts w:ascii="Times New Roman" w:hAnsi="Times New Roman"/>
+          <w:szCs w:val="21"/>
+        </w:rPr>
+        <w:t>log -1</w:t>
+      </w:r>
+    </w:p>
+    <w:p>
+      <w:pPr>
+        <w:wordWrap w:val="0"/>
+        <w:spacing w:line="400" w:lineRule="exact"/>
+        <w:ind w:firstLineChars="100" w:firstLine="211"/>
+        <w:rPr>
+          <w:rFonts w:ascii="Times New Roman" w:hAnsi="Times New Roman"/>
+          <w:b/>
+          <w:szCs w:val="21"/>
+        </w:rPr>
+      </w:pPr>
+    </w:p>
+    <w:p>
+      <w:pPr>
+        <w:wordWrap w:val="0"/>
+        <w:spacing w:line="400" w:lineRule="exact"/>
+        <w:ind w:firstLineChars="100" w:firstLine="211"/>
+        <w:rPr>
+          <w:rFonts w:ascii="Times New Roman" w:hAnsi="Times New Roman"/>
+          <w:b/>
+          <w:szCs w:val="21"/>
+        </w:rPr>
+      </w:pPr>
+      <w:r>
+        <w:rPr>
+          <w:rFonts w:ascii="Times New Roman" w:hAnsi="Times New Roman" w:hint="eastAsia"/>
+          <w:b/>
+          <w:szCs w:val="21"/>
+        </w:rPr>
+        <w:t>※</w:t>
+      </w:r>
       <w:proofErr w:type="spellStart"/>
       <w:r>
         <w:rPr>
-          <w:rFonts w:ascii="Times New Roman" w:hAnsi="Times New Roman" w:hint="eastAsia"/>
-          <w:szCs w:val="21"/>
-        </w:rPr>
-        <w:t>st</w:t>
+          <w:rFonts w:ascii="Times New Roman" w:hAnsi="Times New Roman"/>
+          <w:b/>
+          <w:szCs w:val="21"/>
+        </w:rPr>
+        <w:t>git</w:t>
       </w:r>
       <w:proofErr w:type="spellEnd"/>
       <w:r>
         <w:rPr>
-          <w:rFonts w:ascii="Times New Roman" w:hAnsi="Times New Roman" w:hint="eastAsia"/>
-          <w:szCs w:val="21"/>
-        </w:rPr>
-        <w:t xml:space="preserve"> = git status</w:t>
-      </w:r>
-    </w:p>
-    <w:p>
-      <w:pPr>
-        <w:spacing w:line="400" w:lineRule="exact"/>
-        <w:ind w:leftChars="199" w:left="418"/>
-        <w:rPr>
-          <w:rFonts w:ascii="Times New Roman" w:hAnsi="Times New Roman"/>
-          <w:b/>
-          <w:szCs w:val="21"/>
-        </w:rPr>
-      </w:pPr>
-      <w:r>
-        <w:rPr>
-          <w:rFonts w:ascii="Times New Roman" w:hAnsi="Times New Roman"/>
-          <w:b/>
-          <w:szCs w:val="21"/>
-        </w:rPr>
-        <w:t>git config --global alias.co checkout</w:t>
-      </w:r>
-      <w:r>
-        <w:rPr>
-          <w:rFonts w:ascii="Times New Roman" w:hAnsi="Times New Roman" w:hint="eastAsia"/>
-          <w:b/>
-          <w:szCs w:val="21"/>
-        </w:rPr>
-        <w:t>：</w:t>
-      </w:r>
-      <w:r>
-        <w:rPr>
-          <w:rFonts w:ascii="Times New Roman" w:hAnsi="Times New Roman" w:hint="eastAsia"/>
-          <w:b/>
-          <w:szCs w:val="21"/>
-        </w:rPr>
-        <w:tab/>
-      </w:r>
-      <w:r>
-        <w:rPr>
-          <w:rFonts w:ascii="Times New Roman" w:hAnsi="Times New Roman" w:hint="eastAsia"/>
-          <w:b/>
-          <w:szCs w:val="21"/>
-        </w:rPr>
-        <w:tab/>
-      </w:r>
-      <w:r>
-        <w:rPr>
-          <w:rFonts w:ascii="Times New Roman" w:hAnsi="Times New Roman" w:hint="eastAsia"/>
-          <w:b/>
-          <w:szCs w:val="21"/>
-        </w:rPr>
-        <w:tab/>
-      </w:r>
-      <w:r>
-        <w:rPr>
-          <w:rFonts w:ascii="Times New Roman" w:hAnsi="Times New Roman" w:hint="eastAsia"/>
-          <w:b/>
-          <w:szCs w:val="21"/>
-        </w:rPr>
-        <w:tab/>
-      </w:r>
-      <w:r>
-        <w:rPr>
-          <w:rFonts w:ascii="Times New Roman" w:hAnsi="Times New Roman" w:hint="eastAsia"/>
-          <w:b/>
-          <w:szCs w:val="21"/>
-        </w:rPr>
-        <w:tab/>
-      </w:r>
-      <w:r>
-        <w:rPr>
-          <w:rFonts w:ascii="Times New Roman" w:hAnsi="Times New Roman" w:hint="eastAsia"/>
-          <w:szCs w:val="21"/>
-        </w:rPr>
-        <w:t>配置后</w:t>
-      </w:r>
-      <w:r>
-        <w:rPr>
-          <w:rFonts w:ascii="Times New Roman" w:hAnsi="Times New Roman" w:hint="eastAsia"/>
-          <w:szCs w:val="21"/>
-        </w:rPr>
-        <w:t xml:space="preserve">git co = git </w:t>
-      </w:r>
-      <w:r>
-        <w:rPr>
-          <w:rFonts w:ascii="Times New Roman" w:hAnsi="Times New Roman"/>
-          <w:szCs w:val="21"/>
-        </w:rPr>
-        <w:t>checkout</w:t>
-      </w:r>
-    </w:p>
-    <w:p>
-      <w:pPr>
-        <w:spacing w:line="400" w:lineRule="exact"/>
-        <w:ind w:leftChars="199" w:left="418"/>
-        <w:rPr>
-          <w:rFonts w:ascii="Times New Roman" w:hAnsi="Times New Roman"/>
-          <w:b/>
-          <w:szCs w:val="21"/>
-        </w:rPr>
-      </w:pPr>
-      <w:r>
-        <w:rPr>
-          <w:rFonts w:ascii="Times New Roman" w:hAnsi="Times New Roman"/>
-          <w:b/>
-          <w:szCs w:val="21"/>
-        </w:rPr>
-        <w:t>git config --global alias.unstage 'reset HEAD'</w:t>
-      </w:r>
-      <w:r>
-        <w:rPr>
-          <w:rFonts w:ascii="Times New Roman" w:hAnsi="Times New Roman" w:hint="eastAsia"/>
-          <w:b/>
-          <w:szCs w:val="21"/>
-        </w:rPr>
-        <w:t>：</w:t>
-      </w:r>
-      <w:r>
-        <w:rPr>
-          <w:rFonts w:ascii="Times New Roman" w:hAnsi="Times New Roman" w:hint="eastAsia"/>
-          <w:b/>
-          <w:szCs w:val="21"/>
-        </w:rPr>
-        <w:tab/>
-      </w:r>
-      <w:r>
-        <w:rPr>
-          <w:rFonts w:ascii="Times New Roman" w:hAnsi="Times New Roman" w:hint="eastAsia"/>
-          <w:b/>
-          <w:szCs w:val="21"/>
-        </w:rPr>
-        <w:tab/>
-      </w:r>
-      <w:r>
-        <w:rPr>
-          <w:rFonts w:ascii="Times New Roman" w:hAnsi="Times New Roman" w:hint="eastAsia"/>
-          <w:szCs w:val="21"/>
-        </w:rPr>
-        <w:t>配置后</w:t>
-      </w:r>
-      <w:r>
-        <w:rPr>
-          <w:rFonts w:ascii="Times New Roman" w:hAnsi="Times New Roman" w:hint="eastAsia"/>
-          <w:szCs w:val="21"/>
-        </w:rPr>
-        <w:t xml:space="preserve">git </w:t>
-      </w:r>
-      <w:r>
-        <w:rPr>
-          <w:rFonts w:ascii="Times New Roman" w:hAnsi="Times New Roman"/>
-          <w:szCs w:val="21"/>
-        </w:rPr>
-        <w:t>unstage</w:t>
-      </w:r>
-      <w:r>
-        <w:rPr>
-          <w:rFonts w:ascii="Times New Roman" w:hAnsi="Times New Roman" w:hint="eastAsia"/>
-          <w:szCs w:val="21"/>
-        </w:rPr>
-        <w:t xml:space="preserve"> = git </w:t>
-      </w:r>
-      <w:r>
-        <w:rPr>
-          <w:rFonts w:ascii="Times New Roman" w:hAnsi="Times New Roman"/>
-          <w:szCs w:val="21"/>
-        </w:rPr>
-        <w:t>reset HEAD</w:t>
-      </w:r>
-    </w:p>
-    <w:p>
-      <w:pPr>
-        <w:spacing w:line="400" w:lineRule="exact"/>
-        <w:ind w:leftChars="199" w:left="418"/>
-        <w:rPr>
-          <w:rFonts w:ascii="Times New Roman" w:hAnsi="Times New Roman"/>
-          <w:b/>
-          <w:szCs w:val="21"/>
-        </w:rPr>
-      </w:pPr>
-      <w:r>
-        <w:rPr>
-          <w:rFonts w:ascii="Times New Roman" w:hAnsi="Times New Roman"/>
-          <w:b/>
-          <w:szCs w:val="21"/>
-        </w:rPr>
-        <w:t>git config --global alias.last 'log -1'</w:t>
-      </w:r>
-      <w:r>
-        <w:rPr>
-          <w:rFonts w:ascii="Times New Roman" w:hAnsi="Times New Roman" w:hint="eastAsia"/>
-          <w:b/>
-          <w:szCs w:val="21"/>
-        </w:rPr>
-        <w:t>：</w:t>
-      </w:r>
-      <w:r>
-        <w:rPr>
-          <w:rFonts w:ascii="Times New Roman" w:hAnsi="Times New Roman" w:hint="eastAsia"/>
-          <w:szCs w:val="21"/>
-        </w:rPr>
-        <w:t>(</w:t>
-      </w:r>
-      <w:r>
-        <w:rPr>
-          <w:rFonts w:ascii="Times New Roman" w:hAnsi="Times New Roman" w:hint="eastAsia"/>
-          <w:szCs w:val="21"/>
-        </w:rPr>
-        <w:t>查看上一条</w:t>
-      </w:r>
-      <w:r>
-        <w:rPr>
-          <w:rFonts w:ascii="Times New Roman" w:hAnsi="Times New Roman" w:hint="eastAsia"/>
-          <w:szCs w:val="21"/>
-        </w:rPr>
-        <w:t>log)</w:t>
-      </w:r>
-      <w:r>
-        <w:rPr>
-          <w:rFonts w:ascii="Times New Roman" w:hAnsi="Times New Roman" w:hint="eastAsia"/>
-          <w:b/>
-          <w:szCs w:val="21"/>
-        </w:rPr>
-        <w:tab/>
-      </w:r>
-      <w:r>
-        <w:rPr>
-          <w:rFonts w:ascii="Times New Roman" w:hAnsi="Times New Roman" w:hint="eastAsia"/>
-          <w:szCs w:val="21"/>
-        </w:rPr>
-        <w:t>配置后</w:t>
-      </w:r>
-      <w:r>
-        <w:rPr>
-          <w:rFonts w:ascii="Times New Roman" w:hAnsi="Times New Roman" w:hint="eastAsia"/>
-          <w:szCs w:val="21"/>
-        </w:rPr>
-        <w:t xml:space="preserve">git </w:t>
-      </w:r>
-      <w:r>
-        <w:rPr>
-          <w:rFonts w:ascii="Times New Roman" w:hAnsi="Times New Roman"/>
-          <w:szCs w:val="21"/>
-        </w:rPr>
-        <w:t>last</w:t>
-      </w:r>
-      <w:r>
-        <w:rPr>
-          <w:rFonts w:ascii="Times New Roman" w:hAnsi="Times New Roman" w:hint="eastAsia"/>
-          <w:szCs w:val="21"/>
-        </w:rPr>
-        <w:t xml:space="preserve"> = git </w:t>
-      </w:r>
-      <w:r>
-        <w:rPr>
-          <w:rFonts w:ascii="Times New Roman" w:hAnsi="Times New Roman"/>
-          <w:szCs w:val="21"/>
-        </w:rPr>
-        <w:t>log -1</w:t>
-      </w:r>
-    </w:p>
-    <w:p>
-      <w:pPr>
-        <w:wordWrap w:val="0"/>
-        <w:spacing w:line="400" w:lineRule="exact"/>
-        <w:ind w:firstLineChars="100" w:firstLine="211"/>
-        <w:rPr>
-          <w:rFonts w:ascii="Times New Roman" w:hAnsi="Times New Roman"/>
-          <w:b/>
-          <w:szCs w:val="21"/>
-        </w:rPr>
-      </w:pPr>
-    </w:p>
-    <w:p>
-      <w:pPr>
-        <w:wordWrap w:val="0"/>
-        <w:spacing w:line="400" w:lineRule="exact"/>
-        <w:ind w:firstLineChars="100" w:firstLine="211"/>
-        <w:rPr>
-          <w:rFonts w:ascii="Times New Roman" w:hAnsi="Times New Roman"/>
-          <w:b/>
-          <w:szCs w:val="21"/>
-        </w:rPr>
-      </w:pPr>
-      <w:r>
-        <w:rPr>
-          <w:rFonts w:ascii="Times New Roman" w:hAnsi="Times New Roman" w:hint="eastAsia"/>
-          <w:b/>
-          <w:szCs w:val="21"/>
-        </w:rPr>
-        <w:t>※</w:t>
-      </w:r>
-      <w:r>
-        <w:rPr>
-          <w:rFonts w:ascii="Times New Roman" w:hAnsi="Times New Roman"/>
-          <w:b/>
-          <w:szCs w:val="21"/>
-        </w:rPr>
-        <w:t xml:space="preserve">git </w:t>
+          <w:rFonts w:ascii="Times New Roman" w:hAnsi="Times New Roman"/>
+          <w:b/>
+          <w:szCs w:val="21"/>
+        </w:rPr>
+        <w:t xml:space="preserve"> </w:t>
       </w:r>
       <w:proofErr w:type="spellStart"/>
       <w:r>
@@ -11276,6 +11449,7 @@
         </w:rPr>
         <w:t>的第三方远程仓库，则需要搭建自己的</w:t>
       </w:r>
+      <w:proofErr w:type="spellStart"/>
       <w:r>
         <w:rPr>
           <w:rFonts w:ascii="Times New Roman" w:hAnsi="Times New Roman" w:hint="eastAsia"/>
@@ -11284,6 +11458,7 @@
         </w:rPr>
         <w:t>git</w:t>
       </w:r>
+      <w:proofErr w:type="spellEnd"/>
       <w:r>
         <w:rPr>
           <w:rFonts w:ascii="Times New Roman" w:hAnsi="Times New Roman" w:hint="eastAsia"/>
@@ -11300,6 +11475,7 @@
         </w:rPr>
         <w:t>搭建</w:t>
       </w:r>
+      <w:proofErr w:type="spellStart"/>
       <w:r>
         <w:rPr>
           <w:rFonts w:ascii="Times New Roman" w:hAnsi="Times New Roman" w:hint="eastAsia"/>
@@ -11308,6 +11484,7 @@
         </w:rPr>
         <w:t>Git</w:t>
       </w:r>
+      <w:proofErr w:type="spellEnd"/>
       <w:r>
         <w:rPr>
           <w:rFonts w:ascii="Times New Roman" w:hAnsi="Times New Roman" w:hint="eastAsia"/>
@@ -11457,7 +11634,7 @@
         <w:spacing w:line="400" w:lineRule="exact"/>
         <w:ind w:firstLineChars="0"/>
         <w:rPr>
-          <w:rFonts w:ascii="Times New Roman" w:hAnsi="Times New Roman" w:hint="eastAsia"/>
+          <w:rFonts w:ascii="Times New Roman" w:hAnsi="Times New Roman"/>
           <w:sz w:val="28"/>
           <w:szCs w:val="28"/>
         </w:rPr>
@@ -11493,7 +11670,7 @@
         <w:spacing w:line="400" w:lineRule="exact"/>
         <w:ind w:left="840" w:firstLineChars="0" w:firstLine="0"/>
         <w:rPr>
-          <w:rFonts w:ascii="Times New Roman" w:hAnsi="Times New Roman" w:hint="eastAsia"/>
+          <w:rFonts w:ascii="Times New Roman" w:hAnsi="Times New Roman"/>
           <w:sz w:val="28"/>
           <w:szCs w:val="28"/>
         </w:rPr>
@@ -11527,7 +11704,7 @@
         <w:spacing w:line="400" w:lineRule="exact"/>
         <w:ind w:firstLineChars="0"/>
         <w:rPr>
-          <w:rFonts w:ascii="Times New Roman" w:hAnsi="Times New Roman" w:hint="eastAsia"/>
+          <w:rFonts w:ascii="Times New Roman" w:hAnsi="Times New Roman"/>
           <w:sz w:val="28"/>
           <w:szCs w:val="28"/>
         </w:rPr>
@@ -11587,11 +11764,12 @@
         <w:spacing w:line="400" w:lineRule="exact"/>
         <w:ind w:left="840" w:firstLineChars="0" w:firstLine="0"/>
         <w:rPr>
-          <w:rFonts w:ascii="Times New Roman" w:hAnsi="Times New Roman" w:hint="eastAsia"/>
-          <w:sz w:val="28"/>
-          <w:szCs w:val="28"/>
-        </w:rPr>
-      </w:pPr>
+          <w:rFonts w:ascii="Times New Roman" w:hAnsi="Times New Roman"/>
+          <w:sz w:val="28"/>
+          <w:szCs w:val="28"/>
+        </w:rPr>
+      </w:pPr>
+      <w:proofErr w:type="spellStart"/>
       <w:proofErr w:type="gramStart"/>
       <w:r>
         <w:rPr>
@@ -11601,6 +11779,7 @@
         </w:rPr>
         <w:t>sudo</w:t>
       </w:r>
+      <w:proofErr w:type="spellEnd"/>
       <w:proofErr w:type="gramEnd"/>
       <w:r>
         <w:rPr>
@@ -11626,8 +11805,18 @@
           <w:sz w:val="28"/>
           <w:szCs w:val="28"/>
         </w:rPr>
-        <w:t xml:space="preserve"> git</w:t>
-      </w:r>
+        <w:t xml:space="preserve"> </w:t>
+      </w:r>
+      <w:proofErr w:type="spellStart"/>
+      <w:r>
+        <w:rPr>
+          <w:rFonts w:ascii="Times New Roman" w:hAnsi="Times New Roman"/>
+          <w:sz w:val="28"/>
+          <w:szCs w:val="28"/>
+        </w:rPr>
+        <w:t>git</w:t>
+      </w:r>
+      <w:proofErr w:type="spellEnd"/>
     </w:p>
     <w:p>
       <w:pPr>
@@ -11639,7 +11828,7 @@
         <w:spacing w:line="400" w:lineRule="exact"/>
         <w:ind w:firstLineChars="0"/>
         <w:rPr>
-          <w:rFonts w:ascii="Times New Roman" w:hAnsi="Times New Roman" w:hint="eastAsia"/>
+          <w:rFonts w:ascii="Times New Roman" w:hAnsi="Times New Roman"/>
           <w:sz w:val="28"/>
           <w:szCs w:val="28"/>
         </w:rPr>
@@ -11658,7 +11847,7 @@
         <w:spacing w:line="400" w:lineRule="exact"/>
         <w:ind w:firstLine="420"/>
         <w:rPr>
-          <w:rFonts w:ascii="Times New Roman" w:hAnsi="Times New Roman" w:hint="eastAsia"/>
+          <w:rFonts w:ascii="Times New Roman" w:hAnsi="Times New Roman"/>
           <w:sz w:val="28"/>
           <w:szCs w:val="28"/>
         </w:rPr>
@@ -11751,7 +11940,7 @@
         <w:spacing w:line="400" w:lineRule="exact"/>
         <w:ind w:firstLineChars="0"/>
         <w:rPr>
-          <w:rFonts w:ascii="Times New Roman" w:hAnsi="Times New Roman" w:hint="eastAsia"/>
+          <w:rFonts w:ascii="Times New Roman" w:hAnsi="Times New Roman"/>
           <w:sz w:val="28"/>
           <w:szCs w:val="28"/>
         </w:rPr>
@@ -11786,7 +11975,7 @@
         <w:spacing w:line="400" w:lineRule="exact"/>
         <w:ind w:firstLine="420"/>
         <w:rPr>
-          <w:rFonts w:ascii="Times New Roman" w:hAnsi="Times New Roman" w:hint="eastAsia"/>
+          <w:rFonts w:ascii="Times New Roman" w:hAnsi="Times New Roman"/>
           <w:sz w:val="28"/>
           <w:szCs w:val="28"/>
         </w:rPr>
@@ -11861,7 +12050,7 @@
         <w:spacing w:line="400" w:lineRule="exact"/>
         <w:ind w:firstLine="420"/>
         <w:rPr>
-          <w:rFonts w:ascii="Times New Roman" w:hAnsi="Times New Roman" w:hint="eastAsia"/>
+          <w:rFonts w:ascii="Times New Roman" w:hAnsi="Times New Roman"/>
           <w:sz w:val="28"/>
           <w:szCs w:val="28"/>
         </w:rPr>
@@ -11890,7 +12079,7 @@
         <w:spacing w:line="400" w:lineRule="exact"/>
         <w:ind w:firstLine="420"/>
         <w:rPr>
-          <w:rFonts w:ascii="Times New Roman" w:hAnsi="Times New Roman" w:hint="eastAsia"/>
+          <w:rFonts w:ascii="Times New Roman" w:hAnsi="Times New Roman"/>
           <w:sz w:val="28"/>
           <w:szCs w:val="28"/>
         </w:rPr>
@@ -12038,7 +12227,7 @@
       <w:pPr>
         <w:spacing w:line="400" w:lineRule="exact"/>
         <w:rPr>
-          <w:rFonts w:ascii="Times New Roman" w:hAnsi="Times New Roman" w:hint="eastAsia"/>
+          <w:rFonts w:ascii="Times New Roman" w:hAnsi="Times New Roman"/>
           <w:sz w:val="28"/>
           <w:szCs w:val="28"/>
         </w:rPr>
@@ -12051,6 +12240,7 @@
         </w:rPr>
         <w:tab/>
       </w:r>
+      <w:proofErr w:type="spellStart"/>
       <w:proofErr w:type="gramStart"/>
       <w:r>
         <w:rPr>
@@ -12060,6 +12250,7 @@
         </w:rPr>
         <w:t>sudo</w:t>
       </w:r>
+      <w:proofErr w:type="spellEnd"/>
       <w:proofErr w:type="gramEnd"/>
       <w:r>
         <w:rPr>
@@ -12103,8 +12294,18 @@
           <w:sz w:val="28"/>
           <w:szCs w:val="28"/>
         </w:rPr>
-        <w:t xml:space="preserve"> sample.git</w:t>
-      </w:r>
+        <w:t xml:space="preserve"> </w:t>
+      </w:r>
+      <w:proofErr w:type="spellStart"/>
+      <w:r>
+        <w:rPr>
+          <w:rFonts w:ascii="Times New Roman" w:hAnsi="Times New Roman"/>
+          <w:sz w:val="28"/>
+          <w:szCs w:val="28"/>
+        </w:rPr>
+        <w:t>sample.git</w:t>
+      </w:r>
+      <w:proofErr w:type="spellEnd"/>
     </w:p>
     <w:p>
       <w:pPr>
@@ -12116,7 +12317,7 @@
         <w:spacing w:line="400" w:lineRule="exact"/>
         <w:ind w:firstLineChars="0"/>
         <w:rPr>
-          <w:rFonts w:ascii="Times New Roman" w:hAnsi="Times New Roman" w:hint="eastAsia"/>
+          <w:rFonts w:ascii="Times New Roman" w:hAnsi="Times New Roman"/>
           <w:sz w:val="28"/>
           <w:szCs w:val="28"/>
         </w:rPr>
@@ -12149,84 +12350,533 @@
     <w:p>
       <w:pPr>
         <w:spacing w:line="400" w:lineRule="exact"/>
-        <w:rPr>
-          <w:rFonts w:ascii="Times New Roman" w:hAnsi="Times New Roman" w:hint="eastAsia"/>
-          <w:sz w:val="28"/>
-          <w:szCs w:val="28"/>
-        </w:rPr>
+        <w:ind w:firstLine="420"/>
+        <w:rPr>
+          <w:rFonts w:ascii="Times New Roman" w:hAnsi="Times New Roman"/>
+          <w:sz w:val="28"/>
+          <w:szCs w:val="28"/>
+        </w:rPr>
+      </w:pPr>
+      <w:r>
+        <w:rPr>
+          <w:rFonts w:ascii="Times New Roman" w:hAnsi="Times New Roman" w:hint="eastAsia"/>
+          <w:sz w:val="28"/>
+          <w:szCs w:val="28"/>
+        </w:rPr>
+        <w:t>出于安全考虑，第二步创建的</w:t>
+      </w:r>
+      <w:proofErr w:type="spellStart"/>
+      <w:r>
+        <w:rPr>
+          <w:rFonts w:ascii="Times New Roman" w:hAnsi="Times New Roman" w:hint="eastAsia"/>
+          <w:sz w:val="28"/>
+          <w:szCs w:val="28"/>
+        </w:rPr>
+        <w:t>git</w:t>
+      </w:r>
+      <w:proofErr w:type="spellEnd"/>
+      <w:r>
+        <w:rPr>
+          <w:rFonts w:ascii="Times New Roman" w:hAnsi="Times New Roman" w:hint="eastAsia"/>
+          <w:sz w:val="28"/>
+          <w:szCs w:val="28"/>
+        </w:rPr>
+        <w:t>用户不允许登录</w:t>
+      </w:r>
+      <w:r>
+        <w:rPr>
+          <w:rFonts w:ascii="Times New Roman" w:hAnsi="Times New Roman" w:hint="eastAsia"/>
+          <w:sz w:val="28"/>
+          <w:szCs w:val="28"/>
+        </w:rPr>
+        <w:t>shell</w:t>
+      </w:r>
+      <w:r>
+        <w:rPr>
+          <w:rFonts w:ascii="Times New Roman" w:hAnsi="Times New Roman" w:hint="eastAsia"/>
+          <w:sz w:val="28"/>
+          <w:szCs w:val="28"/>
+        </w:rPr>
+        <w:t>，</w:t>
+      </w:r>
+      <w:r>
+        <w:rPr>
+          <w:rFonts w:ascii="Times New Roman" w:hAnsi="Times New Roman" w:hint="eastAsia"/>
+          <w:sz w:val="28"/>
+          <w:szCs w:val="28"/>
+        </w:rPr>
+        <w:t>可以通过编辑</w:t>
+      </w:r>
+      <w:r>
+        <w:rPr>
+          <w:rFonts w:ascii="Times New Roman" w:hAnsi="Times New Roman" w:hint="eastAsia"/>
+          <w:sz w:val="28"/>
+          <w:szCs w:val="28"/>
+        </w:rPr>
+        <w:t>/</w:t>
+      </w:r>
+      <w:proofErr w:type="spellStart"/>
+      <w:r>
+        <w:rPr>
+          <w:rFonts w:ascii="Times New Roman" w:hAnsi="Times New Roman" w:hint="eastAsia"/>
+          <w:sz w:val="28"/>
+          <w:szCs w:val="28"/>
+        </w:rPr>
+        <w:t>etc</w:t>
+      </w:r>
+      <w:proofErr w:type="spellEnd"/>
+      <w:r>
+        <w:rPr>
+          <w:rFonts w:ascii="Times New Roman" w:hAnsi="Times New Roman" w:hint="eastAsia"/>
+          <w:sz w:val="28"/>
+          <w:szCs w:val="28"/>
+        </w:rPr>
+        <w:t>/</w:t>
+      </w:r>
+      <w:proofErr w:type="spellStart"/>
+      <w:r>
+        <w:rPr>
+          <w:rFonts w:ascii="Times New Roman" w:hAnsi="Times New Roman" w:hint="eastAsia"/>
+          <w:sz w:val="28"/>
+          <w:szCs w:val="28"/>
+        </w:rPr>
+        <w:t>passwd</w:t>
+      </w:r>
+      <w:proofErr w:type="spellEnd"/>
+      <w:r>
+        <w:rPr>
+          <w:rFonts w:ascii="Times New Roman" w:hAnsi="Times New Roman" w:hint="eastAsia"/>
+          <w:sz w:val="28"/>
+          <w:szCs w:val="28"/>
+        </w:rPr>
+        <w:t>文件完成。</w:t>
+      </w:r>
+    </w:p>
+    <w:p>
+      <w:pPr>
+        <w:spacing w:line="400" w:lineRule="exact"/>
+        <w:ind w:firstLine="420"/>
+        <w:rPr>
+          <w:rFonts w:ascii="Times New Roman" w:hAnsi="Times New Roman"/>
+          <w:b/>
+          <w:sz w:val="28"/>
+          <w:szCs w:val="28"/>
+        </w:rPr>
+      </w:pPr>
+      <w:r>
+        <w:rPr>
+          <w:rFonts w:ascii="Times New Roman" w:hAnsi="Times New Roman" w:hint="eastAsia"/>
+          <w:sz w:val="28"/>
+          <w:szCs w:val="28"/>
+        </w:rPr>
+        <w:t>将</w:t>
+      </w:r>
+      <w:r>
+        <w:rPr>
+          <w:rFonts w:ascii="Times New Roman" w:hAnsi="Times New Roman" w:hint="eastAsia"/>
+          <w:sz w:val="28"/>
+          <w:szCs w:val="28"/>
+        </w:rPr>
+        <w:tab/>
+      </w:r>
+      <w:r>
+        <w:rPr>
+          <w:rFonts w:ascii="Times New Roman" w:hAnsi="Times New Roman" w:hint="eastAsia"/>
+          <w:sz w:val="28"/>
+          <w:szCs w:val="28"/>
+        </w:rPr>
+        <w:tab/>
+      </w:r>
+      <w:r>
+        <w:rPr>
+          <w:rFonts w:ascii="Times New Roman" w:hAnsi="Times New Roman" w:hint="eastAsia"/>
+          <w:sz w:val="28"/>
+          <w:szCs w:val="28"/>
+        </w:rPr>
+        <w:tab/>
+      </w:r>
+      <w:r>
+        <w:rPr>
+          <w:rFonts w:ascii="Times New Roman" w:hAnsi="Times New Roman"/>
+          <w:b/>
+          <w:sz w:val="28"/>
+          <w:szCs w:val="28"/>
+        </w:rPr>
+        <w:t>git:</w:t>
+      </w:r>
+      <w:proofErr w:type="gramStart"/>
+      <w:r>
+        <w:rPr>
+          <w:rFonts w:ascii="Times New Roman" w:hAnsi="Times New Roman"/>
+          <w:b/>
+          <w:sz w:val="28"/>
+          <w:szCs w:val="28"/>
+        </w:rPr>
+        <w:t>x:</w:t>
+      </w:r>
+      <w:proofErr w:type="gramEnd"/>
+      <w:r>
+        <w:rPr>
+          <w:rFonts w:ascii="Times New Roman" w:hAnsi="Times New Roman"/>
+          <w:b/>
+          <w:sz w:val="28"/>
+          <w:szCs w:val="28"/>
+        </w:rPr>
+        <w:t>1001:1001:,,,:/home/</w:t>
+      </w:r>
+      <w:proofErr w:type="spellStart"/>
+      <w:r>
+        <w:rPr>
+          <w:rFonts w:ascii="Times New Roman" w:hAnsi="Times New Roman"/>
+          <w:b/>
+          <w:sz w:val="28"/>
+          <w:szCs w:val="28"/>
+        </w:rPr>
+        <w:t>git</w:t>
+      </w:r>
+      <w:proofErr w:type="spellEnd"/>
+      <w:r>
+        <w:rPr>
+          <w:rFonts w:ascii="Times New Roman" w:hAnsi="Times New Roman"/>
+          <w:b/>
+          <w:sz w:val="28"/>
+          <w:szCs w:val="28"/>
+        </w:rPr>
+        <w:t>:/bin/bash</w:t>
+      </w:r>
+    </w:p>
+    <w:p>
+      <w:pPr>
+        <w:spacing w:line="400" w:lineRule="exact"/>
+        <w:ind w:firstLine="420"/>
+        <w:rPr>
+          <w:rFonts w:ascii="Times New Roman" w:hAnsi="Times New Roman"/>
+          <w:b/>
+          <w:sz w:val="28"/>
+          <w:szCs w:val="28"/>
+        </w:rPr>
+      </w:pPr>
+      <w:r>
+        <w:rPr>
+          <w:rFonts w:ascii="Times New Roman" w:hAnsi="Times New Roman" w:hint="eastAsia"/>
+          <w:sz w:val="28"/>
+          <w:szCs w:val="28"/>
+        </w:rPr>
+        <w:t>改为：</w:t>
+      </w:r>
+      <w:r>
+        <w:rPr>
+          <w:rFonts w:ascii="Times New Roman" w:hAnsi="Times New Roman" w:hint="eastAsia"/>
+          <w:sz w:val="28"/>
+          <w:szCs w:val="28"/>
+        </w:rPr>
+        <w:tab/>
+      </w:r>
+      <w:proofErr w:type="gramStart"/>
+      <w:r>
+        <w:rPr>
+          <w:rFonts w:ascii="Times New Roman" w:hAnsi="Times New Roman"/>
+          <w:b/>
+          <w:sz w:val="28"/>
+          <w:szCs w:val="28"/>
+        </w:rPr>
+        <w:t>git:</w:t>
+      </w:r>
+      <w:proofErr w:type="gramEnd"/>
+      <w:r>
+        <w:rPr>
+          <w:rFonts w:ascii="Times New Roman" w:hAnsi="Times New Roman"/>
+          <w:b/>
+          <w:sz w:val="28"/>
+          <w:szCs w:val="28"/>
+        </w:rPr>
+        <w:t>x:1001:1001:,,,:/home/</w:t>
+      </w:r>
+      <w:proofErr w:type="spellStart"/>
+      <w:r>
+        <w:rPr>
+          <w:rFonts w:ascii="Times New Roman" w:hAnsi="Times New Roman"/>
+          <w:b/>
+          <w:sz w:val="28"/>
+          <w:szCs w:val="28"/>
+        </w:rPr>
+        <w:t>git</w:t>
+      </w:r>
+      <w:proofErr w:type="spellEnd"/>
+      <w:r>
+        <w:rPr>
+          <w:rFonts w:ascii="Times New Roman" w:hAnsi="Times New Roman"/>
+          <w:b/>
+          <w:sz w:val="28"/>
+          <w:szCs w:val="28"/>
+        </w:rPr>
+        <w:t>:/</w:t>
+      </w:r>
+      <w:proofErr w:type="spellStart"/>
+      <w:r>
+        <w:rPr>
+          <w:rFonts w:ascii="Times New Roman" w:hAnsi="Times New Roman"/>
+          <w:b/>
+          <w:sz w:val="28"/>
+          <w:szCs w:val="28"/>
+        </w:rPr>
+        <w:t>usr</w:t>
+      </w:r>
+      <w:proofErr w:type="spellEnd"/>
+      <w:r>
+        <w:rPr>
+          <w:rFonts w:ascii="Times New Roman" w:hAnsi="Times New Roman"/>
+          <w:b/>
+          <w:sz w:val="28"/>
+          <w:szCs w:val="28"/>
+        </w:rPr>
+        <w:t>/bin/</w:t>
+      </w:r>
+      <w:proofErr w:type="spellStart"/>
+      <w:r>
+        <w:rPr>
+          <w:rFonts w:ascii="Times New Roman" w:hAnsi="Times New Roman"/>
+          <w:b/>
+          <w:sz w:val="28"/>
+          <w:szCs w:val="28"/>
+        </w:rPr>
+        <w:t>git</w:t>
+      </w:r>
+      <w:proofErr w:type="spellEnd"/>
+      <w:r>
+        <w:rPr>
+          <w:rFonts w:ascii="Times New Roman" w:hAnsi="Times New Roman"/>
+          <w:b/>
+          <w:sz w:val="28"/>
+          <w:szCs w:val="28"/>
+        </w:rPr>
+        <w:t>-shell</w:t>
+      </w:r>
+    </w:p>
+    <w:p>
+      <w:pPr>
+        <w:pStyle w:val="a3"/>
+        <w:numPr>
+          <w:ilvl w:val="0"/>
+          <w:numId w:val="33"/>
+        </w:numPr>
+        <w:spacing w:line="400" w:lineRule="exact"/>
+        <w:ind w:firstLineChars="0"/>
+        <w:rPr>
+          <w:rFonts w:ascii="Times New Roman" w:hAnsi="Times New Roman"/>
+          <w:sz w:val="28"/>
+          <w:szCs w:val="28"/>
+        </w:rPr>
+      </w:pPr>
+      <w:r>
+        <w:rPr>
+          <w:rFonts w:ascii="Times New Roman" w:hAnsi="Times New Roman" w:hint="eastAsia"/>
+          <w:sz w:val="28"/>
+          <w:szCs w:val="28"/>
+        </w:rPr>
+        <w:t>克隆远程仓库</w:t>
+      </w:r>
+    </w:p>
+    <w:p>
+      <w:pPr>
+        <w:spacing w:line="400" w:lineRule="exact"/>
+        <w:ind w:firstLine="420"/>
+        <w:rPr>
+          <w:rFonts w:ascii="Times New Roman" w:hAnsi="Times New Roman"/>
+          <w:sz w:val="28"/>
+          <w:szCs w:val="28"/>
+        </w:rPr>
+      </w:pPr>
+      <w:r>
+        <w:rPr>
+          <w:rFonts w:ascii="Times New Roman" w:hAnsi="Times New Roman" w:hint="eastAsia"/>
+          <w:sz w:val="28"/>
+          <w:szCs w:val="28"/>
+        </w:rPr>
+        <w:t>现在，通过</w:t>
+      </w:r>
+      <w:proofErr w:type="spellStart"/>
+      <w:r>
+        <w:rPr>
+          <w:rFonts w:ascii="Times New Roman" w:hAnsi="Times New Roman" w:hint="eastAsia"/>
+          <w:sz w:val="28"/>
+          <w:szCs w:val="28"/>
+        </w:rPr>
+        <w:t>git</w:t>
+      </w:r>
+      <w:proofErr w:type="spellEnd"/>
+      <w:r>
+        <w:rPr>
+          <w:rFonts w:ascii="Times New Roman" w:hAnsi="Times New Roman" w:hint="eastAsia"/>
+          <w:sz w:val="28"/>
+          <w:szCs w:val="28"/>
+        </w:rPr>
+        <w:t xml:space="preserve"> clone</w:t>
+      </w:r>
+      <w:r>
+        <w:rPr>
+          <w:rFonts w:ascii="Times New Roman" w:hAnsi="Times New Roman" w:hint="eastAsia"/>
+          <w:sz w:val="28"/>
+          <w:szCs w:val="28"/>
+        </w:rPr>
+        <w:t>命令</w:t>
+      </w:r>
+      <w:r>
+        <w:rPr>
+          <w:rFonts w:ascii="Times New Roman" w:hAnsi="Times New Roman" w:hint="eastAsia"/>
+          <w:sz w:val="28"/>
+          <w:szCs w:val="28"/>
+        </w:rPr>
+        <w:t>就可以</w:t>
+      </w:r>
+      <w:r>
+        <w:rPr>
+          <w:rFonts w:ascii="Times New Roman" w:hAnsi="Times New Roman" w:hint="eastAsia"/>
+          <w:sz w:val="28"/>
+          <w:szCs w:val="28"/>
+        </w:rPr>
+        <w:t>克隆远程仓库了</w:t>
+      </w:r>
+      <w:r>
+        <w:rPr>
+          <w:rFonts w:ascii="Times New Roman" w:hAnsi="Times New Roman" w:hint="eastAsia"/>
+          <w:sz w:val="28"/>
+          <w:szCs w:val="28"/>
+        </w:rPr>
+        <w:t>。</w:t>
+      </w:r>
+    </w:p>
+    <w:p>
+      <w:pPr>
+        <w:spacing w:line="400" w:lineRule="exact"/>
+        <w:rPr>
+          <w:rFonts w:ascii="Times New Roman" w:hAnsi="Times New Roman"/>
+          <w:sz w:val="28"/>
+          <w:szCs w:val="28"/>
+        </w:rPr>
+      </w:pPr>
+    </w:p>
+    <w:p>
+      <w:pPr>
+        <w:spacing w:line="400" w:lineRule="exact"/>
+        <w:rPr>
+          <w:rFonts w:ascii="Times New Roman" w:hAnsi="Times New Roman"/>
+          <w:sz w:val="28"/>
+          <w:szCs w:val="28"/>
+        </w:rPr>
+      </w:pPr>
+    </w:p>
+    <w:p>
+      <w:pPr>
+        <w:spacing w:line="400" w:lineRule="exact"/>
+        <w:rPr>
+          <w:rFonts w:ascii="Times New Roman" w:hAnsi="Times New Roman"/>
+          <w:sz w:val="28"/>
+          <w:szCs w:val="28"/>
+        </w:rPr>
+      </w:pPr>
+    </w:p>
+    <w:p>
+      <w:pPr>
+        <w:spacing w:line="400" w:lineRule="exact"/>
+        <w:rPr>
+          <w:rFonts w:ascii="Times New Roman" w:hAnsi="Times New Roman" w:hint="eastAsia"/>
+          <w:sz w:val="28"/>
+          <w:szCs w:val="28"/>
+        </w:rPr>
+      </w:pPr>
+    </w:p>
+    <w:p>
+      <w:pPr>
+        <w:spacing w:line="400" w:lineRule="exact"/>
+        <w:rPr>
+          <w:rFonts w:ascii="Times New Roman" w:hAnsi="Times New Roman" w:hint="eastAsia"/>
+          <w:sz w:val="28"/>
+          <w:szCs w:val="28"/>
+        </w:rPr>
+      </w:pPr>
+    </w:p>
+    <w:p>
+      <w:pPr>
+        <w:spacing w:line="400" w:lineRule="exact"/>
+        <w:rPr>
+          <w:rFonts w:ascii="Times New Roman" w:hAnsi="Times New Roman" w:hint="eastAsia"/>
+          <w:sz w:val="28"/>
+          <w:szCs w:val="28"/>
+        </w:rPr>
+      </w:pPr>
+    </w:p>
+    <w:p>
+      <w:pPr>
+        <w:spacing w:line="400" w:lineRule="exact"/>
+        <w:rPr>
+          <w:rFonts w:ascii="Times New Roman" w:hAnsi="Times New Roman" w:hint="eastAsia"/>
+          <w:sz w:val="28"/>
+          <w:szCs w:val="28"/>
+        </w:rPr>
+      </w:pPr>
+    </w:p>
+    <w:p>
+      <w:pPr>
+        <w:spacing w:line="400" w:lineRule="exact"/>
+        <w:rPr>
+          <w:rFonts w:ascii="Times New Roman" w:hAnsi="Times New Roman" w:hint="eastAsia"/>
+          <w:sz w:val="28"/>
+          <w:szCs w:val="28"/>
+        </w:rPr>
+      </w:pPr>
+    </w:p>
+    <w:p>
+      <w:pPr>
+        <w:spacing w:line="400" w:lineRule="exact"/>
+        <w:rPr>
+          <w:rFonts w:ascii="Times New Roman" w:hAnsi="Times New Roman" w:hint="eastAsia"/>
+          <w:sz w:val="28"/>
+          <w:szCs w:val="28"/>
+        </w:rPr>
+      </w:pPr>
+    </w:p>
+    <w:p>
+      <w:pPr>
+        <w:spacing w:line="400" w:lineRule="exact"/>
+        <w:rPr>
+          <w:rFonts w:ascii="Times New Roman" w:hAnsi="Times New Roman" w:hint="eastAsia"/>
+          <w:sz w:val="28"/>
+          <w:szCs w:val="28"/>
+        </w:rPr>
+      </w:pPr>
+    </w:p>
+    <w:p>
+      <w:pPr>
+        <w:widowControl/>
+        <w:jc w:val="left"/>
+        <w:rPr>
+          <w:rFonts w:ascii="Times New Roman" w:hAnsi="Times New Roman"/>
+          <w:sz w:val="28"/>
+          <w:szCs w:val="28"/>
+        </w:rPr>
+      </w:pPr>
+      <w:r>
+        <w:rPr>
+          <w:rFonts w:ascii="Times New Roman" w:hAnsi="Times New Roman"/>
+          <w:sz w:val="28"/>
+          <w:szCs w:val="28"/>
+        </w:rPr>
+        <w:br w:type="page"/>
+      </w:r>
+    </w:p>
+    <w:p>
+      <w:pPr>
+        <w:pStyle w:val="2"/>
+        <w:spacing w:before="312"/>
       </w:pPr>
       <w:bookmarkStart w:id="0" w:name="_GoBack"/>
       <w:bookmarkEnd w:id="0"/>
-    </w:p>
-    <w:p>
-      <w:pPr>
-        <w:spacing w:line="400" w:lineRule="exact"/>
-        <w:rPr>
-          <w:rFonts w:ascii="Times New Roman" w:hAnsi="Times New Roman"/>
-          <w:sz w:val="28"/>
-          <w:szCs w:val="28"/>
-        </w:rPr>
-      </w:pPr>
-    </w:p>
-    <w:p>
-      <w:pPr>
-        <w:spacing w:line="400" w:lineRule="exact"/>
-        <w:rPr>
-          <w:rFonts w:ascii="Times New Roman" w:hAnsi="Times New Roman"/>
-          <w:sz w:val="28"/>
-          <w:szCs w:val="28"/>
-        </w:rPr>
-      </w:pPr>
-    </w:p>
-    <w:p>
-      <w:pPr>
-        <w:spacing w:line="400" w:lineRule="exact"/>
-        <w:rPr>
-          <w:rFonts w:ascii="Times New Roman" w:hAnsi="Times New Roman"/>
-          <w:sz w:val="28"/>
-          <w:szCs w:val="28"/>
-        </w:rPr>
-      </w:pPr>
-    </w:p>
-    <w:p>
-      <w:pPr>
-        <w:spacing w:line="400" w:lineRule="exact"/>
-        <w:rPr>
-          <w:rFonts w:ascii="Times New Roman" w:hAnsi="Times New Roman"/>
-          <w:sz w:val="28"/>
-          <w:szCs w:val="28"/>
-        </w:rPr>
-      </w:pPr>
-    </w:p>
-    <w:p>
-      <w:pPr>
-        <w:spacing w:line="400" w:lineRule="exact"/>
-        <w:rPr>
-          <w:rFonts w:ascii="Times New Roman" w:hAnsi="Times New Roman"/>
-          <w:sz w:val="28"/>
-          <w:szCs w:val="28"/>
-        </w:rPr>
-      </w:pPr>
-    </w:p>
-    <w:p>
-      <w:pPr>
-        <w:spacing w:line="400" w:lineRule="exact"/>
-        <w:rPr>
-          <w:rFonts w:ascii="Times New Roman" w:hAnsi="Times New Roman"/>
-          <w:sz w:val="28"/>
-          <w:szCs w:val="28"/>
-        </w:rPr>
-      </w:pPr>
-    </w:p>
-    <w:p>
-      <w:pPr>
-        <w:pStyle w:val="2"/>
-        <w:spacing w:before="312"/>
-      </w:pPr>
       <w:r>
         <w:rPr>
           <w:rFonts w:hint="eastAsia"/>
         </w:rPr>
+        <w:lastRenderedPageBreak/>
         <w:t>附录</w:t>
       </w:r>
     </w:p>
@@ -12585,15 +13235,6 @@
           <w:szCs w:val="28"/>
         </w:rPr>
       </w:pPr>
-      <w:r>
-        <w:rPr>
-          <w:rFonts w:ascii="Times New Roman" w:hAnsi="Times New Roman"/>
-          <w:b/>
-          <w:sz w:val="28"/>
-          <w:szCs w:val="28"/>
-        </w:rPr>
-        <w:t xml:space="preserve">git </w:t>
-      </w:r>
       <w:proofErr w:type="spellStart"/>
       <w:r>
         <w:rPr>
@@ -12602,6 +13243,26 @@
           <w:sz w:val="28"/>
           <w:szCs w:val="28"/>
         </w:rPr>
+        <w:t>git</w:t>
+      </w:r>
+      <w:proofErr w:type="spellEnd"/>
+      <w:r>
+        <w:rPr>
+          <w:rFonts w:ascii="Times New Roman" w:hAnsi="Times New Roman"/>
+          <w:b/>
+          <w:sz w:val="28"/>
+          <w:szCs w:val="28"/>
+        </w:rPr>
+        <w:t xml:space="preserve"> </w:t>
+      </w:r>
+      <w:proofErr w:type="spellStart"/>
+      <w:r>
+        <w:rPr>
+          <w:rFonts w:ascii="Times New Roman" w:hAnsi="Times New Roman"/>
+          <w:b/>
+          <w:sz w:val="28"/>
+          <w:szCs w:val="28"/>
+        </w:rPr>
         <w:t>config</w:t>
       </w:r>
       <w:proofErr w:type="spellEnd"/>
@@ -12688,14 +13349,25 @@
           <w:szCs w:val="28"/>
         </w:rPr>
       </w:pPr>
-      <w:r>
-        <w:rPr>
-          <w:rFonts w:ascii="Times New Roman" w:hAnsi="Times New Roman"/>
-          <w:b/>
-          <w:sz w:val="28"/>
-          <w:szCs w:val="28"/>
-        </w:rPr>
-        <w:t xml:space="preserve">git </w:t>
+      <w:proofErr w:type="spellStart"/>
+      <w:r>
+        <w:rPr>
+          <w:rFonts w:ascii="Times New Roman" w:hAnsi="Times New Roman"/>
+          <w:b/>
+          <w:sz w:val="28"/>
+          <w:szCs w:val="28"/>
+        </w:rPr>
+        <w:t>git</w:t>
+      </w:r>
+      <w:proofErr w:type="spellEnd"/>
+      <w:r>
+        <w:rPr>
+          <w:rFonts w:ascii="Times New Roman" w:hAnsi="Times New Roman"/>
+          <w:b/>
+          <w:sz w:val="28"/>
+          <w:szCs w:val="28"/>
+        </w:rPr>
+        <w:t xml:space="preserve"> </w:t>
       </w:r>
       <w:proofErr w:type="spellStart"/>
       <w:r>
@@ -12901,7 +13573,7 @@
             <w:noProof/>
             <w:lang w:val="zh-CN"/>
           </w:rPr>
-          <w:t>9</w:t>
+          <w:t>8</w:t>
         </w:r>
         <w:r>
           <w:fldChar w:fldCharType="end"/>
@@ -13288,7 +13960,7 @@
   <w:abstractNum w:abstractNumId="4">
     <w:nsid w:val="189F4BD8"/>
     <w:multiLevelType w:val="hybridMultilevel"/>
-    <w:tmpl w:val="7B36342C"/>
+    <w:tmpl w:val="39328B0E"/>
     <w:lvl w:ilvl="0" w:tplc="04090011">
       <w:start w:val="1"/>
       <w:numFmt w:val="decimal"/>

</xml_diff>

<commit_message>
That is end for git
</commit_message>
<xml_diff>
--- a/1.docx
+++ b/1.docx
@@ -6273,7 +6273,16 @@
           <w:sz w:val="28"/>
           <w:szCs w:val="28"/>
         </w:rPr>
-        <w:t>当两个分支都对同一个文件做了不同的修改，合并时会发生冲突，这时候需要手动解决冲突，</w:t>
+        <w:t>当两个分支都对同一个文件做了不同的修改，合并时会发生冲突，这时候需要</w:t>
+      </w:r>
+      <w:r>
+        <w:rPr>
+          <w:rFonts w:ascii="Times New Roman" w:hAnsi="Times New Roman" w:hint="eastAsia"/>
+          <w:color w:val="FF0000"/>
+          <w:sz w:val="28"/>
+          <w:szCs w:val="28"/>
+        </w:rPr>
+        <w:t>手动解决冲突，</w:t>
       </w:r>
       <w:r>
         <w:rPr>
@@ -9646,18 +9655,20 @@
       <w:r>
         <w:rPr>
           <w:rFonts w:ascii="Times New Roman" w:hAnsi="Times New Roman" w:hint="eastAsia"/>
-          <w:sz w:val="28"/>
-          <w:szCs w:val="28"/>
-          <w:highlight w:val="yellow"/>
+          <w:b/>
+          <w:sz w:val="28"/>
+          <w:szCs w:val="28"/>
+          <w:highlight w:val="red"/>
         </w:rPr>
         <w:t>工作区</w:t>
       </w:r>
       <w:r>
         <w:rPr>
           <w:rFonts w:ascii="Times New Roman" w:hAnsi="Times New Roman" w:hint="eastAsia"/>
-          <w:sz w:val="28"/>
-          <w:szCs w:val="28"/>
-          <w:highlight w:val="yellow"/>
+          <w:b/>
+          <w:sz w:val="28"/>
+          <w:szCs w:val="28"/>
+          <w:highlight w:val="red"/>
         </w:rPr>
         <w:t>目录下</w:t>
       </w:r>
@@ -10251,7 +10262,7 @@
           <w:color w:val="FF0000"/>
           <w:szCs w:val="21"/>
         </w:rPr>
-        <w:t>只能忽略那些原来没有被</w:t>
+        <w:t>只能忽略那些原来</w:t>
       </w:r>
       <w:r>
         <w:rPr>
@@ -10259,6 +10270,17 @@
           <w:b/>
           <w:color w:val="FF0000"/>
           <w:szCs w:val="21"/>
+          <w:highlight w:val="yellow"/>
+        </w:rPr>
+        <w:t>没有被</w:t>
+      </w:r>
+      <w:r>
+        <w:rPr>
+          <w:rFonts w:ascii="Times New Roman" w:hAnsi="Times New Roman" w:hint="eastAsia"/>
+          <w:b/>
+          <w:color w:val="FF0000"/>
+          <w:szCs w:val="21"/>
+          <w:highlight w:val="yellow"/>
         </w:rPr>
         <w:t>track</w:t>
       </w:r>
@@ -10683,8 +10705,16 @@
         <w:rPr>
           <w:rFonts w:ascii="Times New Roman" w:hAnsi="Times New Roman" w:hint="eastAsia"/>
           <w:szCs w:val="21"/>
-        </w:rPr>
-        <w:t>用户主目录下的一个隐藏文件中</w:t>
+          <w:highlight w:val="yellow"/>
+        </w:rPr>
+        <w:t>用户主目录下</w:t>
+      </w:r>
+      <w:r>
+        <w:rPr>
+          <w:rFonts w:ascii="Times New Roman" w:hAnsi="Times New Roman" w:hint="eastAsia"/>
+          <w:szCs w:val="21"/>
+        </w:rPr>
+        <w:t>的一个隐藏文件中</w:t>
       </w:r>
       <w:r>
         <w:rPr>
@@ -11841,6 +11871,8 @@
         </w:rPr>
         <w:t>创建证书登录</w:t>
       </w:r>
+      <w:bookmarkStart w:id="0" w:name="_GoBack"/>
+      <w:bookmarkEnd w:id="0"/>
     </w:p>
     <w:p>
       <w:pPr>
@@ -12780,67 +12812,67 @@
       <w:pPr>
         <w:spacing w:line="400" w:lineRule="exact"/>
         <w:rPr>
-          <w:rFonts w:ascii="Times New Roman" w:hAnsi="Times New Roman" w:hint="eastAsia"/>
-          <w:sz w:val="28"/>
-          <w:szCs w:val="28"/>
-        </w:rPr>
-      </w:pPr>
-    </w:p>
-    <w:p>
-      <w:pPr>
-        <w:spacing w:line="400" w:lineRule="exact"/>
-        <w:rPr>
-          <w:rFonts w:ascii="Times New Roman" w:hAnsi="Times New Roman" w:hint="eastAsia"/>
-          <w:sz w:val="28"/>
-          <w:szCs w:val="28"/>
-        </w:rPr>
-      </w:pPr>
-    </w:p>
-    <w:p>
-      <w:pPr>
-        <w:spacing w:line="400" w:lineRule="exact"/>
-        <w:rPr>
-          <w:rFonts w:ascii="Times New Roman" w:hAnsi="Times New Roman" w:hint="eastAsia"/>
-          <w:sz w:val="28"/>
-          <w:szCs w:val="28"/>
-        </w:rPr>
-      </w:pPr>
-    </w:p>
-    <w:p>
-      <w:pPr>
-        <w:spacing w:line="400" w:lineRule="exact"/>
-        <w:rPr>
-          <w:rFonts w:ascii="Times New Roman" w:hAnsi="Times New Roman" w:hint="eastAsia"/>
-          <w:sz w:val="28"/>
-          <w:szCs w:val="28"/>
-        </w:rPr>
-      </w:pPr>
-    </w:p>
-    <w:p>
-      <w:pPr>
-        <w:spacing w:line="400" w:lineRule="exact"/>
-        <w:rPr>
-          <w:rFonts w:ascii="Times New Roman" w:hAnsi="Times New Roman" w:hint="eastAsia"/>
-          <w:sz w:val="28"/>
-          <w:szCs w:val="28"/>
-        </w:rPr>
-      </w:pPr>
-    </w:p>
-    <w:p>
-      <w:pPr>
-        <w:spacing w:line="400" w:lineRule="exact"/>
-        <w:rPr>
-          <w:rFonts w:ascii="Times New Roman" w:hAnsi="Times New Roman" w:hint="eastAsia"/>
-          <w:sz w:val="28"/>
-          <w:szCs w:val="28"/>
-        </w:rPr>
-      </w:pPr>
-    </w:p>
-    <w:p>
-      <w:pPr>
-        <w:spacing w:line="400" w:lineRule="exact"/>
-        <w:rPr>
-          <w:rFonts w:ascii="Times New Roman" w:hAnsi="Times New Roman" w:hint="eastAsia"/>
+          <w:rFonts w:ascii="Times New Roman" w:hAnsi="Times New Roman"/>
+          <w:sz w:val="28"/>
+          <w:szCs w:val="28"/>
+        </w:rPr>
+      </w:pPr>
+    </w:p>
+    <w:p>
+      <w:pPr>
+        <w:spacing w:line="400" w:lineRule="exact"/>
+        <w:rPr>
+          <w:rFonts w:ascii="Times New Roman" w:hAnsi="Times New Roman"/>
+          <w:sz w:val="28"/>
+          <w:szCs w:val="28"/>
+        </w:rPr>
+      </w:pPr>
+    </w:p>
+    <w:p>
+      <w:pPr>
+        <w:spacing w:line="400" w:lineRule="exact"/>
+        <w:rPr>
+          <w:rFonts w:ascii="Times New Roman" w:hAnsi="Times New Roman"/>
+          <w:sz w:val="28"/>
+          <w:szCs w:val="28"/>
+        </w:rPr>
+      </w:pPr>
+    </w:p>
+    <w:p>
+      <w:pPr>
+        <w:spacing w:line="400" w:lineRule="exact"/>
+        <w:rPr>
+          <w:rFonts w:ascii="Times New Roman" w:hAnsi="Times New Roman"/>
+          <w:sz w:val="28"/>
+          <w:szCs w:val="28"/>
+        </w:rPr>
+      </w:pPr>
+    </w:p>
+    <w:p>
+      <w:pPr>
+        <w:spacing w:line="400" w:lineRule="exact"/>
+        <w:rPr>
+          <w:rFonts w:ascii="Times New Roman" w:hAnsi="Times New Roman"/>
+          <w:sz w:val="28"/>
+          <w:szCs w:val="28"/>
+        </w:rPr>
+      </w:pPr>
+    </w:p>
+    <w:p>
+      <w:pPr>
+        <w:spacing w:line="400" w:lineRule="exact"/>
+        <w:rPr>
+          <w:rFonts w:ascii="Times New Roman" w:hAnsi="Times New Roman"/>
+          <w:sz w:val="28"/>
+          <w:szCs w:val="28"/>
+        </w:rPr>
+      </w:pPr>
+    </w:p>
+    <w:p>
+      <w:pPr>
+        <w:spacing w:line="400" w:lineRule="exact"/>
+        <w:rPr>
+          <w:rFonts w:ascii="Times New Roman" w:hAnsi="Times New Roman"/>
           <w:sz w:val="28"/>
           <w:szCs w:val="28"/>
         </w:rPr>
@@ -12870,8 +12902,6 @@
         <w:pStyle w:val="2"/>
         <w:spacing w:before="312"/>
       </w:pPr>
-      <w:bookmarkStart w:id="0" w:name="_GoBack"/>
-      <w:bookmarkEnd w:id="0"/>
       <w:r>
         <w:rPr>
           <w:rFonts w:hint="eastAsia"/>
@@ -13573,7 +13603,7 @@
             <w:noProof/>
             <w:lang w:val="zh-CN"/>
           </w:rPr>
-          <w:t>8</w:t>
+          <w:t>10</w:t>
         </w:r>
         <w:r>
           <w:fldChar w:fldCharType="end"/>

</xml_diff>

<commit_message>
modify 1.docx in 2020.02.25
</commit_message>
<xml_diff>
--- a/1.docx
+++ b/1.docx
@@ -230,52 +230,14 @@
           <w:szCs w:val="28"/>
         </w:rPr>
       </w:pPr>
-      <w:proofErr w:type="spellStart"/>
-      <w:r>
-        <w:rPr>
-          <w:rFonts w:ascii="Times New Roman" w:hAnsi="Times New Roman"/>
-          <w:sz w:val="28"/>
-          <w:szCs w:val="28"/>
-        </w:rPr>
-        <w:t>git</w:t>
-      </w:r>
-      <w:proofErr w:type="spellEnd"/>
-      <w:r>
-        <w:rPr>
-          <w:rFonts w:ascii="Times New Roman" w:hAnsi="Times New Roman"/>
-          <w:sz w:val="28"/>
-          <w:szCs w:val="28"/>
-        </w:rPr>
-        <w:t xml:space="preserve"> </w:t>
-      </w:r>
-      <w:proofErr w:type="spellStart"/>
-      <w:r>
-        <w:rPr>
-          <w:rFonts w:ascii="Times New Roman" w:hAnsi="Times New Roman"/>
-          <w:sz w:val="28"/>
-          <w:szCs w:val="28"/>
-        </w:rPr>
-        <w:t>config</w:t>
-      </w:r>
-      <w:proofErr w:type="spellEnd"/>
-      <w:r>
-        <w:rPr>
-          <w:rFonts w:ascii="Times New Roman" w:hAnsi="Times New Roman"/>
-          <w:sz w:val="28"/>
-          <w:szCs w:val="28"/>
-        </w:rPr>
-        <w:t xml:space="preserve"> --global </w:t>
-      </w:r>
-      <w:proofErr w:type="spellStart"/>
-      <w:r>
-        <w:rPr>
-          <w:rFonts w:ascii="Times New Roman" w:hAnsi="Times New Roman"/>
-          <w:sz w:val="28"/>
-          <w:szCs w:val="28"/>
-        </w:rPr>
-        <w:t>http.proxy</w:t>
-      </w:r>
-      <w:proofErr w:type="spellEnd"/>
+      <w:r>
+        <w:rPr>
+          <w:rFonts w:ascii="Times New Roman" w:hAnsi="Times New Roman"/>
+          <w:sz w:val="28"/>
+          <w:szCs w:val="28"/>
+        </w:rPr>
+        <w:t>git config --global http.proxy</w:t>
+      </w:r>
       <w:r>
         <w:rPr>
           <w:rFonts w:ascii="Times New Roman" w:hAnsi="Times New Roman" w:hint="eastAsia"/>
@@ -310,59 +272,13 @@
           <w:szCs w:val="28"/>
         </w:rPr>
       </w:pPr>
-      <w:proofErr w:type="spellStart"/>
-      <w:r>
-        <w:rPr>
-          <w:rFonts w:ascii="Times New Roman" w:hAnsi="Times New Roman"/>
-          <w:sz w:val="28"/>
-          <w:szCs w:val="28"/>
-        </w:rPr>
-        <w:t>git</w:t>
-      </w:r>
-      <w:proofErr w:type="spellEnd"/>
-      <w:r>
-        <w:rPr>
-          <w:rFonts w:ascii="Times New Roman" w:hAnsi="Times New Roman"/>
-          <w:sz w:val="28"/>
-          <w:szCs w:val="28"/>
-        </w:rPr>
-        <w:t xml:space="preserve"> </w:t>
-      </w:r>
-      <w:proofErr w:type="spellStart"/>
-      <w:r>
-        <w:rPr>
-          <w:rFonts w:ascii="Times New Roman" w:hAnsi="Times New Roman"/>
-          <w:sz w:val="28"/>
-          <w:szCs w:val="28"/>
-        </w:rPr>
-        <w:t>config</w:t>
-      </w:r>
-      <w:proofErr w:type="spellEnd"/>
-      <w:r>
-        <w:rPr>
-          <w:rFonts w:ascii="Times New Roman" w:hAnsi="Times New Roman"/>
-          <w:sz w:val="28"/>
-          <w:szCs w:val="28"/>
-        </w:rPr>
-        <w:t xml:space="preserve"> --global </w:t>
-      </w:r>
-      <w:proofErr w:type="spellStart"/>
-      <w:r>
-        <w:rPr>
-          <w:rFonts w:ascii="Times New Roman" w:hAnsi="Times New Roman"/>
-          <w:sz w:val="28"/>
-          <w:szCs w:val="28"/>
-        </w:rPr>
-        <w:t>https.proxy</w:t>
-      </w:r>
-      <w:proofErr w:type="spellEnd"/>
-      <w:r>
-        <w:rPr>
-          <w:rFonts w:ascii="Times New Roman" w:hAnsi="Times New Roman"/>
-          <w:sz w:val="28"/>
-          <w:szCs w:val="28"/>
-        </w:rPr>
-        <w:t xml:space="preserve"> </w:t>
+      <w:r>
+        <w:rPr>
+          <w:rFonts w:ascii="Times New Roman" w:hAnsi="Times New Roman"/>
+          <w:sz w:val="28"/>
+          <w:szCs w:val="28"/>
+        </w:rPr>
+        <w:t xml:space="preserve">git config --global https.proxy </w:t>
       </w:r>
       <w:r>
         <w:rPr>
@@ -418,72 +334,32 @@
           <w:szCs w:val="28"/>
         </w:rPr>
       </w:pPr>
-      <w:proofErr w:type="gramStart"/>
-      <w:r>
-        <w:rPr>
-          <w:rFonts w:ascii="Times New Roman" w:hAnsi="Times New Roman" w:hint="eastAsia"/>
-          <w:sz w:val="28"/>
-          <w:szCs w:val="28"/>
-        </w:rPr>
-        <w:t>git</w:t>
-      </w:r>
-      <w:proofErr w:type="gramEnd"/>
-      <w:r>
-        <w:rPr>
-          <w:rFonts w:ascii="Times New Roman" w:hAnsi="Times New Roman" w:hint="eastAsia"/>
-          <w:sz w:val="28"/>
-          <w:szCs w:val="28"/>
-        </w:rPr>
-        <w:t xml:space="preserve"> config --global --get </w:t>
-      </w:r>
-      <w:proofErr w:type="spellStart"/>
-      <w:r>
-        <w:rPr>
-          <w:rFonts w:ascii="Times New Roman" w:hAnsi="Times New Roman" w:hint="eastAsia"/>
-          <w:sz w:val="28"/>
-          <w:szCs w:val="28"/>
-        </w:rPr>
-        <w:t>http.proxy</w:t>
-      </w:r>
-      <w:proofErr w:type="spellEnd"/>
-    </w:p>
-    <w:p>
-      <w:pPr>
-        <w:spacing w:line="400" w:lineRule="exact"/>
-        <w:rPr>
-          <w:rFonts w:ascii="Times New Roman" w:hAnsi="Times New Roman"/>
-          <w:sz w:val="28"/>
-          <w:szCs w:val="28"/>
-        </w:rPr>
-      </w:pPr>
-      <w:proofErr w:type="gramStart"/>
-      <w:r>
-        <w:rPr>
-          <w:rFonts w:ascii="Times New Roman" w:hAnsi="Times New Roman" w:hint="eastAsia"/>
-          <w:sz w:val="28"/>
-          <w:szCs w:val="28"/>
-        </w:rPr>
-        <w:t>git</w:t>
-      </w:r>
-      <w:proofErr w:type="gramEnd"/>
-      <w:r>
-        <w:rPr>
-          <w:rFonts w:ascii="Times New Roman" w:hAnsi="Times New Roman" w:hint="eastAsia"/>
-          <w:sz w:val="28"/>
-          <w:szCs w:val="28"/>
-        </w:rPr>
-        <w:t xml:space="preserve"> config --global --get </w:t>
-      </w:r>
-      <w:proofErr w:type="spellStart"/>
-      <w:r>
-        <w:rPr>
-          <w:rFonts w:ascii="Times New Roman" w:hAnsi="Times New Roman" w:hint="eastAsia"/>
-          <w:sz w:val="28"/>
-          <w:szCs w:val="28"/>
-        </w:rPr>
-        <w:t>https.proxy</w:t>
-      </w:r>
-      <w:proofErr w:type="spellEnd"/>
+      <w:r>
+        <w:rPr>
+          <w:rFonts w:ascii="Times New Roman" w:hAnsi="Times New Roman" w:hint="eastAsia"/>
+          <w:sz w:val="28"/>
+          <w:szCs w:val="28"/>
+        </w:rPr>
+        <w:t>git config --global --get http.proxy</w:t>
+      </w:r>
+    </w:p>
+    <w:p>
+      <w:pPr>
+        <w:spacing w:line="400" w:lineRule="exact"/>
+        <w:rPr>
+          <w:rFonts w:ascii="Times New Roman" w:hAnsi="Times New Roman"/>
+          <w:sz w:val="28"/>
+          <w:szCs w:val="28"/>
+        </w:rPr>
+      </w:pPr>
+      <w:r>
+        <w:rPr>
+          <w:rFonts w:ascii="Times New Roman" w:hAnsi="Times New Roman" w:hint="eastAsia"/>
+          <w:sz w:val="28"/>
+          <w:szCs w:val="28"/>
+        </w:rPr>
+        <w:t>git config --global --get https.proxy</w:t>
+      </w:r>
     </w:p>
     <w:p>
       <w:pPr>
@@ -514,72 +390,32 @@
           <w:szCs w:val="28"/>
         </w:rPr>
       </w:pPr>
-      <w:proofErr w:type="gramStart"/>
-      <w:r>
-        <w:rPr>
-          <w:rFonts w:ascii="Times New Roman" w:hAnsi="Times New Roman" w:hint="eastAsia"/>
-          <w:sz w:val="28"/>
-          <w:szCs w:val="28"/>
-        </w:rPr>
-        <w:t>git</w:t>
-      </w:r>
-      <w:proofErr w:type="gramEnd"/>
-      <w:r>
-        <w:rPr>
-          <w:rFonts w:ascii="Times New Roman" w:hAnsi="Times New Roman" w:hint="eastAsia"/>
-          <w:sz w:val="28"/>
-          <w:szCs w:val="28"/>
-        </w:rPr>
-        <w:t xml:space="preserve"> config --global --unset </w:t>
-      </w:r>
-      <w:proofErr w:type="spellStart"/>
-      <w:r>
-        <w:rPr>
-          <w:rFonts w:ascii="Times New Roman" w:hAnsi="Times New Roman" w:hint="eastAsia"/>
-          <w:sz w:val="28"/>
-          <w:szCs w:val="28"/>
-        </w:rPr>
-        <w:t>http.proxy</w:t>
-      </w:r>
-      <w:proofErr w:type="spellEnd"/>
-    </w:p>
-    <w:p>
-      <w:pPr>
-        <w:spacing w:line="400" w:lineRule="exact"/>
-        <w:rPr>
-          <w:rFonts w:ascii="Times New Roman" w:hAnsi="Times New Roman"/>
-          <w:sz w:val="28"/>
-          <w:szCs w:val="28"/>
-        </w:rPr>
-      </w:pPr>
-      <w:proofErr w:type="gramStart"/>
-      <w:r>
-        <w:rPr>
-          <w:rFonts w:ascii="Times New Roman" w:hAnsi="Times New Roman" w:hint="eastAsia"/>
-          <w:sz w:val="28"/>
-          <w:szCs w:val="28"/>
-        </w:rPr>
-        <w:t>git</w:t>
-      </w:r>
-      <w:proofErr w:type="gramEnd"/>
-      <w:r>
-        <w:rPr>
-          <w:rFonts w:ascii="Times New Roman" w:hAnsi="Times New Roman" w:hint="eastAsia"/>
-          <w:sz w:val="28"/>
-          <w:szCs w:val="28"/>
-        </w:rPr>
-        <w:t xml:space="preserve"> config --global --unset </w:t>
-      </w:r>
-      <w:proofErr w:type="spellStart"/>
-      <w:r>
-        <w:rPr>
-          <w:rFonts w:ascii="Times New Roman" w:hAnsi="Times New Roman" w:hint="eastAsia"/>
-          <w:sz w:val="28"/>
-          <w:szCs w:val="28"/>
-        </w:rPr>
-        <w:t>https.proxy</w:t>
-      </w:r>
-      <w:proofErr w:type="spellEnd"/>
+      <w:r>
+        <w:rPr>
+          <w:rFonts w:ascii="Times New Roman" w:hAnsi="Times New Roman" w:hint="eastAsia"/>
+          <w:sz w:val="28"/>
+          <w:szCs w:val="28"/>
+        </w:rPr>
+        <w:t>git config --global --unset http.proxy</w:t>
+      </w:r>
+    </w:p>
+    <w:p>
+      <w:pPr>
+        <w:spacing w:line="400" w:lineRule="exact"/>
+        <w:rPr>
+          <w:rFonts w:ascii="Times New Roman" w:hAnsi="Times New Roman"/>
+          <w:sz w:val="28"/>
+          <w:szCs w:val="28"/>
+        </w:rPr>
+      </w:pPr>
+      <w:r>
+        <w:rPr>
+          <w:rFonts w:ascii="Times New Roman" w:hAnsi="Times New Roman" w:hint="eastAsia"/>
+          <w:sz w:val="28"/>
+          <w:szCs w:val="28"/>
+        </w:rPr>
+        <w:t>git config --global --unset https.proxy</w:t>
+      </w:r>
     </w:p>
     <w:p>
       <w:pPr>
@@ -730,21 +566,12 @@
         </w:rPr>
         <w:t>（</w:t>
       </w:r>
-      <w:proofErr w:type="spellStart"/>
-      <w:r>
-        <w:rPr>
-          <w:rFonts w:ascii="Times New Roman" w:hAnsi="Times New Roman" w:hint="eastAsia"/>
-          <w:szCs w:val="21"/>
-        </w:rPr>
-        <w:t>ls</w:t>
-      </w:r>
-      <w:proofErr w:type="spellEnd"/>
-      <w:r>
-        <w:rPr>
-          <w:rFonts w:ascii="Times New Roman" w:hAnsi="Times New Roman" w:hint="eastAsia"/>
-          <w:szCs w:val="21"/>
-        </w:rPr>
-        <w:t xml:space="preserve"> </w:t>
+      <w:r>
+        <w:rPr>
+          <w:rFonts w:ascii="Times New Roman" w:hAnsi="Times New Roman" w:hint="eastAsia"/>
+          <w:szCs w:val="21"/>
+        </w:rPr>
+        <w:t xml:space="preserve">ls </w:t>
       </w:r>
       <w:r>
         <w:rPr>
@@ -985,7 +812,6 @@
         </w:rPr>
         <w:t>注：</w:t>
       </w:r>
-      <w:proofErr w:type="gramStart"/>
       <w:r>
         <w:rPr>
           <w:rFonts w:ascii="Times New Roman" w:hAnsi="Times New Roman" w:hint="eastAsia"/>
@@ -994,18 +820,7 @@
           <w:szCs w:val="21"/>
           <w:highlight w:val="yellow"/>
         </w:rPr>
-        <w:t>git</w:t>
-      </w:r>
-      <w:proofErr w:type="gramEnd"/>
-      <w:r>
-        <w:rPr>
-          <w:rFonts w:ascii="Times New Roman" w:hAnsi="Times New Roman" w:hint="eastAsia"/>
-          <w:b/>
-          <w:color w:val="000000" w:themeColor="text1"/>
-          <w:szCs w:val="21"/>
-          <w:highlight w:val="yellow"/>
-        </w:rPr>
-        <w:t xml:space="preserve"> add .</w:t>
+        <w:t>git add .</w:t>
       </w:r>
       <w:r>
         <w:rPr>
@@ -1201,7 +1016,6 @@
           <w:highlight w:val="yellow"/>
         </w:rPr>
       </w:pPr>
-      <w:proofErr w:type="gramStart"/>
       <w:r>
         <w:rPr>
           <w:rFonts w:ascii="Times New Roman" w:hAnsi="Times New Roman" w:hint="eastAsia"/>
@@ -1210,18 +1024,7 @@
           <w:szCs w:val="21"/>
           <w:highlight w:val="yellow"/>
         </w:rPr>
-        <w:t>git</w:t>
-      </w:r>
-      <w:proofErr w:type="gramEnd"/>
-      <w:r>
-        <w:rPr>
-          <w:rFonts w:ascii="Times New Roman" w:hAnsi="Times New Roman" w:hint="eastAsia"/>
-          <w:b/>
-          <w:color w:val="000000" w:themeColor="text1"/>
-          <w:szCs w:val="21"/>
-          <w:highlight w:val="yellow"/>
-        </w:rPr>
-        <w:t xml:space="preserve"> add .</w:t>
+        <w:t>git add .</w:t>
       </w:r>
       <w:r>
         <w:rPr>
@@ -1972,19 +1775,8 @@
           <w:sz w:val="28"/>
           <w:szCs w:val="28"/>
         </w:rPr>
-        <w:t>--pretty=</w:t>
-      </w:r>
-      <w:proofErr w:type="spellStart"/>
-      <w:r>
-        <w:rPr>
-          <w:rFonts w:ascii="Times New Roman" w:hAnsi="Times New Roman" w:hint="eastAsia"/>
-          <w:color w:val="FF0000"/>
-          <w:sz w:val="28"/>
-          <w:szCs w:val="28"/>
-        </w:rPr>
-        <w:t>oneline</w:t>
-      </w:r>
-      <w:proofErr w:type="spellEnd"/>
+        <w:t>--pretty=oneline</w:t>
+      </w:r>
       <w:r>
         <w:rPr>
           <w:rFonts w:ascii="Times New Roman" w:hAnsi="Times New Roman" w:hint="eastAsia"/>
@@ -2172,37 +1964,15 @@
           <w:szCs w:val="28"/>
         </w:rPr>
       </w:pPr>
-      <w:proofErr w:type="spellStart"/>
-      <w:r>
-        <w:rPr>
-          <w:rFonts w:ascii="Times New Roman" w:hAnsi="Times New Roman" w:hint="eastAsia"/>
-          <w:b/>
-          <w:sz w:val="28"/>
-          <w:szCs w:val="28"/>
-        </w:rPr>
-        <w:t>git</w:t>
-      </w:r>
-      <w:proofErr w:type="spellEnd"/>
-      <w:r>
-        <w:rPr>
-          <w:rFonts w:ascii="Times New Roman" w:hAnsi="Times New Roman" w:hint="eastAsia"/>
-          <w:b/>
-          <w:sz w:val="28"/>
-          <w:szCs w:val="28"/>
-        </w:rPr>
-        <w:t xml:space="preserve"> </w:t>
-      </w:r>
-      <w:proofErr w:type="spellStart"/>
-      <w:r>
-        <w:rPr>
-          <w:rFonts w:ascii="Times New Roman" w:hAnsi="Times New Roman" w:hint="eastAsia"/>
-          <w:b/>
-          <w:sz w:val="28"/>
-          <w:szCs w:val="28"/>
-        </w:rPr>
-        <w:t>reflog</w:t>
-      </w:r>
-      <w:proofErr w:type="spellEnd"/>
+      <w:r>
+        <w:rPr>
+          <w:rFonts w:ascii="Times New Roman" w:hAnsi="Times New Roman" w:hint="eastAsia"/>
+          <w:b/>
+          <w:sz w:val="28"/>
+          <w:szCs w:val="28"/>
+        </w:rPr>
+        <w:t>git reflog</w:t>
+      </w:r>
       <w:r>
         <w:rPr>
           <w:rFonts w:ascii="Times New Roman" w:hAnsi="Times New Roman" w:hint="eastAsia"/>
@@ -2682,34 +2452,15 @@
           <w:szCs w:val="28"/>
           <w:highlight w:val="green"/>
         </w:rPr>
-        <w:t>暂存</w:t>
-      </w:r>
-      <w:proofErr w:type="gramStart"/>
-      <w:r>
-        <w:rPr>
-          <w:rFonts w:ascii="Times New Roman" w:hAnsi="Times New Roman" w:hint="eastAsia"/>
-          <w:sz w:val="28"/>
-          <w:szCs w:val="28"/>
-          <w:highlight w:val="green"/>
-        </w:rPr>
-        <w:t>区</w:t>
-      </w:r>
-      <w:r>
-        <w:rPr>
-          <w:rFonts w:ascii="Times New Roman" w:hAnsi="Times New Roman" w:hint="eastAsia"/>
-          <w:sz w:val="28"/>
-          <w:szCs w:val="28"/>
-        </w:rPr>
-        <w:t>文件至</w:t>
-      </w:r>
-      <w:proofErr w:type="gramEnd"/>
-      <w:r>
-        <w:rPr>
-          <w:rFonts w:ascii="Times New Roman" w:hAnsi="Times New Roman" w:hint="eastAsia"/>
-          <w:sz w:val="28"/>
-          <w:szCs w:val="28"/>
-        </w:rPr>
-        <w:t>工作区。</w:t>
+        <w:t>暂存区</w:t>
+      </w:r>
+      <w:r>
+        <w:rPr>
+          <w:rFonts w:ascii="Times New Roman" w:hAnsi="Times New Roman" w:hint="eastAsia"/>
+          <w:sz w:val="28"/>
+          <w:szCs w:val="28"/>
+        </w:rPr>
+        <w:t>文件至工作区。</w:t>
       </w:r>
     </w:p>
     <w:p>
@@ -2727,65 +2478,14 @@
           <w:szCs w:val="28"/>
         </w:rPr>
       </w:pPr>
-      <w:proofErr w:type="spellStart"/>
-      <w:r>
-        <w:rPr>
-          <w:rFonts w:ascii="Times New Roman" w:hAnsi="Times New Roman" w:hint="eastAsia"/>
-          <w:b/>
-          <w:sz w:val="28"/>
-          <w:szCs w:val="28"/>
-        </w:rPr>
-        <w:t>git</w:t>
-      </w:r>
-      <w:proofErr w:type="spellEnd"/>
-      <w:r>
-        <w:rPr>
-          <w:rFonts w:ascii="Times New Roman" w:hAnsi="Times New Roman" w:hint="eastAsia"/>
-          <w:b/>
-          <w:sz w:val="28"/>
-          <w:szCs w:val="28"/>
-        </w:rPr>
-        <w:t xml:space="preserve"> </w:t>
-      </w:r>
-      <w:proofErr w:type="spellStart"/>
-      <w:r>
-        <w:rPr>
-          <w:rFonts w:ascii="Times New Roman" w:hAnsi="Times New Roman" w:hint="eastAsia"/>
-          <w:b/>
-          <w:sz w:val="28"/>
-          <w:szCs w:val="28"/>
-        </w:rPr>
-        <w:t>rm</w:t>
-      </w:r>
-      <w:proofErr w:type="spellEnd"/>
-      <w:r>
-        <w:rPr>
-          <w:rFonts w:ascii="Times New Roman" w:hAnsi="Times New Roman" w:hint="eastAsia"/>
-          <w:b/>
-          <w:sz w:val="28"/>
-          <w:szCs w:val="28"/>
-        </w:rPr>
-        <w:t xml:space="preserve"> &lt;</w:t>
-      </w:r>
-      <w:proofErr w:type="spellStart"/>
-      <w:r>
-        <w:rPr>
-          <w:rFonts w:ascii="Times New Roman" w:hAnsi="Times New Roman" w:hint="eastAsia"/>
-          <w:b/>
-          <w:sz w:val="28"/>
-          <w:szCs w:val="28"/>
-        </w:rPr>
-        <w:t>flie</w:t>
-      </w:r>
-      <w:proofErr w:type="spellEnd"/>
-      <w:r>
-        <w:rPr>
-          <w:rFonts w:ascii="Times New Roman" w:hAnsi="Times New Roman" w:hint="eastAsia"/>
-          <w:b/>
-          <w:sz w:val="28"/>
-          <w:szCs w:val="28"/>
-        </w:rPr>
-        <w:t>&gt;</w:t>
+      <w:r>
+        <w:rPr>
+          <w:rFonts w:ascii="Times New Roman" w:hAnsi="Times New Roman" w:hint="eastAsia"/>
+          <w:b/>
+          <w:sz w:val="28"/>
+          <w:szCs w:val="28"/>
+        </w:rPr>
+        <w:t>git rm &lt;flie&gt;</w:t>
       </w:r>
       <w:r>
         <w:rPr>
@@ -3385,21 +3085,12 @@
         </w:rPr>
         <w:t>例：</w:t>
       </w:r>
-      <w:proofErr w:type="gramStart"/>
-      <w:r>
-        <w:rPr>
-          <w:rFonts w:ascii="Times New Roman" w:hAnsi="Times New Roman" w:hint="eastAsia"/>
-          <w:szCs w:val="21"/>
-        </w:rPr>
-        <w:t>git</w:t>
-      </w:r>
-      <w:proofErr w:type="gramEnd"/>
-      <w:r>
-        <w:rPr>
-          <w:rFonts w:ascii="Times New Roman" w:hAnsi="Times New Roman" w:hint="eastAsia"/>
-          <w:szCs w:val="21"/>
-        </w:rPr>
-        <w:t xml:space="preserve"> clone </w:t>
+      <w:r>
+        <w:rPr>
+          <w:rFonts w:ascii="Times New Roman" w:hAnsi="Times New Roman" w:hint="eastAsia"/>
+          <w:szCs w:val="21"/>
+        </w:rPr>
+        <w:t xml:space="preserve">git clone </w:t>
       </w:r>
       <w:hyperlink r:id="rId10" w:history="1">
         <w:r>
@@ -3528,16 +3219,8 @@
         <w:rPr>
           <w:rFonts w:hint="eastAsia"/>
         </w:rPr>
-        <w:t>秘</w:t>
-      </w:r>
-      <w:proofErr w:type="gramStart"/>
-      <w:r>
-        <w:rPr>
-          <w:rFonts w:hint="eastAsia"/>
-        </w:rPr>
-        <w:t>钥</w:t>
-      </w:r>
-      <w:proofErr w:type="gramEnd"/>
+        <w:t>秘钥</w:t>
+      </w:r>
       <w:r>
         <w:rPr>
           <w:rFonts w:hint="eastAsia"/>
@@ -3691,45 +3374,14 @@
           <w:szCs w:val="28"/>
         </w:rPr>
       </w:pPr>
-      <w:proofErr w:type="spellStart"/>
-      <w:r>
-        <w:rPr>
-          <w:rFonts w:ascii="Times New Roman" w:hAnsi="Times New Roman"/>
-          <w:b/>
-          <w:sz w:val="28"/>
-          <w:szCs w:val="28"/>
-        </w:rPr>
-        <w:t>ssh-keygen</w:t>
-      </w:r>
-      <w:proofErr w:type="spellEnd"/>
-      <w:r>
-        <w:rPr>
-          <w:rFonts w:ascii="Times New Roman" w:hAnsi="Times New Roman"/>
-          <w:b/>
-          <w:sz w:val="28"/>
-          <w:szCs w:val="28"/>
-        </w:rPr>
-        <w:t xml:space="preserve"> -t </w:t>
-      </w:r>
-      <w:proofErr w:type="spellStart"/>
-      <w:r>
-        <w:rPr>
-          <w:rFonts w:ascii="Times New Roman" w:hAnsi="Times New Roman"/>
-          <w:b/>
-          <w:sz w:val="28"/>
-          <w:szCs w:val="28"/>
-        </w:rPr>
-        <w:t>rsa</w:t>
-      </w:r>
-      <w:proofErr w:type="spellEnd"/>
-      <w:r>
-        <w:rPr>
-          <w:rFonts w:ascii="Times New Roman" w:hAnsi="Times New Roman"/>
-          <w:b/>
-          <w:sz w:val="28"/>
-          <w:szCs w:val="28"/>
-        </w:rPr>
-        <w:t xml:space="preserve"> -C "youremail@example.com"</w:t>
+      <w:r>
+        <w:rPr>
+          <w:rFonts w:ascii="Times New Roman" w:hAnsi="Times New Roman"/>
+          <w:b/>
+          <w:sz w:val="28"/>
+          <w:szCs w:val="28"/>
+        </w:rPr>
+        <w:t>ssh-keygen -t rsa -C "youremail@example.com"</w:t>
       </w:r>
       <w:r>
         <w:rPr>
@@ -3762,25 +3414,7 @@
           <w:sz w:val="28"/>
           <w:szCs w:val="28"/>
         </w:rPr>
-        <w:t>秘</w:t>
-      </w:r>
-      <w:proofErr w:type="gramStart"/>
-      <w:r>
-        <w:rPr>
-          <w:rFonts w:ascii="Times New Roman" w:hAnsi="Times New Roman" w:hint="eastAsia"/>
-          <w:sz w:val="28"/>
-          <w:szCs w:val="28"/>
-        </w:rPr>
-        <w:t>钥</w:t>
-      </w:r>
-      <w:proofErr w:type="gramEnd"/>
-      <w:r>
-        <w:rPr>
-          <w:rFonts w:ascii="Times New Roman" w:hAnsi="Times New Roman" w:hint="eastAsia"/>
-          <w:sz w:val="28"/>
-          <w:szCs w:val="28"/>
-        </w:rPr>
-        <w:t>指令，</w:t>
+        <w:t>秘钥指令，</w:t>
       </w:r>
       <w:r>
         <w:rPr>
@@ -3815,39 +3449,12 @@
         </w:rPr>
         <w:t>例：</w:t>
       </w:r>
-      <w:proofErr w:type="spellStart"/>
-      <w:proofErr w:type="gramStart"/>
-      <w:r>
-        <w:rPr>
-          <w:rFonts w:ascii="Times New Roman" w:hAnsi="Times New Roman"/>
-          <w:szCs w:val="21"/>
-        </w:rPr>
-        <w:t>ssh-keygen</w:t>
-      </w:r>
-      <w:proofErr w:type="spellEnd"/>
-      <w:proofErr w:type="gramEnd"/>
-      <w:r>
-        <w:rPr>
-          <w:rFonts w:ascii="Times New Roman" w:hAnsi="Times New Roman"/>
-          <w:szCs w:val="21"/>
-        </w:rPr>
-        <w:t xml:space="preserve"> -t </w:t>
-      </w:r>
-      <w:proofErr w:type="spellStart"/>
-      <w:r>
-        <w:rPr>
-          <w:rFonts w:ascii="Times New Roman" w:hAnsi="Times New Roman"/>
-          <w:szCs w:val="21"/>
-        </w:rPr>
-        <w:t>rsa</w:t>
-      </w:r>
-      <w:proofErr w:type="spellEnd"/>
-      <w:r>
-        <w:rPr>
-          <w:rFonts w:ascii="Times New Roman" w:hAnsi="Times New Roman"/>
-          <w:szCs w:val="21"/>
-        </w:rPr>
-        <w:t xml:space="preserve"> -C "2451195182@qq.com"</w:t>
+      <w:r>
+        <w:rPr>
+          <w:rFonts w:ascii="Times New Roman" w:hAnsi="Times New Roman"/>
+          <w:szCs w:val="21"/>
+        </w:rPr>
+        <w:t>ssh-keygen -t rsa -C "2451195182@qq.com"</w:t>
       </w:r>
     </w:p>
     <w:p>
@@ -3899,55 +3506,14 @@
           <w:rFonts w:ascii="Times New Roman" w:hAnsi="Times New Roman" w:hint="eastAsia"/>
           <w:szCs w:val="21"/>
         </w:rPr>
-        <w:t>.</w:t>
-      </w:r>
-      <w:proofErr w:type="spellStart"/>
-      <w:r>
-        <w:rPr>
-          <w:rFonts w:ascii="Times New Roman" w:hAnsi="Times New Roman" w:hint="eastAsia"/>
-          <w:szCs w:val="21"/>
-        </w:rPr>
-        <w:t>ssh</w:t>
-      </w:r>
-      <w:proofErr w:type="spellEnd"/>
-      <w:r>
-        <w:rPr>
-          <w:rFonts w:ascii="Times New Roman" w:hAnsi="Times New Roman" w:hint="eastAsia"/>
-          <w:szCs w:val="21"/>
-        </w:rPr>
-        <w:t>目录下会分别生成公</w:t>
-      </w:r>
-      <w:proofErr w:type="gramStart"/>
-      <w:r>
-        <w:rPr>
-          <w:rFonts w:ascii="Times New Roman" w:hAnsi="Times New Roman" w:hint="eastAsia"/>
-          <w:szCs w:val="21"/>
-        </w:rPr>
-        <w:t>钥</w:t>
-      </w:r>
-      <w:proofErr w:type="gramEnd"/>
-      <w:r>
-        <w:rPr>
-          <w:rFonts w:ascii="Times New Roman" w:hAnsi="Times New Roman" w:hint="eastAsia"/>
-          <w:szCs w:val="21"/>
-        </w:rPr>
-        <w:t>和</w:t>
-      </w:r>
-      <w:proofErr w:type="gramStart"/>
-      <w:r>
-        <w:rPr>
-          <w:rFonts w:ascii="Times New Roman" w:hAnsi="Times New Roman" w:hint="eastAsia"/>
-          <w:szCs w:val="21"/>
-        </w:rPr>
-        <w:t>私钥</w:t>
-      </w:r>
-      <w:proofErr w:type="gramEnd"/>
-      <w:r>
-        <w:rPr>
-          <w:rFonts w:ascii="Times New Roman" w:hAnsi="Times New Roman" w:hint="eastAsia"/>
-          <w:szCs w:val="21"/>
-        </w:rPr>
-        <w:t>文件：</w:t>
+        <w:t>.ssh</w:t>
+      </w:r>
+      <w:r>
+        <w:rPr>
+          <w:rFonts w:ascii="Times New Roman" w:hAnsi="Times New Roman" w:hint="eastAsia"/>
+          <w:szCs w:val="21"/>
+        </w:rPr>
+        <w:t>目录下会分别生成公钥和私钥文件：</w:t>
       </w:r>
       <w:r>
         <w:rPr>
@@ -3963,7 +3529,6 @@
         </w:rPr>
         <w:t>，</w:t>
       </w:r>
-      <w:proofErr w:type="spellStart"/>
       <w:r>
         <w:rPr>
           <w:rFonts w:ascii="Times New Roman" w:hAnsi="Times New Roman" w:hint="eastAsia"/>
@@ -3971,7 +3536,6 @@
         </w:rPr>
         <w:t>id_rsa</w:t>
       </w:r>
-      <w:proofErr w:type="spellEnd"/>
       <w:r>
         <w:rPr>
           <w:rFonts w:ascii="Times New Roman" w:hAnsi="Times New Roman" w:hint="eastAsia"/>
@@ -4004,7 +3568,6 @@
         </w:rPr>
         <w:t>在</w:t>
       </w:r>
-      <w:proofErr w:type="spellStart"/>
       <w:r>
         <w:rPr>
           <w:rFonts w:ascii="Times New Roman" w:hAnsi="Times New Roman" w:hint="eastAsia"/>
@@ -4014,7 +3577,6 @@
         </w:rPr>
         <w:t>github</w:t>
       </w:r>
-      <w:proofErr w:type="spellEnd"/>
       <w:r>
         <w:rPr>
           <w:rFonts w:ascii="Times New Roman" w:hAnsi="Times New Roman" w:hint="eastAsia"/>
@@ -4192,27 +3754,7 @@
           <w:sz w:val="28"/>
           <w:szCs w:val="28"/>
         </w:rPr>
-        <w:t>本地添加私</w:t>
-      </w:r>
-      <w:proofErr w:type="gramStart"/>
-      <w:r>
-        <w:rPr>
-          <w:rFonts w:ascii="Times New Roman" w:hAnsi="Times New Roman" w:hint="eastAsia"/>
-          <w:b/>
-          <w:sz w:val="28"/>
-          <w:szCs w:val="28"/>
-        </w:rPr>
-        <w:t>钥</w:t>
-      </w:r>
-      <w:proofErr w:type="gramEnd"/>
-      <w:r>
-        <w:rPr>
-          <w:rFonts w:ascii="Times New Roman" w:hAnsi="Times New Roman" w:hint="eastAsia"/>
-          <w:b/>
-          <w:sz w:val="28"/>
-          <w:szCs w:val="28"/>
-        </w:rPr>
-        <w:t>：</w:t>
+        <w:t>本地添加私钥：</w:t>
       </w:r>
       <w:r>
         <w:rPr>
@@ -4332,25 +3874,7 @@
           <w:sz w:val="28"/>
           <w:szCs w:val="28"/>
         </w:rPr>
-        <w:t>增加私</w:t>
-      </w:r>
-      <w:proofErr w:type="gramStart"/>
-      <w:r>
-        <w:rPr>
-          <w:rFonts w:ascii="Times New Roman" w:hAnsi="Times New Roman" w:hint="eastAsia"/>
-          <w:sz w:val="28"/>
-          <w:szCs w:val="28"/>
-        </w:rPr>
-        <w:t>钥</w:t>
-      </w:r>
-      <w:proofErr w:type="gramEnd"/>
-      <w:r>
-        <w:rPr>
-          <w:rFonts w:ascii="Times New Roman" w:hAnsi="Times New Roman" w:hint="eastAsia"/>
-          <w:sz w:val="28"/>
-          <w:szCs w:val="28"/>
-        </w:rPr>
-        <w:t>：</w:t>
+        <w:t>增加私钥：</w:t>
       </w:r>
       <w:r>
         <w:rPr>
@@ -4597,7 +4121,6 @@
         </w:rPr>
         <w:t>创建一个</w:t>
       </w:r>
-      <w:proofErr w:type="spellStart"/>
       <w:r>
         <w:rPr>
           <w:rFonts w:ascii="Times New Roman" w:hAnsi="Times New Roman" w:hint="eastAsia"/>
@@ -4606,7 +4129,6 @@
         </w:rPr>
         <w:t>dev</w:t>
       </w:r>
-      <w:proofErr w:type="spellEnd"/>
       <w:r>
         <w:rPr>
           <w:rFonts w:ascii="Times New Roman" w:hAnsi="Times New Roman" w:hint="eastAsia"/>
@@ -4615,7 +4137,6 @@
         </w:rPr>
         <w:t>分支。</w:t>
       </w:r>
-      <w:proofErr w:type="spellStart"/>
       <w:r>
         <w:rPr>
           <w:rFonts w:ascii="Times New Roman" w:hAnsi="Times New Roman" w:hint="eastAsia"/>
@@ -4624,7 +4145,6 @@
         </w:rPr>
         <w:t>Git</w:t>
       </w:r>
-      <w:proofErr w:type="spellEnd"/>
       <w:r>
         <w:rPr>
           <w:rFonts w:ascii="Times New Roman" w:hAnsi="Times New Roman" w:hint="eastAsia"/>
@@ -4633,7 +4153,6 @@
         </w:rPr>
         <w:t>创建一个分支很快，因为除了增加一个</w:t>
       </w:r>
-      <w:proofErr w:type="spellStart"/>
       <w:r>
         <w:rPr>
           <w:rFonts w:ascii="Times New Roman" w:hAnsi="Times New Roman" w:hint="eastAsia"/>
@@ -4642,7 +4161,6 @@
         </w:rPr>
         <w:t>dev</w:t>
       </w:r>
-      <w:proofErr w:type="spellEnd"/>
       <w:r>
         <w:rPr>
           <w:rFonts w:ascii="Times New Roman" w:hAnsi="Times New Roman" w:hint="eastAsia"/>
@@ -4762,7 +4280,6 @@
         </w:rPr>
         <w:t>从现在开始，对工作区的修改和提交就是针对</w:t>
       </w:r>
-      <w:proofErr w:type="spellStart"/>
       <w:r>
         <w:rPr>
           <w:rFonts w:ascii="Times New Roman" w:hAnsi="Times New Roman" w:hint="eastAsia"/>
@@ -4771,7 +4288,6 @@
         </w:rPr>
         <w:t>dev</w:t>
       </w:r>
-      <w:proofErr w:type="spellEnd"/>
       <w:r>
         <w:rPr>
           <w:rFonts w:ascii="Times New Roman" w:hAnsi="Times New Roman" w:hint="eastAsia"/>
@@ -4780,7 +4296,6 @@
         </w:rPr>
         <w:t>分支了，比如新提交一次后，</w:t>
       </w:r>
-      <w:proofErr w:type="spellStart"/>
       <w:r>
         <w:rPr>
           <w:rFonts w:ascii="Times New Roman" w:hAnsi="Times New Roman" w:hint="eastAsia"/>
@@ -4789,7 +4304,6 @@
         </w:rPr>
         <w:t>dev</w:t>
       </w:r>
-      <w:proofErr w:type="spellEnd"/>
       <w:r>
         <w:rPr>
           <w:rFonts w:ascii="Times New Roman" w:hAnsi="Times New Roman" w:hint="eastAsia"/>
@@ -4906,7 +4420,6 @@
         <w:lastRenderedPageBreak/>
         <w:t>在</w:t>
       </w:r>
-      <w:proofErr w:type="spellStart"/>
       <w:r>
         <w:rPr>
           <w:rFonts w:ascii="Times New Roman" w:hAnsi="Times New Roman" w:hint="eastAsia"/>
@@ -4915,7 +4428,6 @@
         </w:rPr>
         <w:t>dev</w:t>
       </w:r>
-      <w:proofErr w:type="spellEnd"/>
       <w:r>
         <w:rPr>
           <w:rFonts w:ascii="Times New Roman" w:hAnsi="Times New Roman" w:hint="eastAsia"/>
@@ -4924,7 +4436,6 @@
         </w:rPr>
         <w:t>上的工作完成了，就可以把</w:t>
       </w:r>
-      <w:proofErr w:type="spellStart"/>
       <w:r>
         <w:rPr>
           <w:rFonts w:ascii="Times New Roman" w:hAnsi="Times New Roman" w:hint="eastAsia"/>
@@ -4933,7 +4444,6 @@
         </w:rPr>
         <w:t>dev</w:t>
       </w:r>
-      <w:proofErr w:type="spellEnd"/>
       <w:r>
         <w:rPr>
           <w:rFonts w:ascii="Times New Roman" w:hAnsi="Times New Roman" w:hint="eastAsia"/>
@@ -5096,7 +4606,6 @@
         </w:rPr>
         <w:t>删除</w:t>
       </w:r>
-      <w:proofErr w:type="spellStart"/>
       <w:r>
         <w:rPr>
           <w:rFonts w:ascii="Times New Roman" w:hAnsi="Times New Roman" w:hint="eastAsia"/>
@@ -5105,7 +4614,6 @@
         </w:rPr>
         <w:t>dev</w:t>
       </w:r>
-      <w:proofErr w:type="spellEnd"/>
       <w:r>
         <w:rPr>
           <w:rFonts w:ascii="Times New Roman" w:hAnsi="Times New Roman" w:hint="eastAsia"/>
@@ -5114,7 +4622,6 @@
         </w:rPr>
         <w:t>分支就是把</w:t>
       </w:r>
-      <w:proofErr w:type="spellStart"/>
       <w:r>
         <w:rPr>
           <w:rFonts w:ascii="Times New Roman" w:hAnsi="Times New Roman" w:hint="eastAsia"/>
@@ -5123,7 +4630,6 @@
         </w:rPr>
         <w:t>dev</w:t>
       </w:r>
-      <w:proofErr w:type="spellEnd"/>
       <w:r>
         <w:rPr>
           <w:rFonts w:ascii="Times New Roman" w:hAnsi="Times New Roman" w:hint="eastAsia"/>
@@ -5565,41 +5071,60 @@
         </w:rPr>
         <w:tab/>
       </w:r>
-      <w:proofErr w:type="spellStart"/>
       <w:r>
         <w:rPr>
           <w:rFonts w:ascii="Times New Roman" w:hAnsi="Times New Roman" w:hint="eastAsia"/>
           <w:color w:val="FF0000"/>
           <w:szCs w:val="21"/>
         </w:rPr>
-        <w:t>git</w:t>
-      </w:r>
-      <w:proofErr w:type="spellEnd"/>
+        <w:t>git checkout -b dev</w:t>
+      </w:r>
       <w:r>
         <w:rPr>
           <w:rFonts w:ascii="Times New Roman" w:hAnsi="Times New Roman" w:hint="eastAsia"/>
           <w:color w:val="FF0000"/>
           <w:szCs w:val="21"/>
         </w:rPr>
-        <w:t xml:space="preserve"> checkout -b </w:t>
-      </w:r>
-      <w:proofErr w:type="spellStart"/>
-      <w:r>
-        <w:rPr>
-          <w:rFonts w:ascii="Times New Roman" w:hAnsi="Times New Roman" w:hint="eastAsia"/>
+        <w:t>等价于</w:t>
+      </w:r>
+    </w:p>
+    <w:p>
+      <w:pPr>
+        <w:spacing w:line="400" w:lineRule="exact"/>
+        <w:rPr>
+          <w:rFonts w:ascii="Times New Roman" w:hAnsi="Times New Roman"/>
           <w:color w:val="FF0000"/>
           <w:szCs w:val="21"/>
         </w:rPr>
-        <w:t>dev</w:t>
-      </w:r>
-      <w:proofErr w:type="spellEnd"/>
+      </w:pPr>
+      <w:r>
+        <w:rPr>
+          <w:rFonts w:ascii="Times New Roman" w:hAnsi="Times New Roman" w:hint="eastAsia"/>
+          <w:szCs w:val="21"/>
+        </w:rPr>
+        <w:tab/>
+      </w:r>
+      <w:r>
+        <w:rPr>
+          <w:rFonts w:ascii="Times New Roman" w:hAnsi="Times New Roman" w:hint="eastAsia"/>
+          <w:szCs w:val="21"/>
+        </w:rPr>
+        <w:tab/>
+      </w:r>
+      <w:r>
+        <w:rPr>
+          <w:rFonts w:ascii="Times New Roman" w:hAnsi="Times New Roman" w:hint="eastAsia"/>
+          <w:szCs w:val="21"/>
+        </w:rPr>
+        <w:tab/>
+      </w:r>
       <w:r>
         <w:rPr>
           <w:rFonts w:ascii="Times New Roman" w:hAnsi="Times New Roman" w:hint="eastAsia"/>
           <w:color w:val="FF0000"/>
           <w:szCs w:val="21"/>
         </w:rPr>
-        <w:t>等价于</w:t>
+        <w:t>git branch dev</w:t>
       </w:r>
     </w:p>
     <w:p>
@@ -5614,6 +5139,7 @@
       <w:r>
         <w:rPr>
           <w:rFonts w:ascii="Times New Roman" w:hAnsi="Times New Roman" w:hint="eastAsia"/>
+          <w:color w:val="FF0000"/>
           <w:szCs w:val="21"/>
         </w:rPr>
         <w:tab/>
@@ -5621,6 +5147,7 @@
       <w:r>
         <w:rPr>
           <w:rFonts w:ascii="Times New Roman" w:hAnsi="Times New Roman" w:hint="eastAsia"/>
+          <w:color w:val="FF0000"/>
           <w:szCs w:val="21"/>
         </w:rPr>
         <w:tab/>
@@ -5628,104 +5155,19 @@
       <w:r>
         <w:rPr>
           <w:rFonts w:ascii="Times New Roman" w:hAnsi="Times New Roman" w:hint="eastAsia"/>
+          <w:color w:val="FF0000"/>
           <w:szCs w:val="21"/>
         </w:rPr>
         <w:tab/>
       </w:r>
-      <w:proofErr w:type="spellStart"/>
-      <w:proofErr w:type="gramStart"/>
       <w:r>
         <w:rPr>
           <w:rFonts w:ascii="Times New Roman" w:hAnsi="Times New Roman" w:hint="eastAsia"/>
           <w:color w:val="FF0000"/>
           <w:szCs w:val="21"/>
         </w:rPr>
-        <w:t>git</w:t>
-      </w:r>
-      <w:proofErr w:type="spellEnd"/>
-      <w:proofErr w:type="gramEnd"/>
-      <w:r>
-        <w:rPr>
-          <w:rFonts w:ascii="Times New Roman" w:hAnsi="Times New Roman" w:hint="eastAsia"/>
-          <w:color w:val="FF0000"/>
-          <w:szCs w:val="21"/>
-        </w:rPr>
-        <w:t xml:space="preserve"> branch </w:t>
-      </w:r>
-      <w:proofErr w:type="spellStart"/>
-      <w:r>
-        <w:rPr>
-          <w:rFonts w:ascii="Times New Roman" w:hAnsi="Times New Roman" w:hint="eastAsia"/>
-          <w:color w:val="FF0000"/>
-          <w:szCs w:val="21"/>
-        </w:rPr>
-        <w:t>dev</w:t>
-      </w:r>
-      <w:proofErr w:type="spellEnd"/>
-    </w:p>
-    <w:p>
-      <w:pPr>
-        <w:spacing w:line="400" w:lineRule="exact"/>
-        <w:rPr>
-          <w:rFonts w:ascii="Times New Roman" w:hAnsi="Times New Roman"/>
-          <w:color w:val="FF0000"/>
-          <w:szCs w:val="21"/>
-        </w:rPr>
-      </w:pPr>
-      <w:r>
-        <w:rPr>
-          <w:rFonts w:ascii="Times New Roman" w:hAnsi="Times New Roman" w:hint="eastAsia"/>
-          <w:color w:val="FF0000"/>
-          <w:szCs w:val="21"/>
-        </w:rPr>
-        <w:tab/>
-      </w:r>
-      <w:r>
-        <w:rPr>
-          <w:rFonts w:ascii="Times New Roman" w:hAnsi="Times New Roman" w:hint="eastAsia"/>
-          <w:color w:val="FF0000"/>
-          <w:szCs w:val="21"/>
-        </w:rPr>
-        <w:tab/>
-      </w:r>
-      <w:r>
-        <w:rPr>
-          <w:rFonts w:ascii="Times New Roman" w:hAnsi="Times New Roman" w:hint="eastAsia"/>
-          <w:color w:val="FF0000"/>
-          <w:szCs w:val="21"/>
-        </w:rPr>
-        <w:tab/>
-      </w:r>
-      <w:proofErr w:type="spellStart"/>
-      <w:proofErr w:type="gramStart"/>
-      <w:r>
-        <w:rPr>
-          <w:rFonts w:ascii="Times New Roman" w:hAnsi="Times New Roman" w:hint="eastAsia"/>
-          <w:color w:val="FF0000"/>
-          <w:szCs w:val="21"/>
-        </w:rPr>
-        <w:t>git</w:t>
-      </w:r>
-      <w:proofErr w:type="spellEnd"/>
-      <w:proofErr w:type="gramEnd"/>
-      <w:r>
-        <w:rPr>
-          <w:rFonts w:ascii="Times New Roman" w:hAnsi="Times New Roman" w:hint="eastAsia"/>
-          <w:color w:val="FF0000"/>
-          <w:szCs w:val="21"/>
-        </w:rPr>
-        <w:t xml:space="preserve"> checkout </w:t>
-      </w:r>
-      <w:proofErr w:type="spellStart"/>
-      <w:r>
-        <w:rPr>
-          <w:rFonts w:ascii="Times New Roman" w:hAnsi="Times New Roman" w:hint="eastAsia"/>
-          <w:color w:val="FF0000"/>
-          <w:szCs w:val="21"/>
-        </w:rPr>
-        <w:t>dev</w:t>
-      </w:r>
-      <w:proofErr w:type="spellEnd"/>
+        <w:t>git checkout dev</w:t>
+      </w:r>
     </w:p>
     <w:p>
       <w:pPr>
@@ -5837,7 +5279,6 @@
         </w:rPr>
         <w:t>例：将</w:t>
       </w:r>
-      <w:proofErr w:type="spellStart"/>
       <w:r>
         <w:rPr>
           <w:rFonts w:ascii="Times New Roman" w:hAnsi="Times New Roman" w:hint="eastAsia"/>
@@ -5845,7 +5286,6 @@
         </w:rPr>
         <w:t>dev</w:t>
       </w:r>
-      <w:proofErr w:type="spellEnd"/>
       <w:r>
         <w:rPr>
           <w:rFonts w:ascii="Times New Roman" w:hAnsi="Times New Roman" w:hint="eastAsia"/>
@@ -5881,7 +5321,6 @@
         </w:rPr>
         <w:t>，执行</w:t>
       </w:r>
-      <w:proofErr w:type="spellStart"/>
       <w:r>
         <w:rPr>
           <w:rFonts w:ascii="Times New Roman" w:hAnsi="Times New Roman" w:hint="eastAsia"/>
@@ -5889,29 +5328,114 @@
           <w:color w:val="FF0000"/>
           <w:szCs w:val="21"/>
         </w:rPr>
-        <w:t>git</w:t>
-      </w:r>
-      <w:proofErr w:type="spellEnd"/>
+        <w:t>git merge dev</w:t>
+      </w:r>
+    </w:p>
+    <w:p>
+      <w:pPr>
+        <w:spacing w:line="400" w:lineRule="exact"/>
+        <w:ind w:left="420"/>
+        <w:rPr>
+          <w:rFonts w:ascii="Times New Roman" w:hAnsi="Times New Roman"/>
+          <w:szCs w:val="21"/>
+        </w:rPr>
+      </w:pPr>
       <w:r>
         <w:rPr>
           <w:rFonts w:ascii="Times New Roman" w:hAnsi="Times New Roman" w:hint="eastAsia"/>
           <w:b/>
           <w:color w:val="FF0000"/>
-          <w:szCs w:val="21"/>
-        </w:rPr>
-        <w:t xml:space="preserve"> merge </w:t>
-      </w:r>
-      <w:proofErr w:type="spellStart"/>
-      <w:r>
-        <w:rPr>
-          <w:rFonts w:ascii="Times New Roman" w:hAnsi="Times New Roman" w:hint="eastAsia"/>
+          <w:sz w:val="28"/>
+          <w:szCs w:val="28"/>
+        </w:rPr>
+        <w:t>注</w:t>
+      </w:r>
+      <w:r>
+        <w:rPr>
+          <w:rFonts w:ascii="Times New Roman" w:hAnsi="Times New Roman" w:hint="eastAsia"/>
+          <w:szCs w:val="21"/>
+        </w:rPr>
+        <w:t>：</w:t>
+      </w:r>
+      <w:r>
+        <w:rPr>
+          <w:rFonts w:ascii="Times New Roman" w:hAnsi="Times New Roman"/>
           <w:b/>
           <w:color w:val="FF0000"/>
           <w:szCs w:val="21"/>
         </w:rPr>
+        <w:t>Fast-forward</w:t>
+      </w:r>
+      <w:r>
+        <w:rPr>
+          <w:rFonts w:ascii="Times New Roman" w:hAnsi="Times New Roman" w:hint="eastAsia"/>
+          <w:szCs w:val="21"/>
+        </w:rPr>
+        <w:t>表示“快进模式”合并，即直接将</w:t>
+      </w:r>
+      <w:r>
+        <w:rPr>
+          <w:rFonts w:ascii="Times New Roman" w:hAnsi="Times New Roman" w:hint="eastAsia"/>
+          <w:szCs w:val="21"/>
+        </w:rPr>
+        <w:t>master</w:t>
+      </w:r>
+      <w:r>
+        <w:rPr>
+          <w:rFonts w:ascii="Times New Roman" w:hAnsi="Times New Roman" w:hint="eastAsia"/>
+          <w:szCs w:val="21"/>
+        </w:rPr>
+        <w:t>指向</w:t>
+      </w:r>
+      <w:r>
+        <w:rPr>
+          <w:rFonts w:ascii="Times New Roman" w:hAnsi="Times New Roman" w:hint="eastAsia"/>
+          <w:szCs w:val="21"/>
+        </w:rPr>
         <w:t>dev</w:t>
       </w:r>
-      <w:proofErr w:type="spellEnd"/>
+      <w:r>
+        <w:rPr>
+          <w:rFonts w:ascii="Times New Roman" w:hAnsi="Times New Roman" w:hint="eastAsia"/>
+          <w:szCs w:val="21"/>
+        </w:rPr>
+        <w:t>的当前提交，优点是合并速度快</w:t>
+      </w:r>
+      <w:r>
+        <w:rPr>
+          <w:rFonts w:ascii="Times New Roman" w:hAnsi="Times New Roman" w:hint="eastAsia"/>
+          <w:szCs w:val="21"/>
+        </w:rPr>
+        <w:t>，缺点是删除分支时会丢掉分支信息</w:t>
+      </w:r>
+      <w:r>
+        <w:rPr>
+          <w:rFonts w:ascii="Times New Roman" w:hAnsi="Times New Roman" w:hint="eastAsia"/>
+          <w:szCs w:val="21"/>
+        </w:rPr>
+        <w:t>，</w:t>
+      </w:r>
+      <w:r>
+        <w:rPr>
+          <w:rFonts w:ascii="Times New Roman" w:hAnsi="Times New Roman" w:hint="eastAsia"/>
+          <w:szCs w:val="21"/>
+        </w:rPr>
+        <w:t>git log</w:t>
+      </w:r>
+      <w:r>
+        <w:rPr>
+          <w:rFonts w:ascii="Times New Roman" w:hAnsi="Times New Roman" w:hint="eastAsia"/>
+          <w:szCs w:val="21"/>
+        </w:rPr>
+        <w:t>时看不到合并的历史信息</w:t>
+      </w:r>
+      <w:r>
+        <w:rPr>
+          <w:rFonts w:ascii="Times New Roman" w:hAnsi="Times New Roman" w:hint="eastAsia"/>
+          <w:szCs w:val="21"/>
+        </w:rPr>
+        <w:t>。</w:t>
+      </w:r>
     </w:p>
     <w:p>
       <w:pPr>
@@ -5925,100 +5449,42 @@
       <w:r>
         <w:rPr>
           <w:rFonts w:ascii="Times New Roman" w:hAnsi="Times New Roman" w:hint="eastAsia"/>
-          <w:b/>
           <w:color w:val="FF0000"/>
-          <w:sz w:val="28"/>
-          <w:szCs w:val="28"/>
-        </w:rPr>
-        <w:t>注</w:t>
-      </w:r>
-      <w:r>
-        <w:rPr>
-          <w:rFonts w:ascii="Times New Roman" w:hAnsi="Times New Roman" w:hint="eastAsia"/>
-          <w:szCs w:val="21"/>
-        </w:rPr>
-        <w:t>：</w:t>
-      </w:r>
-      <w:r>
-        <w:rPr>
-          <w:rFonts w:ascii="Times New Roman" w:hAnsi="Times New Roman"/>
+          <w:szCs w:val="21"/>
+        </w:rPr>
+        <w:t>禁用该模式需加参数</w:t>
+      </w:r>
+      <w:r>
+        <w:rPr>
+          <w:rFonts w:ascii="Times New Roman" w:hAnsi="Times New Roman" w:hint="eastAsia"/>
           <w:b/>
           <w:color w:val="FF0000"/>
           <w:szCs w:val="21"/>
         </w:rPr>
-        <w:t>Fast-forward</w:t>
-      </w:r>
-      <w:r>
-        <w:rPr>
-          <w:rFonts w:ascii="Times New Roman" w:hAnsi="Times New Roman" w:hint="eastAsia"/>
-          <w:szCs w:val="21"/>
-        </w:rPr>
-        <w:t>表示“快进模式”合并，即直接将</w:t>
-      </w:r>
-      <w:r>
-        <w:rPr>
-          <w:rFonts w:ascii="Times New Roman" w:hAnsi="Times New Roman" w:hint="eastAsia"/>
-          <w:szCs w:val="21"/>
-        </w:rPr>
-        <w:t>master</w:t>
-      </w:r>
-      <w:r>
-        <w:rPr>
-          <w:rFonts w:ascii="Times New Roman" w:hAnsi="Times New Roman" w:hint="eastAsia"/>
-          <w:szCs w:val="21"/>
-        </w:rPr>
-        <w:t>指向</w:t>
-      </w:r>
-      <w:proofErr w:type="spellStart"/>
-      <w:r>
-        <w:rPr>
-          <w:rFonts w:ascii="Times New Roman" w:hAnsi="Times New Roman" w:hint="eastAsia"/>
-          <w:szCs w:val="21"/>
-        </w:rPr>
-        <w:t>dev</w:t>
-      </w:r>
-      <w:proofErr w:type="spellEnd"/>
-      <w:r>
-        <w:rPr>
-          <w:rFonts w:ascii="Times New Roman" w:hAnsi="Times New Roman" w:hint="eastAsia"/>
-          <w:szCs w:val="21"/>
-        </w:rPr>
-        <w:t>的当前提交，优点是合并速度快</w:t>
-      </w:r>
-      <w:r>
-        <w:rPr>
-          <w:rFonts w:ascii="Times New Roman" w:hAnsi="Times New Roman" w:hint="eastAsia"/>
-          <w:szCs w:val="21"/>
-        </w:rPr>
-        <w:t>，缺点是删除分支时会丢掉分支信息</w:t>
-      </w:r>
-      <w:r>
-        <w:rPr>
-          <w:rFonts w:ascii="Times New Roman" w:hAnsi="Times New Roman" w:hint="eastAsia"/>
-          <w:szCs w:val="21"/>
-        </w:rPr>
-        <w:t>，</w:t>
-      </w:r>
-      <w:r>
-        <w:rPr>
-          <w:rFonts w:ascii="Times New Roman" w:hAnsi="Times New Roman" w:hint="eastAsia"/>
-          <w:szCs w:val="21"/>
-        </w:rPr>
-        <w:t>git log</w:t>
-      </w:r>
-      <w:r>
-        <w:rPr>
-          <w:rFonts w:ascii="Times New Roman" w:hAnsi="Times New Roman" w:hint="eastAsia"/>
-          <w:szCs w:val="21"/>
-        </w:rPr>
-        <w:t>时看不到合并的历史信息</w:t>
-      </w:r>
-      <w:r>
-        <w:rPr>
-          <w:rFonts w:ascii="Times New Roman" w:hAnsi="Times New Roman" w:hint="eastAsia"/>
-          <w:szCs w:val="21"/>
-        </w:rPr>
-        <w:t>。</w:t>
+        <w:t>--no-ff</w:t>
+      </w:r>
+      <w:r>
+        <w:rPr>
+          <w:rFonts w:ascii="Times New Roman" w:hAnsi="Times New Roman" w:hint="eastAsia"/>
+          <w:szCs w:val="21"/>
+        </w:rPr>
+        <w:t>，使用时会产生一个提交，需配合</w:t>
+      </w:r>
+      <w:r>
+        <w:rPr>
+          <w:rFonts w:ascii="Times New Roman" w:hAnsi="Times New Roman" w:hint="eastAsia"/>
+          <w:b/>
+          <w:color w:val="FF0000"/>
+          <w:szCs w:val="21"/>
+        </w:rPr>
+        <w:t>-m</w:t>
+      </w:r>
+      <w:r>
+        <w:rPr>
+          <w:rFonts w:ascii="Times New Roman" w:hAnsi="Times New Roman" w:hint="eastAsia"/>
+          <w:szCs w:val="21"/>
+        </w:rPr>
+        <w:t>参数使用。</w:t>
       </w:r>
     </w:p>
     <w:p>
@@ -6036,128 +5502,16 @@
           <w:color w:val="FF0000"/>
           <w:szCs w:val="21"/>
         </w:rPr>
-        <w:t>禁用该模式需加参数</w:t>
-      </w:r>
-      <w:r>
-        <w:rPr>
-          <w:rFonts w:ascii="Times New Roman" w:hAnsi="Times New Roman" w:hint="eastAsia"/>
+        <w:t>例：</w:t>
+      </w:r>
+      <w:r>
+        <w:rPr>
+          <w:rFonts w:ascii="Times New Roman" w:hAnsi="Times New Roman"/>
           <w:b/>
           <w:color w:val="FF0000"/>
           <w:szCs w:val="21"/>
         </w:rPr>
-        <w:t>--no-</w:t>
-      </w:r>
-      <w:proofErr w:type="spellStart"/>
-      <w:r>
-        <w:rPr>
-          <w:rFonts w:ascii="Times New Roman" w:hAnsi="Times New Roman" w:hint="eastAsia"/>
-          <w:b/>
-          <w:color w:val="FF0000"/>
-          <w:szCs w:val="21"/>
-        </w:rPr>
-        <w:t>ff</w:t>
-      </w:r>
-      <w:proofErr w:type="spellEnd"/>
-      <w:r>
-        <w:rPr>
-          <w:rFonts w:ascii="Times New Roman" w:hAnsi="Times New Roman" w:hint="eastAsia"/>
-          <w:szCs w:val="21"/>
-        </w:rPr>
-        <w:t>，使用时会产生一个提交，需配合</w:t>
-      </w:r>
-      <w:r>
-        <w:rPr>
-          <w:rFonts w:ascii="Times New Roman" w:hAnsi="Times New Roman" w:hint="eastAsia"/>
-          <w:b/>
-          <w:color w:val="FF0000"/>
-          <w:szCs w:val="21"/>
-        </w:rPr>
-        <w:t>-m</w:t>
-      </w:r>
-      <w:r>
-        <w:rPr>
-          <w:rFonts w:ascii="Times New Roman" w:hAnsi="Times New Roman" w:hint="eastAsia"/>
-          <w:szCs w:val="21"/>
-        </w:rPr>
-        <w:t>参数使用。</w:t>
-      </w:r>
-    </w:p>
-    <w:p>
-      <w:pPr>
-        <w:spacing w:line="400" w:lineRule="exact"/>
-        <w:ind w:left="420"/>
-        <w:rPr>
-          <w:rFonts w:ascii="Times New Roman" w:hAnsi="Times New Roman"/>
-          <w:szCs w:val="21"/>
-        </w:rPr>
-      </w:pPr>
-      <w:r>
-        <w:rPr>
-          <w:rFonts w:ascii="Times New Roman" w:hAnsi="Times New Roman" w:hint="eastAsia"/>
-          <w:color w:val="FF0000"/>
-          <w:szCs w:val="21"/>
-        </w:rPr>
-        <w:t>例：</w:t>
-      </w:r>
-      <w:proofErr w:type="spellStart"/>
-      <w:r>
-        <w:rPr>
-          <w:rFonts w:ascii="Times New Roman" w:hAnsi="Times New Roman"/>
-          <w:b/>
-          <w:color w:val="FF0000"/>
-          <w:szCs w:val="21"/>
-        </w:rPr>
-        <w:t>git</w:t>
-      </w:r>
-      <w:proofErr w:type="spellEnd"/>
-      <w:r>
-        <w:rPr>
-          <w:rFonts w:ascii="Times New Roman" w:hAnsi="Times New Roman"/>
-          <w:b/>
-          <w:color w:val="FF0000"/>
-          <w:szCs w:val="21"/>
-        </w:rPr>
-        <w:t xml:space="preserve"> merge --no-</w:t>
-      </w:r>
-      <w:proofErr w:type="spellStart"/>
-      <w:r>
-        <w:rPr>
-          <w:rFonts w:ascii="Times New Roman" w:hAnsi="Times New Roman"/>
-          <w:b/>
-          <w:color w:val="FF0000"/>
-          <w:szCs w:val="21"/>
-        </w:rPr>
-        <w:t>ff</w:t>
-      </w:r>
-      <w:proofErr w:type="spellEnd"/>
-      <w:r>
-        <w:rPr>
-          <w:rFonts w:ascii="Times New Roman" w:hAnsi="Times New Roman"/>
-          <w:b/>
-          <w:color w:val="FF0000"/>
-          <w:szCs w:val="21"/>
-        </w:rPr>
-        <w:t xml:space="preserve"> -m "merge with no-</w:t>
-      </w:r>
-      <w:proofErr w:type="spellStart"/>
-      <w:r>
-        <w:rPr>
-          <w:rFonts w:ascii="Times New Roman" w:hAnsi="Times New Roman"/>
-          <w:b/>
-          <w:color w:val="FF0000"/>
-          <w:szCs w:val="21"/>
-        </w:rPr>
-        <w:t>ff</w:t>
-      </w:r>
-      <w:proofErr w:type="spellEnd"/>
-      <w:r>
-        <w:rPr>
-          <w:rFonts w:ascii="Times New Roman" w:hAnsi="Times New Roman"/>
-          <w:b/>
-          <w:color w:val="FF0000"/>
-          <w:szCs w:val="21"/>
-        </w:rPr>
-        <w:t xml:space="preserve">" </w:t>
+        <w:t xml:space="preserve">git merge --no-ff -m "merge with no-ff" </w:t>
       </w:r>
       <w:r>
         <w:rPr>
@@ -6472,27 +5826,7 @@
           <w:sz w:val="28"/>
           <w:szCs w:val="28"/>
         </w:rPr>
-        <w:t>--graph --pretty=</w:t>
-      </w:r>
-      <w:proofErr w:type="spellStart"/>
-      <w:r>
-        <w:rPr>
-          <w:rFonts w:ascii="Times New Roman" w:hAnsi="Times New Roman"/>
-          <w:b/>
-          <w:sz w:val="28"/>
-          <w:szCs w:val="28"/>
-        </w:rPr>
-        <w:t>oneline</w:t>
-      </w:r>
-      <w:proofErr w:type="spellEnd"/>
-      <w:r>
-        <w:rPr>
-          <w:rFonts w:ascii="Times New Roman" w:hAnsi="Times New Roman"/>
-          <w:b/>
-          <w:sz w:val="28"/>
-          <w:szCs w:val="28"/>
-        </w:rPr>
-        <w:t xml:space="preserve"> --abbrev-commit</w:t>
+        <w:t>--graph --pretty=oneline --abbrev-commit</w:t>
       </w:r>
       <w:r>
         <w:rPr>
@@ -6553,19 +5887,8 @@
           <w:szCs w:val="28"/>
         </w:rPr>
         <w:lastRenderedPageBreak/>
-        <w:t>git log --graph --pretty=</w:t>
-      </w:r>
-      <w:proofErr w:type="spellStart"/>
-      <w:r>
-        <w:rPr>
-          <w:rFonts w:ascii="Times New Roman" w:hAnsi="Times New Roman"/>
-          <w:b/>
-          <w:sz w:val="28"/>
-          <w:szCs w:val="28"/>
-        </w:rPr>
-        <w:t>oneline</w:t>
-      </w:r>
-      <w:proofErr w:type="spellEnd"/>
+        <w:t>git log --graph --pretty=oneline</w:t>
+      </w:r>
       <w:r>
         <w:rPr>
           <w:rFonts w:ascii="Times New Roman" w:hAnsi="Times New Roman" w:hint="eastAsia"/>
@@ -6678,7 +6001,6 @@
         </w:rPr>
         <w:t>干活都在</w:t>
       </w:r>
-      <w:proofErr w:type="spellStart"/>
       <w:r>
         <w:rPr>
           <w:rFonts w:ascii="Times New Roman" w:hAnsi="Times New Roman" w:hint="eastAsia"/>
@@ -6687,7 +6009,6 @@
         </w:rPr>
         <w:t>dev</w:t>
       </w:r>
-      <w:proofErr w:type="spellEnd"/>
       <w:r>
         <w:rPr>
           <w:rFonts w:ascii="Times New Roman" w:hAnsi="Times New Roman" w:hint="eastAsia"/>
@@ -6704,7 +6025,6 @@
         </w:rPr>
         <w:t>每个人都在</w:t>
       </w:r>
-      <w:proofErr w:type="spellStart"/>
       <w:r>
         <w:rPr>
           <w:rFonts w:ascii="Times New Roman" w:hAnsi="Times New Roman" w:hint="eastAsia"/>
@@ -6713,7 +6033,6 @@
         </w:rPr>
         <w:t>dev</w:t>
       </w:r>
-      <w:proofErr w:type="spellEnd"/>
       <w:r>
         <w:rPr>
           <w:rFonts w:ascii="Times New Roman" w:hAnsi="Times New Roman" w:hint="eastAsia"/>
@@ -6722,7 +6041,6 @@
         </w:rPr>
         <w:t>分支上干活，每个人都有自己的分支，时不时地往</w:t>
       </w:r>
-      <w:proofErr w:type="spellStart"/>
       <w:r>
         <w:rPr>
           <w:rFonts w:ascii="Times New Roman" w:hAnsi="Times New Roman" w:hint="eastAsia"/>
@@ -6731,7 +6049,6 @@
         </w:rPr>
         <w:t>dev</w:t>
       </w:r>
-      <w:proofErr w:type="spellEnd"/>
       <w:r>
         <w:rPr>
           <w:rFonts w:ascii="Times New Roman" w:hAnsi="Times New Roman" w:hint="eastAsia"/>
@@ -7094,23 +6411,7 @@
           <w:rFonts w:ascii="Times New Roman" w:hAnsi="Times New Roman" w:hint="eastAsia"/>
           <w:szCs w:val="21"/>
         </w:rPr>
-        <w:t>（编号越大</w:t>
-      </w:r>
-      <w:proofErr w:type="gramStart"/>
-      <w:r>
-        <w:rPr>
-          <w:rFonts w:ascii="Times New Roman" w:hAnsi="Times New Roman" w:hint="eastAsia"/>
-          <w:szCs w:val="21"/>
-        </w:rPr>
-        <w:t>离当前</w:t>
-      </w:r>
-      <w:proofErr w:type="gramEnd"/>
-      <w:r>
-        <w:rPr>
-          <w:rFonts w:ascii="Times New Roman" w:hAnsi="Times New Roman" w:hint="eastAsia"/>
-          <w:szCs w:val="21"/>
-        </w:rPr>
-        <w:t>时间越近）</w:t>
+        <w:t>（编号越大离当前时间越近）</w:t>
       </w:r>
     </w:p>
     <w:p>
@@ -7262,25 +6563,7 @@
           <w:sz w:val="28"/>
           <w:szCs w:val="28"/>
         </w:rPr>
-        <w:t>内容也</w:t>
-      </w:r>
-      <w:proofErr w:type="gramStart"/>
-      <w:r>
-        <w:rPr>
-          <w:rFonts w:ascii="Times New Roman" w:hAnsi="Times New Roman" w:hint="eastAsia"/>
-          <w:sz w:val="28"/>
-          <w:szCs w:val="28"/>
-        </w:rPr>
-        <w:t>删</w:t>
-      </w:r>
-      <w:proofErr w:type="gramEnd"/>
-      <w:r>
-        <w:rPr>
-          <w:rFonts w:ascii="Times New Roman" w:hAnsi="Times New Roman" w:hint="eastAsia"/>
-          <w:sz w:val="28"/>
-          <w:szCs w:val="28"/>
-        </w:rPr>
-        <w:t>了。</w:t>
+        <w:t>内容也删了。</w:t>
       </w:r>
     </w:p>
     <w:p>
@@ -7411,23 +6694,13 @@
         </w:rPr>
         <w:t>注：</w:t>
       </w:r>
-      <w:proofErr w:type="spellStart"/>
-      <w:r>
-        <w:rPr>
-          <w:rFonts w:ascii="Times New Roman" w:hAnsi="Times New Roman"/>
-          <w:b/>
-          <w:szCs w:val="21"/>
-        </w:rPr>
-        <w:t>git</w:t>
-      </w:r>
-      <w:proofErr w:type="spellEnd"/>
-      <w:r>
-        <w:rPr>
-          <w:rFonts w:ascii="Times New Roman" w:hAnsi="Times New Roman"/>
-          <w:b/>
-          <w:szCs w:val="21"/>
-        </w:rPr>
-        <w:t xml:space="preserve"> cherry-pick</w:t>
+      <w:r>
+        <w:rPr>
+          <w:rFonts w:ascii="Times New Roman" w:hAnsi="Times New Roman"/>
+          <w:b/>
+          <w:szCs w:val="21"/>
+        </w:rPr>
+        <w:t>git cherry-pick</w:t>
       </w:r>
       <w:r>
         <w:rPr>
@@ -7459,25 +6732,7 @@
           <w:b/>
           <w:szCs w:val="21"/>
         </w:rPr>
-        <w:t>&lt;commit-</w:t>
-      </w:r>
-      <w:proofErr w:type="spellStart"/>
-      <w:r>
-        <w:rPr>
-          <w:rFonts w:ascii="Times New Roman" w:hAnsi="Times New Roman"/>
-          <w:b/>
-          <w:szCs w:val="21"/>
-        </w:rPr>
-        <w:t>ish</w:t>
-      </w:r>
-      <w:proofErr w:type="spellEnd"/>
-      <w:r>
-        <w:rPr>
-          <w:rFonts w:ascii="Times New Roman" w:hAnsi="Times New Roman"/>
-          <w:b/>
-          <w:szCs w:val="21"/>
-        </w:rPr>
-        <w:t>&gt;</w:t>
+        <w:t>&lt;commit-ish&gt;</w:t>
       </w:r>
     </w:p>
     <w:p>
@@ -7541,21 +6796,12 @@
         </w:rPr>
         <w:t>退出当前的</w:t>
       </w:r>
-      <w:proofErr w:type="spellStart"/>
-      <w:r>
-        <w:rPr>
-          <w:rFonts w:ascii="Times New Roman" w:hAnsi="Times New Roman" w:hint="eastAsia"/>
-          <w:szCs w:val="21"/>
-        </w:rPr>
-        <w:t>chery</w:t>
-      </w:r>
-      <w:proofErr w:type="spellEnd"/>
-      <w:r>
-        <w:rPr>
-          <w:rFonts w:ascii="Times New Roman" w:hAnsi="Times New Roman" w:hint="eastAsia"/>
-          <w:szCs w:val="21"/>
-        </w:rPr>
-        <w:t>-pick</w:t>
+      <w:r>
+        <w:rPr>
+          <w:rFonts w:ascii="Times New Roman" w:hAnsi="Times New Roman" w:hint="eastAsia"/>
+          <w:szCs w:val="21"/>
+        </w:rPr>
+        <w:t>chery-pick</w:t>
       </w:r>
       <w:r>
         <w:rPr>
@@ -7588,21 +6834,12 @@
         </w:rPr>
         <w:t>继续当前的</w:t>
       </w:r>
-      <w:proofErr w:type="spellStart"/>
-      <w:r>
-        <w:rPr>
-          <w:rFonts w:ascii="Times New Roman" w:hAnsi="Times New Roman" w:hint="eastAsia"/>
-          <w:szCs w:val="21"/>
-        </w:rPr>
-        <w:t>chery</w:t>
-      </w:r>
-      <w:proofErr w:type="spellEnd"/>
-      <w:r>
-        <w:rPr>
-          <w:rFonts w:ascii="Times New Roman" w:hAnsi="Times New Roman" w:hint="eastAsia"/>
-          <w:szCs w:val="21"/>
-        </w:rPr>
-        <w:t>-pick</w:t>
+      <w:r>
+        <w:rPr>
+          <w:rFonts w:ascii="Times New Roman" w:hAnsi="Times New Roman" w:hint="eastAsia"/>
+          <w:szCs w:val="21"/>
+        </w:rPr>
+        <w:t>chery-pick</w:t>
       </w:r>
       <w:r>
         <w:rPr>
@@ -7643,21 +6880,12 @@
         </w:rPr>
         <w:t>取消当前的</w:t>
       </w:r>
-      <w:proofErr w:type="spellStart"/>
-      <w:r>
-        <w:rPr>
-          <w:rFonts w:ascii="Times New Roman" w:hAnsi="Times New Roman" w:hint="eastAsia"/>
-          <w:szCs w:val="21"/>
-        </w:rPr>
-        <w:t>chery</w:t>
-      </w:r>
-      <w:proofErr w:type="spellEnd"/>
-      <w:r>
-        <w:rPr>
-          <w:rFonts w:ascii="Times New Roman" w:hAnsi="Times New Roman" w:hint="eastAsia"/>
-          <w:szCs w:val="21"/>
-        </w:rPr>
-        <w:t>-pick</w:t>
+      <w:r>
+        <w:rPr>
+          <w:rFonts w:ascii="Times New Roman" w:hAnsi="Times New Roman" w:hint="eastAsia"/>
+          <w:szCs w:val="21"/>
+        </w:rPr>
+        <w:t>chery-pick</w:t>
       </w:r>
       <w:r>
         <w:rPr>
@@ -7683,21 +6911,12 @@
         </w:rPr>
         <w:t xml:space="preserve">    -n, --no-commit    </w:t>
       </w:r>
-      <w:proofErr w:type="gramStart"/>
-      <w:r>
-        <w:rPr>
-          <w:rFonts w:ascii="Times New Roman" w:hAnsi="Times New Roman" w:hint="eastAsia"/>
-          <w:szCs w:val="21"/>
-        </w:rPr>
-        <w:t>不</w:t>
-      </w:r>
-      <w:proofErr w:type="gramEnd"/>
-      <w:r>
-        <w:rPr>
-          <w:rFonts w:ascii="Times New Roman" w:hAnsi="Times New Roman" w:hint="eastAsia"/>
-          <w:szCs w:val="21"/>
-        </w:rPr>
-        <w:t>自动提交</w:t>
+      <w:r>
+        <w:rPr>
+          <w:rFonts w:ascii="Times New Roman" w:hAnsi="Times New Roman" w:hint="eastAsia"/>
+          <w:szCs w:val="21"/>
+        </w:rPr>
+        <w:t>不自动提交</w:t>
       </w:r>
     </w:p>
     <w:p>
@@ -7907,23 +7126,27 @@
           <w:szCs w:val="21"/>
         </w:rPr>
       </w:pPr>
-      <w:proofErr w:type="spellStart"/>
-      <w:r>
-        <w:rPr>
-          <w:rFonts w:ascii="Times New Roman" w:hAnsi="Times New Roman" w:hint="eastAsia"/>
-          <w:szCs w:val="21"/>
-        </w:rPr>
-        <w:t>git</w:t>
-      </w:r>
-      <w:proofErr w:type="spellEnd"/>
-      <w:r>
-        <w:rPr>
-          <w:rFonts w:ascii="Times New Roman" w:hAnsi="Times New Roman" w:hint="eastAsia"/>
-          <w:szCs w:val="21"/>
-        </w:rPr>
-        <w:t xml:space="preserve"> push origin </w:t>
-      </w:r>
-      <w:proofErr w:type="spellStart"/>
+      <w:r>
+        <w:rPr>
+          <w:rFonts w:ascii="Times New Roman" w:hAnsi="Times New Roman" w:hint="eastAsia"/>
+          <w:szCs w:val="21"/>
+        </w:rPr>
+        <w:t>git push origin dev</w:t>
+      </w:r>
+      <w:r>
+        <w:rPr>
+          <w:rFonts w:ascii="Times New Roman" w:hAnsi="Times New Roman" w:hint="eastAsia"/>
+          <w:szCs w:val="21"/>
+        </w:rPr>
+        <w:t xml:space="preserve">   </w:t>
+      </w:r>
+      <w:r>
+        <w:rPr>
+          <w:rFonts w:ascii="Times New Roman" w:hAnsi="Times New Roman" w:hint="eastAsia"/>
+          <w:szCs w:val="21"/>
+        </w:rPr>
+        <w:t>：将本地仓库</w:t>
+      </w:r>
       <w:r>
         <w:rPr>
           <w:rFonts w:ascii="Times New Roman" w:hAnsi="Times New Roman" w:hint="eastAsia"/>
@@ -7931,22 +7154,13 @@
         </w:rPr>
         <w:t>dev</w:t>
       </w:r>
-      <w:proofErr w:type="spellEnd"/>
-      <w:r>
-        <w:rPr>
-          <w:rFonts w:ascii="Times New Roman" w:hAnsi="Times New Roman" w:hint="eastAsia"/>
-          <w:szCs w:val="21"/>
-        </w:rPr>
-        <w:t xml:space="preserve">   </w:t>
-      </w:r>
-      <w:r>
-        <w:rPr>
-          <w:rFonts w:ascii="Times New Roman" w:hAnsi="Times New Roman" w:hint="eastAsia"/>
-          <w:szCs w:val="21"/>
-        </w:rPr>
-        <w:t>：将本地仓库</w:t>
-      </w:r>
-      <w:proofErr w:type="spellStart"/>
+      <w:r>
+        <w:rPr>
+          <w:rFonts w:ascii="Times New Roman" w:hAnsi="Times New Roman" w:hint="eastAsia"/>
+          <w:szCs w:val="21"/>
+        </w:rPr>
+        <w:t>分支推送至远程仓库</w:t>
+      </w:r>
       <w:r>
         <w:rPr>
           <w:rFonts w:ascii="Times New Roman" w:hAnsi="Times New Roman" w:hint="eastAsia"/>
@@ -7954,45 +7168,12 @@
         </w:rPr>
         <w:t>dev</w:t>
       </w:r>
-      <w:proofErr w:type="spellEnd"/>
-      <w:r>
-        <w:rPr>
-          <w:rFonts w:ascii="Times New Roman" w:hAnsi="Times New Roman" w:hint="eastAsia"/>
-          <w:szCs w:val="21"/>
-        </w:rPr>
-        <w:t>分支推送至远程仓库</w:t>
-      </w:r>
-      <w:proofErr w:type="spellStart"/>
-      <w:r>
-        <w:rPr>
-          <w:rFonts w:ascii="Times New Roman" w:hAnsi="Times New Roman" w:hint="eastAsia"/>
-          <w:szCs w:val="21"/>
-        </w:rPr>
-        <w:t>dev</w:t>
-      </w:r>
-      <w:proofErr w:type="spellEnd"/>
-      <w:r>
-        <w:rPr>
-          <w:rFonts w:ascii="Times New Roman" w:hAnsi="Times New Roman" w:hint="eastAsia"/>
-          <w:szCs w:val="21"/>
-        </w:rPr>
-        <w:t>分支，若</w:t>
-      </w:r>
-      <w:proofErr w:type="gramStart"/>
-      <w:r>
-        <w:rPr>
-          <w:rFonts w:ascii="Times New Roman" w:hAnsi="Times New Roman" w:hint="eastAsia"/>
-          <w:szCs w:val="21"/>
-        </w:rPr>
-        <w:t>远程不</w:t>
-      </w:r>
-      <w:proofErr w:type="gramEnd"/>
-      <w:r>
-        <w:rPr>
-          <w:rFonts w:ascii="Times New Roman" w:hAnsi="Times New Roman" w:hint="eastAsia"/>
-          <w:szCs w:val="21"/>
-        </w:rPr>
-        <w:t>存在该分支，推送时自动创建。</w:t>
+      <w:r>
+        <w:rPr>
+          <w:rFonts w:ascii="Times New Roman" w:hAnsi="Times New Roman" w:hint="eastAsia"/>
+          <w:szCs w:val="21"/>
+        </w:rPr>
+        <w:t>分支，若远程不存在该分支，推送时自动创建。</w:t>
       </w:r>
     </w:p>
     <w:p>
@@ -8107,23 +7288,27 @@
         </w:rPr>
         <w:t xml:space="preserve"> </w:t>
       </w:r>
-      <w:proofErr w:type="spellStart"/>
-      <w:r>
-        <w:rPr>
-          <w:rFonts w:ascii="Times New Roman" w:hAnsi="Times New Roman" w:hint="eastAsia"/>
-          <w:szCs w:val="21"/>
-        </w:rPr>
-        <w:t>git</w:t>
-      </w:r>
-      <w:proofErr w:type="spellEnd"/>
-      <w:r>
-        <w:rPr>
-          <w:rFonts w:ascii="Times New Roman" w:hAnsi="Times New Roman" w:hint="eastAsia"/>
-          <w:szCs w:val="21"/>
-        </w:rPr>
-        <w:t xml:space="preserve"> checkout -b </w:t>
-      </w:r>
-      <w:proofErr w:type="spellStart"/>
+      <w:r>
+        <w:rPr>
+          <w:rFonts w:ascii="Times New Roman" w:hAnsi="Times New Roman" w:hint="eastAsia"/>
+          <w:szCs w:val="21"/>
+        </w:rPr>
+        <w:t>git checkout -b dev origin/dev</w:t>
+      </w:r>
+      <w:r>
+        <w:rPr>
+          <w:rFonts w:ascii="Times New Roman" w:hAnsi="Times New Roman" w:hint="eastAsia"/>
+          <w:szCs w:val="21"/>
+        </w:rPr>
+        <w:t>：</w:t>
+      </w:r>
+      <w:r>
+        <w:rPr>
+          <w:rFonts w:ascii="Times New Roman" w:hAnsi="Times New Roman" w:hint="eastAsia"/>
+          <w:szCs w:val="21"/>
+        </w:rPr>
+        <w:t>抓取远程库</w:t>
+      </w:r>
       <w:r>
         <w:rPr>
           <w:rFonts w:ascii="Times New Roman" w:hAnsi="Times New Roman" w:hint="eastAsia"/>
@@ -8131,15 +7316,13 @@
         </w:rPr>
         <w:t>dev</w:t>
       </w:r>
-      <w:proofErr w:type="spellEnd"/>
-      <w:r>
-        <w:rPr>
-          <w:rFonts w:ascii="Times New Roman" w:hAnsi="Times New Roman" w:hint="eastAsia"/>
-          <w:szCs w:val="21"/>
-        </w:rPr>
-        <w:t xml:space="preserve"> origin/</w:t>
-      </w:r>
-      <w:proofErr w:type="spellStart"/>
+      <w:r>
+        <w:rPr>
+          <w:rFonts w:ascii="Times New Roman" w:hAnsi="Times New Roman" w:hint="eastAsia"/>
+          <w:szCs w:val="21"/>
+        </w:rPr>
+        <w:t>分支，并在本地库建立</w:t>
+      </w:r>
       <w:r>
         <w:rPr>
           <w:rFonts w:ascii="Times New Roman" w:hAnsi="Times New Roman" w:hint="eastAsia"/>
@@ -8147,46 +7330,6 @@
         </w:rPr>
         <w:t>dev</w:t>
       </w:r>
-      <w:proofErr w:type="spellEnd"/>
-      <w:r>
-        <w:rPr>
-          <w:rFonts w:ascii="Times New Roman" w:hAnsi="Times New Roman" w:hint="eastAsia"/>
-          <w:szCs w:val="21"/>
-        </w:rPr>
-        <w:t>：</w:t>
-      </w:r>
-      <w:r>
-        <w:rPr>
-          <w:rFonts w:ascii="Times New Roman" w:hAnsi="Times New Roman" w:hint="eastAsia"/>
-          <w:szCs w:val="21"/>
-        </w:rPr>
-        <w:t>抓取远程库</w:t>
-      </w:r>
-      <w:proofErr w:type="spellStart"/>
-      <w:r>
-        <w:rPr>
-          <w:rFonts w:ascii="Times New Roman" w:hAnsi="Times New Roman" w:hint="eastAsia"/>
-          <w:szCs w:val="21"/>
-        </w:rPr>
-        <w:t>dev</w:t>
-      </w:r>
-      <w:proofErr w:type="spellEnd"/>
-      <w:r>
-        <w:rPr>
-          <w:rFonts w:ascii="Times New Roman" w:hAnsi="Times New Roman" w:hint="eastAsia"/>
-          <w:szCs w:val="21"/>
-        </w:rPr>
-        <w:t>分支，并在本地库建立</w:t>
-      </w:r>
-      <w:proofErr w:type="spellStart"/>
-      <w:r>
-        <w:rPr>
-          <w:rFonts w:ascii="Times New Roman" w:hAnsi="Times New Roman" w:hint="eastAsia"/>
-          <w:szCs w:val="21"/>
-        </w:rPr>
-        <w:t>dev</w:t>
-      </w:r>
-      <w:proofErr w:type="spellEnd"/>
       <w:r>
         <w:rPr>
           <w:rFonts w:ascii="Times New Roman" w:hAnsi="Times New Roman" w:hint="eastAsia"/>
@@ -8412,23 +7555,20 @@
         </w:rPr>
         <w:t>例：</w:t>
       </w:r>
-      <w:proofErr w:type="spellStart"/>
-      <w:r>
-        <w:rPr>
-          <w:rFonts w:ascii="Times New Roman" w:hAnsi="Times New Roman" w:hint="eastAsia"/>
-          <w:szCs w:val="21"/>
-        </w:rPr>
-        <w:t>git</w:t>
-      </w:r>
-      <w:proofErr w:type="spellEnd"/>
-      <w:r>
-        <w:rPr>
-          <w:rFonts w:ascii="Times New Roman" w:hAnsi="Times New Roman" w:hint="eastAsia"/>
-          <w:szCs w:val="21"/>
-        </w:rPr>
-        <w:t xml:space="preserve"> branch --set-upstream-to </w:t>
-      </w:r>
-      <w:proofErr w:type="spellStart"/>
+      <w:r>
+        <w:rPr>
+          <w:rFonts w:ascii="Times New Roman" w:hAnsi="Times New Roman" w:hint="eastAsia"/>
+          <w:szCs w:val="21"/>
+        </w:rPr>
+        <w:t>git branch --set-upstream-to dev origin/dev</w:t>
+      </w:r>
+      <w:r>
+        <w:rPr>
+          <w:rFonts w:ascii="Times New Roman" w:hAnsi="Times New Roman" w:hint="eastAsia"/>
+          <w:szCs w:val="21"/>
+        </w:rPr>
+        <w:t>：将本地</w:t>
+      </w:r>
       <w:r>
         <w:rPr>
           <w:rFonts w:ascii="Times New Roman" w:hAnsi="Times New Roman" w:hint="eastAsia"/>
@@ -8436,15 +7576,13 @@
         </w:rPr>
         <w:t>dev</w:t>
       </w:r>
-      <w:proofErr w:type="spellEnd"/>
-      <w:r>
-        <w:rPr>
-          <w:rFonts w:ascii="Times New Roman" w:hAnsi="Times New Roman" w:hint="eastAsia"/>
-          <w:szCs w:val="21"/>
-        </w:rPr>
-        <w:t xml:space="preserve"> origin/</w:t>
-      </w:r>
-      <w:proofErr w:type="spellStart"/>
+      <w:r>
+        <w:rPr>
+          <w:rFonts w:ascii="Times New Roman" w:hAnsi="Times New Roman" w:hint="eastAsia"/>
+          <w:szCs w:val="21"/>
+        </w:rPr>
+        <w:t>分支与远程</w:t>
+      </w:r>
       <w:r>
         <w:rPr>
           <w:rFonts w:ascii="Times New Roman" w:hAnsi="Times New Roman" w:hint="eastAsia"/>
@@ -8452,39 +7590,6 @@
         </w:rPr>
         <w:t>dev</w:t>
       </w:r>
-      <w:proofErr w:type="spellEnd"/>
-      <w:r>
-        <w:rPr>
-          <w:rFonts w:ascii="Times New Roman" w:hAnsi="Times New Roman" w:hint="eastAsia"/>
-          <w:szCs w:val="21"/>
-        </w:rPr>
-        <w:t>：将本地</w:t>
-      </w:r>
-      <w:proofErr w:type="spellStart"/>
-      <w:r>
-        <w:rPr>
-          <w:rFonts w:ascii="Times New Roman" w:hAnsi="Times New Roman" w:hint="eastAsia"/>
-          <w:szCs w:val="21"/>
-        </w:rPr>
-        <w:t>dev</w:t>
-      </w:r>
-      <w:proofErr w:type="spellEnd"/>
-      <w:r>
-        <w:rPr>
-          <w:rFonts w:ascii="Times New Roman" w:hAnsi="Times New Roman" w:hint="eastAsia"/>
-          <w:szCs w:val="21"/>
-        </w:rPr>
-        <w:t>分支与远程</w:t>
-      </w:r>
-      <w:proofErr w:type="spellStart"/>
-      <w:r>
-        <w:rPr>
-          <w:rFonts w:ascii="Times New Roman" w:hAnsi="Times New Roman" w:hint="eastAsia"/>
-          <w:szCs w:val="21"/>
-        </w:rPr>
-        <w:t>dev</w:t>
-      </w:r>
-      <w:proofErr w:type="spellEnd"/>
       <w:r>
         <w:rPr>
           <w:rFonts w:ascii="Times New Roman" w:hAnsi="Times New Roman" w:hint="eastAsia"/>
@@ -8792,7 +7897,6 @@
         </w:rPr>
         <w:t>分支，又出现在</w:t>
       </w:r>
-      <w:proofErr w:type="spellStart"/>
       <w:r>
         <w:rPr>
           <w:rFonts w:ascii="Times New Roman" w:hAnsi="Times New Roman" w:hint="eastAsia"/>
@@ -8800,7 +7904,6 @@
         </w:rPr>
         <w:t>dev</w:t>
       </w:r>
-      <w:proofErr w:type="spellEnd"/>
       <w:r>
         <w:rPr>
           <w:rFonts w:ascii="Times New Roman" w:hAnsi="Times New Roman" w:hint="eastAsia"/>
@@ -9117,14 +8220,6 @@
         </w:rPr>
         <w:t>git tag -a v0.1 -m "version 0.1 released" 1094adb</w:t>
       </w:r>
-      <w:r>
-        <w:rPr>
-          <w:rFonts w:ascii="Times New Roman" w:hAnsi="Times New Roman" w:hint="eastAsia"/>
-          <w:b/>
-          <w:szCs w:val="21"/>
-        </w:rPr>
-        <w:t>：</w:t>
-      </w:r>
     </w:p>
     <w:p>
       <w:pPr>
@@ -9307,7 +8402,29 @@
           <w:sz w:val="28"/>
           <w:szCs w:val="28"/>
         </w:rPr>
-        <w:t>git push origin :refs/tags/</w:t>
+        <w:t xml:space="preserve">git push origin </w:t>
+      </w:r>
+      <w:r>
+        <w:rPr>
+          <w:rFonts w:ascii="Times New Roman" w:hAnsi="Times New Roman" w:hint="eastAsia"/>
+          <w:b/>
+          <w:color w:val="000000" w:themeColor="text1"/>
+          <w:sz w:val="28"/>
+          <w:szCs w:val="28"/>
+        </w:rPr>
+        <w:t xml:space="preserve"> </w:t>
+      </w:r>
+      <w:bookmarkStart w:id="0" w:name="_GoBack"/>
+      <w:bookmarkEnd w:id="0"/>
+      <w:r>
+        <w:rPr>
+          <w:rFonts w:ascii="Times New Roman" w:hAnsi="Times New Roman"/>
+          <w:b/>
+          <w:color w:val="000000" w:themeColor="text1"/>
+          <w:sz w:val="28"/>
+          <w:szCs w:val="28"/>
+        </w:rPr>
+        <w:t>:refs/tags/</w:t>
       </w:r>
       <w:r>
         <w:rPr>
@@ -10002,25 +9119,7 @@
           <w:b/>
           <w:szCs w:val="21"/>
         </w:rPr>
-        <w:t>!*.</w:t>
-      </w:r>
-      <w:proofErr w:type="gramStart"/>
-      <w:r>
-        <w:rPr>
-          <w:rFonts w:ascii="Times New Roman" w:hAnsi="Times New Roman" w:hint="eastAsia"/>
-          <w:b/>
-          <w:szCs w:val="21"/>
-        </w:rPr>
-        <w:t>c ,</w:t>
-      </w:r>
-      <w:proofErr w:type="gramEnd"/>
-      <w:r>
-        <w:rPr>
-          <w:rFonts w:ascii="Times New Roman" w:hAnsi="Times New Roman" w:hint="eastAsia"/>
-          <w:b/>
-          <w:szCs w:val="21"/>
-        </w:rPr>
-        <w:t xml:space="preserve"> !/dir/subdir/ </w:t>
+        <w:t>!*.c , !/dir/subdir/ </w:t>
       </w:r>
       <w:r>
         <w:rPr>
@@ -10075,23 +9174,13 @@
         </w:rPr>
         <w:tab/>
       </w:r>
-      <w:proofErr w:type="gramStart"/>
-      <w:r>
-        <w:rPr>
-          <w:rFonts w:ascii="Times New Roman" w:hAnsi="Times New Roman" w:hint="eastAsia"/>
-          <w:b/>
-          <w:szCs w:val="21"/>
-        </w:rPr>
-        <w:t>*.[</w:t>
-      </w:r>
-      <w:proofErr w:type="gramEnd"/>
-      <w:r>
-        <w:rPr>
-          <w:rFonts w:ascii="Times New Roman" w:hAnsi="Times New Roman" w:hint="eastAsia"/>
-          <w:b/>
-          <w:szCs w:val="21"/>
-        </w:rPr>
-        <w:t>oa]  </w:t>
+      <w:r>
+        <w:rPr>
+          <w:rFonts w:ascii="Times New Roman" w:hAnsi="Times New Roman" w:hint="eastAsia"/>
+          <w:b/>
+          <w:szCs w:val="21"/>
+        </w:rPr>
+        <w:t>*.[oa]  </w:t>
       </w:r>
       <w:r>
         <w:rPr>
@@ -10361,23 +9450,13 @@
           <w:szCs w:val="21"/>
         </w:rPr>
       </w:pPr>
-      <w:proofErr w:type="gramStart"/>
-      <w:r>
-        <w:rPr>
-          <w:rFonts w:ascii="Times New Roman" w:hAnsi="Times New Roman"/>
-          <w:b/>
-          <w:szCs w:val="21"/>
-        </w:rPr>
-        <w:t>git</w:t>
-      </w:r>
-      <w:proofErr w:type="gramEnd"/>
-      <w:r>
-        <w:rPr>
-          <w:rFonts w:ascii="Times New Roman" w:hAnsi="Times New Roman"/>
-          <w:b/>
-          <w:szCs w:val="21"/>
-        </w:rPr>
-        <w:t xml:space="preserve"> rm -r --cached .</w:t>
+      <w:r>
+        <w:rPr>
+          <w:rFonts w:ascii="Times New Roman" w:hAnsi="Times New Roman"/>
+          <w:b/>
+          <w:szCs w:val="21"/>
+        </w:rPr>
+        <w:t>git rm -r --cached .</w:t>
       </w:r>
     </w:p>
     <w:p>
@@ -10390,23 +9469,13 @@
           <w:szCs w:val="21"/>
         </w:rPr>
       </w:pPr>
-      <w:proofErr w:type="gramStart"/>
-      <w:r>
-        <w:rPr>
-          <w:rFonts w:ascii="Times New Roman" w:hAnsi="Times New Roman"/>
-          <w:b/>
-          <w:szCs w:val="21"/>
-        </w:rPr>
-        <w:t>git</w:t>
-      </w:r>
-      <w:proofErr w:type="gramEnd"/>
-      <w:r>
-        <w:rPr>
-          <w:rFonts w:ascii="Times New Roman" w:hAnsi="Times New Roman"/>
-          <w:b/>
-          <w:szCs w:val="21"/>
-        </w:rPr>
-        <w:t xml:space="preserve"> add .</w:t>
+      <w:r>
+        <w:rPr>
+          <w:rFonts w:ascii="Times New Roman" w:hAnsi="Times New Roman"/>
+          <w:b/>
+          <w:szCs w:val="21"/>
+        </w:rPr>
+        <w:t>git add .</w:t>
       </w:r>
     </w:p>
     <w:p>
@@ -10418,23 +9487,13 @@
           <w:szCs w:val="21"/>
         </w:rPr>
       </w:pPr>
-      <w:proofErr w:type="gramStart"/>
-      <w:r>
-        <w:rPr>
-          <w:rFonts w:ascii="Times New Roman" w:hAnsi="Times New Roman"/>
-          <w:b/>
-          <w:szCs w:val="21"/>
-        </w:rPr>
-        <w:t>git</w:t>
-      </w:r>
-      <w:proofErr w:type="gramEnd"/>
-      <w:r>
-        <w:rPr>
-          <w:rFonts w:ascii="Times New Roman" w:hAnsi="Times New Roman"/>
-          <w:b/>
-          <w:szCs w:val="21"/>
-        </w:rPr>
-        <w:t xml:space="preserve"> commit -m 'update .gitignore'</w:t>
+      <w:r>
+        <w:rPr>
+          <w:rFonts w:ascii="Times New Roman" w:hAnsi="Times New Roman"/>
+          <w:b/>
+          <w:szCs w:val="21"/>
+        </w:rPr>
+        <w:t>git commit -m 'update .gitignore'</w:t>
       </w:r>
     </w:p>
     <w:p>
@@ -10798,41 +9857,13 @@
         </w:rPr>
         <w:t>例：</w:t>
       </w:r>
-      <w:proofErr w:type="spellStart"/>
-      <w:r>
-        <w:rPr>
-          <w:rFonts w:ascii="Times New Roman" w:hAnsi="Times New Roman"/>
-          <w:b/>
-          <w:szCs w:val="21"/>
-        </w:rPr>
-        <w:t>git</w:t>
-      </w:r>
-      <w:proofErr w:type="spellEnd"/>
-      <w:r>
-        <w:rPr>
-          <w:rFonts w:ascii="Times New Roman" w:hAnsi="Times New Roman"/>
-          <w:b/>
-          <w:szCs w:val="21"/>
-        </w:rPr>
-        <w:t xml:space="preserve"> </w:t>
-      </w:r>
-      <w:proofErr w:type="spellStart"/>
-      <w:r>
-        <w:rPr>
-          <w:rFonts w:ascii="Times New Roman" w:hAnsi="Times New Roman"/>
-          <w:b/>
-          <w:szCs w:val="21"/>
-        </w:rPr>
-        <w:t>config</w:t>
-      </w:r>
-      <w:proofErr w:type="spellEnd"/>
-      <w:r>
-        <w:rPr>
-          <w:rFonts w:ascii="Times New Roman" w:hAnsi="Times New Roman"/>
-          <w:b/>
-          <w:szCs w:val="21"/>
-        </w:rPr>
-        <w:t xml:space="preserve"> --global alias.st status</w:t>
+      <w:r>
+        <w:rPr>
+          <w:rFonts w:ascii="Times New Roman" w:hAnsi="Times New Roman"/>
+          <w:b/>
+          <w:szCs w:val="21"/>
+        </w:rPr>
+        <w:t>git config --global alias.st status</w:t>
       </w:r>
       <w:r>
         <w:rPr>
@@ -10889,53 +9920,12 @@
         </w:rPr>
         <w:t>配置后</w:t>
       </w:r>
-      <w:proofErr w:type="spellStart"/>
-      <w:r>
-        <w:rPr>
-          <w:rFonts w:ascii="Times New Roman" w:hAnsi="Times New Roman" w:hint="eastAsia"/>
-          <w:szCs w:val="21"/>
-        </w:rPr>
-        <w:t>git</w:t>
-      </w:r>
-      <w:proofErr w:type="spellEnd"/>
-      <w:r>
-        <w:rPr>
-          <w:rFonts w:ascii="Times New Roman" w:hAnsi="Times New Roman" w:hint="eastAsia"/>
-          <w:szCs w:val="21"/>
-        </w:rPr>
-        <w:t xml:space="preserve"> </w:t>
-      </w:r>
-      <w:proofErr w:type="spellStart"/>
-      <w:r>
-        <w:rPr>
-          <w:rFonts w:ascii="Times New Roman" w:hAnsi="Times New Roman" w:hint="eastAsia"/>
-          <w:szCs w:val="21"/>
-        </w:rPr>
-        <w:t>st</w:t>
-      </w:r>
-      <w:proofErr w:type="spellEnd"/>
-      <w:r>
-        <w:rPr>
-          <w:rFonts w:ascii="Times New Roman" w:hAnsi="Times New Roman" w:hint="eastAsia"/>
-          <w:szCs w:val="21"/>
-        </w:rPr>
-        <w:t xml:space="preserve"> = </w:t>
-      </w:r>
-      <w:proofErr w:type="spellStart"/>
-      <w:r>
-        <w:rPr>
-          <w:rFonts w:ascii="Times New Roman" w:hAnsi="Times New Roman" w:hint="eastAsia"/>
-          <w:szCs w:val="21"/>
-        </w:rPr>
-        <w:t>git</w:t>
-      </w:r>
-      <w:proofErr w:type="spellEnd"/>
-      <w:r>
-        <w:rPr>
-          <w:rFonts w:ascii="Times New Roman" w:hAnsi="Times New Roman" w:hint="eastAsia"/>
-          <w:szCs w:val="21"/>
-        </w:rPr>
-        <w:t xml:space="preserve"> status</w:t>
+      <w:r>
+        <w:rPr>
+          <w:rFonts w:ascii="Times New Roman" w:hAnsi="Times New Roman" w:hint="eastAsia"/>
+          <w:szCs w:val="21"/>
+        </w:rPr>
+        <w:t>git st = git status</w:t>
       </w:r>
     </w:p>
     <w:p>
@@ -11226,52 +10216,14 @@
         </w:rPr>
         <w:t>※</w:t>
       </w:r>
-      <w:proofErr w:type="spellStart"/>
-      <w:r>
-        <w:rPr>
-          <w:rFonts w:ascii="Times New Roman" w:hAnsi="Times New Roman"/>
-          <w:b/>
-          <w:szCs w:val="21"/>
-        </w:rPr>
-        <w:t>git</w:t>
-      </w:r>
-      <w:proofErr w:type="spellEnd"/>
-      <w:r>
-        <w:rPr>
-          <w:rFonts w:ascii="Times New Roman" w:hAnsi="Times New Roman"/>
-          <w:b/>
-          <w:szCs w:val="21"/>
-        </w:rPr>
-        <w:t xml:space="preserve"> </w:t>
-      </w:r>
-      <w:proofErr w:type="spellStart"/>
-      <w:r>
-        <w:rPr>
-          <w:rFonts w:ascii="Times New Roman" w:hAnsi="Times New Roman"/>
-          <w:b/>
-          <w:szCs w:val="21"/>
-        </w:rPr>
-        <w:t>config</w:t>
-      </w:r>
-      <w:proofErr w:type="spellEnd"/>
-      <w:r>
-        <w:rPr>
-          <w:rFonts w:ascii="Times New Roman" w:hAnsi="Times New Roman"/>
-          <w:b/>
-          <w:szCs w:val="21"/>
-        </w:rPr>
-        <w:t xml:space="preserve"> --global </w:t>
-      </w:r>
-      <w:proofErr w:type="spellStart"/>
-      <w:r>
-        <w:rPr>
-          <w:rFonts w:ascii="Times New Roman" w:hAnsi="Times New Roman"/>
-          <w:b/>
-          <w:szCs w:val="21"/>
-        </w:rPr>
-        <w:t>alias.</w:t>
-      </w:r>
-      <w:proofErr w:type="gramStart"/>
+      <w:r>
+        <w:rPr>
+          <w:rFonts w:ascii="Times New Roman" w:hAnsi="Times New Roman"/>
+          <w:b/>
+          <w:szCs w:val="21"/>
+        </w:rPr>
+        <w:t>git config --global alias.</w:t>
+      </w:r>
       <w:r>
         <w:rPr>
           <w:rFonts w:ascii="Times New Roman" w:hAnsi="Times New Roman"/>
@@ -11281,105 +10233,13 @@
         </w:rPr>
         <w:t>lg</w:t>
       </w:r>
-      <w:proofErr w:type="spellEnd"/>
-      <w:proofErr w:type="gramEnd"/>
-      <w:r>
-        <w:rPr>
-          <w:rFonts w:ascii="Times New Roman" w:hAnsi="Times New Roman"/>
-          <w:b/>
-          <w:szCs w:val="21"/>
-        </w:rPr>
-        <w:t xml:space="preserve"> "log --color --graph --pretty=format:'%</w:t>
-      </w:r>
-      <w:proofErr w:type="spellStart"/>
-      <w:r>
-        <w:rPr>
-          <w:rFonts w:ascii="Times New Roman" w:hAnsi="Times New Roman"/>
-          <w:b/>
-          <w:szCs w:val="21"/>
-        </w:rPr>
-        <w:t>Cred%h%Creset</w:t>
-      </w:r>
-      <w:proofErr w:type="spellEnd"/>
-      <w:r>
-        <w:rPr>
-          <w:rFonts w:ascii="Times New Roman" w:hAnsi="Times New Roman"/>
-          <w:b/>
-          <w:szCs w:val="21"/>
-        </w:rPr>
-        <w:t xml:space="preserve"> -%C(yellow)%</w:t>
-      </w:r>
-      <w:proofErr w:type="spellStart"/>
-      <w:r>
-        <w:rPr>
-          <w:rFonts w:ascii="Times New Roman" w:hAnsi="Times New Roman"/>
-          <w:b/>
-          <w:szCs w:val="21"/>
-        </w:rPr>
-        <w:t>d%Creset</w:t>
-      </w:r>
-      <w:proofErr w:type="spellEnd"/>
-      <w:r>
-        <w:rPr>
-          <w:rFonts w:ascii="Times New Roman" w:hAnsi="Times New Roman"/>
-          <w:b/>
-          <w:szCs w:val="21"/>
-        </w:rPr>
-        <w:t xml:space="preserve"> %s %</w:t>
-      </w:r>
-      <w:proofErr w:type="spellStart"/>
-      <w:r>
-        <w:rPr>
-          <w:rFonts w:ascii="Times New Roman" w:hAnsi="Times New Roman"/>
-          <w:b/>
-          <w:szCs w:val="21"/>
-        </w:rPr>
-        <w:t>Cgreen</w:t>
-      </w:r>
-      <w:proofErr w:type="spellEnd"/>
-      <w:r>
-        <w:rPr>
-          <w:rFonts w:ascii="Times New Roman" w:hAnsi="Times New Roman"/>
-          <w:b/>
-          <w:szCs w:val="21"/>
-        </w:rPr>
-        <w:t>(%</w:t>
-      </w:r>
-      <w:proofErr w:type="spellStart"/>
-      <w:r>
-        <w:rPr>
-          <w:rFonts w:ascii="Times New Roman" w:hAnsi="Times New Roman"/>
-          <w:b/>
-          <w:szCs w:val="21"/>
-        </w:rPr>
-        <w:t>cr</w:t>
-      </w:r>
-      <w:proofErr w:type="spellEnd"/>
-      <w:r>
-        <w:rPr>
-          <w:rFonts w:ascii="Times New Roman" w:hAnsi="Times New Roman"/>
-          <w:b/>
-          <w:szCs w:val="21"/>
-        </w:rPr>
-        <w:t>) %C(bold blue)&lt;%an&gt;%</w:t>
-      </w:r>
-      <w:proofErr w:type="spellStart"/>
-      <w:r>
-        <w:rPr>
-          <w:rFonts w:ascii="Times New Roman" w:hAnsi="Times New Roman"/>
-          <w:b/>
-          <w:szCs w:val="21"/>
-        </w:rPr>
-        <w:t>Creset</w:t>
-      </w:r>
-      <w:proofErr w:type="spellEnd"/>
-      <w:r>
-        <w:rPr>
-          <w:rFonts w:ascii="Times New Roman" w:hAnsi="Times New Roman"/>
-          <w:b/>
-          <w:szCs w:val="21"/>
-        </w:rPr>
-        <w:t>' --abbrev-commit"</w:t>
+      <w:r>
+        <w:rPr>
+          <w:rFonts w:ascii="Times New Roman" w:hAnsi="Times New Roman"/>
+          <w:b/>
+          <w:szCs w:val="21"/>
+        </w:rPr>
+        <w:t xml:space="preserve"> "log --color --graph --pretty=format:'%Cred%h%Creset -%C(yellow)%d%Creset %s %Cgreen(%cr) %C(bold blue)&lt;%an&gt;%Creset' --abbrev-commit"</w:t>
       </w:r>
     </w:p>
     <w:p>
@@ -11427,7 +10287,6 @@
         </w:rPr>
         <w:t>如果不使用类似</w:t>
       </w:r>
-      <w:proofErr w:type="spellStart"/>
       <w:r>
         <w:rPr>
           <w:rFonts w:ascii="Times New Roman" w:hAnsi="Times New Roman" w:hint="eastAsia"/>
@@ -11436,24 +10295,13 @@
         </w:rPr>
         <w:t>github</w:t>
       </w:r>
-      <w:proofErr w:type="spellEnd"/>
-      <w:proofErr w:type="gramStart"/>
-      <w:r>
-        <w:rPr>
-          <w:rFonts w:ascii="Times New Roman" w:hAnsi="Times New Roman" w:hint="eastAsia"/>
-          <w:sz w:val="28"/>
-          <w:szCs w:val="28"/>
-        </w:rPr>
-        <w:t>或码云</w:t>
-      </w:r>
-      <w:proofErr w:type="gramEnd"/>
-      <w:r>
-        <w:rPr>
-          <w:rFonts w:ascii="Times New Roman" w:hAnsi="Times New Roman" w:hint="eastAsia"/>
-          <w:sz w:val="28"/>
-          <w:szCs w:val="28"/>
-        </w:rPr>
-        <w:t>（</w:t>
+      <w:r>
+        <w:rPr>
+          <w:rFonts w:ascii="Times New Roman" w:hAnsi="Times New Roman" w:hint="eastAsia"/>
+          <w:sz w:val="28"/>
+          <w:szCs w:val="28"/>
+        </w:rPr>
+        <w:t>或码云（</w:t>
       </w:r>
       <w:r>
         <w:rPr>
@@ -11479,7 +10327,6 @@
         </w:rPr>
         <w:t>的第三方远程仓库，则需要搭建自己的</w:t>
       </w:r>
-      <w:proofErr w:type="spellStart"/>
       <w:r>
         <w:rPr>
           <w:rFonts w:ascii="Times New Roman" w:hAnsi="Times New Roman" w:hint="eastAsia"/>
@@ -11488,7 +10335,6 @@
         </w:rPr>
         <w:t>git</w:t>
       </w:r>
-      <w:proofErr w:type="spellEnd"/>
       <w:r>
         <w:rPr>
           <w:rFonts w:ascii="Times New Roman" w:hAnsi="Times New Roman" w:hint="eastAsia"/>
@@ -11505,7 +10351,6 @@
         </w:rPr>
         <w:t>搭建</w:t>
       </w:r>
-      <w:proofErr w:type="spellStart"/>
       <w:r>
         <w:rPr>
           <w:rFonts w:ascii="Times New Roman" w:hAnsi="Times New Roman" w:hint="eastAsia"/>
@@ -11514,7 +10359,6 @@
         </w:rPr>
         <w:t>Git</w:t>
       </w:r>
-      <w:proofErr w:type="spellEnd"/>
       <w:r>
         <w:rPr>
           <w:rFonts w:ascii="Times New Roman" w:hAnsi="Times New Roman" w:hint="eastAsia"/>
@@ -11571,7 +10415,6 @@
         </w:rPr>
         <w:t>和</w:t>
       </w:r>
-      <w:proofErr w:type="spellStart"/>
       <w:r>
         <w:rPr>
           <w:rFonts w:ascii="Times New Roman" w:hAnsi="Times New Roman"/>
@@ -11580,7 +10423,6 @@
         </w:rPr>
         <w:t>Debian</w:t>
       </w:r>
-      <w:proofErr w:type="spellEnd"/>
       <w:r>
         <w:rPr>
           <w:rFonts w:ascii="Times New Roman" w:hAnsi="Times New Roman" w:hint="eastAsia"/>
@@ -11705,23 +10547,13 @@
           <w:szCs w:val="28"/>
         </w:rPr>
       </w:pPr>
-      <w:proofErr w:type="gramStart"/>
-      <w:r>
-        <w:rPr>
-          <w:rFonts w:ascii="Times New Roman" w:hAnsi="Times New Roman"/>
-          <w:sz w:val="28"/>
-          <w:szCs w:val="28"/>
-        </w:rPr>
-        <w:t>sudo</w:t>
-      </w:r>
-      <w:proofErr w:type="gramEnd"/>
-      <w:r>
-        <w:rPr>
-          <w:rFonts w:ascii="Times New Roman" w:hAnsi="Times New Roman"/>
-          <w:sz w:val="28"/>
-          <w:szCs w:val="28"/>
-        </w:rPr>
-        <w:t xml:space="preserve"> apt-get install git</w:t>
+      <w:r>
+        <w:rPr>
+          <w:rFonts w:ascii="Times New Roman" w:hAnsi="Times New Roman"/>
+          <w:sz w:val="28"/>
+          <w:szCs w:val="28"/>
+        </w:rPr>
+        <w:t>sudo apt-get install git</w:t>
       </w:r>
     </w:p>
     <w:p>
@@ -11799,54 +10631,14 @@
           <w:szCs w:val="28"/>
         </w:rPr>
       </w:pPr>
-      <w:proofErr w:type="spellStart"/>
-      <w:proofErr w:type="gramStart"/>
-      <w:r>
-        <w:rPr>
-          <w:rFonts w:ascii="Times New Roman" w:hAnsi="Times New Roman"/>
-          <w:sz w:val="28"/>
-          <w:szCs w:val="28"/>
-        </w:rPr>
-        <w:t>sudo</w:t>
-      </w:r>
-      <w:proofErr w:type="spellEnd"/>
-      <w:proofErr w:type="gramEnd"/>
-      <w:r>
-        <w:rPr>
-          <w:rFonts w:ascii="Times New Roman" w:hAnsi="Times New Roman"/>
-          <w:sz w:val="28"/>
-          <w:szCs w:val="28"/>
-        </w:rPr>
-        <w:t xml:space="preserve"> </w:t>
-      </w:r>
-      <w:proofErr w:type="spellStart"/>
-      <w:r>
-        <w:rPr>
-          <w:rFonts w:ascii="Times New Roman" w:hAnsi="Times New Roman"/>
-          <w:sz w:val="28"/>
-          <w:szCs w:val="28"/>
-        </w:rPr>
-        <w:t>adduser</w:t>
-      </w:r>
-      <w:proofErr w:type="spellEnd"/>
-      <w:r>
-        <w:rPr>
-          <w:rFonts w:ascii="Times New Roman" w:hAnsi="Times New Roman"/>
-          <w:sz w:val="28"/>
-          <w:szCs w:val="28"/>
-        </w:rPr>
-        <w:t xml:space="preserve"> </w:t>
-      </w:r>
-      <w:proofErr w:type="spellStart"/>
-      <w:r>
-        <w:rPr>
-          <w:rFonts w:ascii="Times New Roman" w:hAnsi="Times New Roman"/>
-          <w:sz w:val="28"/>
-          <w:szCs w:val="28"/>
-        </w:rPr>
-        <w:t>git</w:t>
-      </w:r>
-      <w:proofErr w:type="spellEnd"/>
+      <w:r>
+        <w:rPr>
+          <w:rFonts w:ascii="Times New Roman" w:hAnsi="Times New Roman"/>
+          <w:sz w:val="28"/>
+          <w:szCs w:val="28"/>
+        </w:rPr>
+        <w:t>sudo adduser git</w:t>
+      </w:r>
     </w:p>
     <w:p>
       <w:pPr>
@@ -11871,8 +10663,6 @@
         </w:rPr>
         <w:t>创建证书登录</w:t>
       </w:r>
-      <w:bookmarkStart w:id="0" w:name="_GoBack"/>
-      <w:bookmarkEnd w:id="0"/>
     </w:p>
     <w:p>
       <w:pPr>
@@ -11891,18 +10681,8 @@
           <w:szCs w:val="28"/>
         </w:rPr>
         <w:lastRenderedPageBreak/>
-        <w:t>收集所有需要登录的用户的公</w:t>
-      </w:r>
-      <w:proofErr w:type="gramStart"/>
-      <w:r>
-        <w:rPr>
-          <w:rFonts w:ascii="Times New Roman" w:hAnsi="Times New Roman" w:hint="eastAsia"/>
-          <w:sz w:val="28"/>
-          <w:szCs w:val="28"/>
-        </w:rPr>
-        <w:t>钥</w:t>
-      </w:r>
-      <w:proofErr w:type="gramEnd"/>
+        <w:t>收集所有需要登录的用户的公钥</w:t>
+      </w:r>
       <w:r>
         <w:rPr>
           <w:rFonts w:ascii="Times New Roman" w:hAnsi="Times New Roman"/>
@@ -11925,25 +10705,7 @@
           <w:sz w:val="28"/>
           <w:szCs w:val="28"/>
         </w:rPr>
-        <w:t>把所有公</w:t>
-      </w:r>
-      <w:proofErr w:type="gramStart"/>
-      <w:r>
-        <w:rPr>
-          <w:rFonts w:ascii="Times New Roman" w:hAnsi="Times New Roman" w:hint="eastAsia"/>
-          <w:sz w:val="28"/>
-          <w:szCs w:val="28"/>
-        </w:rPr>
-        <w:t>钥</w:t>
-      </w:r>
-      <w:proofErr w:type="gramEnd"/>
-      <w:r>
-        <w:rPr>
-          <w:rFonts w:ascii="Times New Roman" w:hAnsi="Times New Roman" w:hint="eastAsia"/>
-          <w:sz w:val="28"/>
-          <w:szCs w:val="28"/>
-        </w:rPr>
-        <w:t>导入到</w:t>
+        <w:t>把所有公钥导入到</w:t>
       </w:r>
       <w:r>
         <w:rPr>
@@ -12087,23 +10849,13 @@
           <w:szCs w:val="28"/>
         </w:rPr>
       </w:pPr>
-      <w:proofErr w:type="gramStart"/>
-      <w:r>
-        <w:rPr>
-          <w:rFonts w:ascii="Times New Roman" w:hAnsi="Times New Roman"/>
-          <w:sz w:val="28"/>
-          <w:szCs w:val="28"/>
-        </w:rPr>
-        <w:t>sudo</w:t>
-      </w:r>
-      <w:proofErr w:type="gramEnd"/>
-      <w:r>
-        <w:rPr>
-          <w:rFonts w:ascii="Times New Roman" w:hAnsi="Times New Roman"/>
-          <w:sz w:val="28"/>
-          <w:szCs w:val="28"/>
-        </w:rPr>
-        <w:t xml:space="preserve"> git init --bare sample.git</w:t>
+      <w:r>
+        <w:rPr>
+          <w:rFonts w:ascii="Times New Roman" w:hAnsi="Times New Roman"/>
+          <w:sz w:val="28"/>
+          <w:szCs w:val="28"/>
+        </w:rPr>
+        <w:t>sudo git init --bare sample.git</w:t>
       </w:r>
     </w:p>
     <w:p>
@@ -12130,25 +10882,7 @@
           <w:sz w:val="28"/>
           <w:szCs w:val="28"/>
         </w:rPr>
-        <w:t>就会创建一个</w:t>
-      </w:r>
-      <w:proofErr w:type="gramStart"/>
-      <w:r>
-        <w:rPr>
-          <w:rFonts w:ascii="Times New Roman" w:hAnsi="Times New Roman" w:hint="eastAsia"/>
-          <w:sz w:val="28"/>
-          <w:szCs w:val="28"/>
-        </w:rPr>
-        <w:t>裸</w:t>
-      </w:r>
-      <w:proofErr w:type="gramEnd"/>
-      <w:r>
-        <w:rPr>
-          <w:rFonts w:ascii="Times New Roman" w:hAnsi="Times New Roman" w:hint="eastAsia"/>
-          <w:sz w:val="28"/>
-          <w:szCs w:val="28"/>
-        </w:rPr>
-        <w:t>仓库，裸仓库没有工作区，因为服务器上的</w:t>
+        <w:t>就会创建一个裸仓库，裸仓库没有工作区，因为服务器上的</w:t>
       </w:r>
       <w:r>
         <w:rPr>
@@ -12272,72 +11006,14 @@
         </w:rPr>
         <w:tab/>
       </w:r>
-      <w:proofErr w:type="spellStart"/>
-      <w:proofErr w:type="gramStart"/>
-      <w:r>
-        <w:rPr>
-          <w:rFonts w:ascii="Times New Roman" w:hAnsi="Times New Roman"/>
-          <w:sz w:val="28"/>
-          <w:szCs w:val="28"/>
-        </w:rPr>
-        <w:t>sudo</w:t>
-      </w:r>
-      <w:proofErr w:type="spellEnd"/>
-      <w:proofErr w:type="gramEnd"/>
-      <w:r>
-        <w:rPr>
-          <w:rFonts w:ascii="Times New Roman" w:hAnsi="Times New Roman"/>
-          <w:sz w:val="28"/>
-          <w:szCs w:val="28"/>
-        </w:rPr>
-        <w:t xml:space="preserve"> </w:t>
-      </w:r>
-      <w:proofErr w:type="spellStart"/>
-      <w:r>
-        <w:rPr>
-          <w:rFonts w:ascii="Times New Roman" w:hAnsi="Times New Roman"/>
-          <w:sz w:val="28"/>
-          <w:szCs w:val="28"/>
-        </w:rPr>
-        <w:t>chown</w:t>
-      </w:r>
-      <w:proofErr w:type="spellEnd"/>
-      <w:r>
-        <w:rPr>
-          <w:rFonts w:ascii="Times New Roman" w:hAnsi="Times New Roman"/>
-          <w:sz w:val="28"/>
-          <w:szCs w:val="28"/>
-        </w:rPr>
-        <w:t xml:space="preserve"> -R </w:t>
-      </w:r>
-      <w:proofErr w:type="spellStart"/>
-      <w:r>
-        <w:rPr>
-          <w:rFonts w:ascii="Times New Roman" w:hAnsi="Times New Roman"/>
-          <w:sz w:val="28"/>
-          <w:szCs w:val="28"/>
-        </w:rPr>
-        <w:t>git:git</w:t>
-      </w:r>
-      <w:proofErr w:type="spellEnd"/>
-      <w:r>
-        <w:rPr>
-          <w:rFonts w:ascii="Times New Roman" w:hAnsi="Times New Roman"/>
-          <w:sz w:val="28"/>
-          <w:szCs w:val="28"/>
-        </w:rPr>
-        <w:t xml:space="preserve"> </w:t>
-      </w:r>
-      <w:proofErr w:type="spellStart"/>
-      <w:r>
-        <w:rPr>
-          <w:rFonts w:ascii="Times New Roman" w:hAnsi="Times New Roman"/>
-          <w:sz w:val="28"/>
-          <w:szCs w:val="28"/>
-        </w:rPr>
-        <w:t>sample.git</w:t>
-      </w:r>
-      <w:proofErr w:type="spellEnd"/>
+      <w:r>
+        <w:rPr>
+          <w:rFonts w:ascii="Times New Roman" w:hAnsi="Times New Roman"/>
+          <w:sz w:val="28"/>
+          <w:szCs w:val="28"/>
+        </w:rPr>
+        <w:t>sudo chown -R git:git sample.git</w:t>
+      </w:r>
     </w:p>
     <w:p>
       <w:pPr>
@@ -12397,7 +11073,6 @@
         </w:rPr>
         <w:t>出于安全考虑，第二步创建的</w:t>
       </w:r>
-      <w:proofErr w:type="spellStart"/>
       <w:r>
         <w:rPr>
           <w:rFonts w:ascii="Times New Roman" w:hAnsi="Times New Roman" w:hint="eastAsia"/>
@@ -12406,7 +11081,6 @@
         </w:rPr>
         <w:t>git</w:t>
       </w:r>
-      <w:proofErr w:type="spellEnd"/>
       <w:r>
         <w:rPr>
           <w:rFonts w:ascii="Times New Roman" w:hAnsi="Times New Roman" w:hint="eastAsia"/>
@@ -12445,36 +11119,8 @@
           <w:sz w:val="28"/>
           <w:szCs w:val="28"/>
         </w:rPr>
-        <w:t>/</w:t>
-      </w:r>
-      <w:proofErr w:type="spellStart"/>
-      <w:r>
-        <w:rPr>
-          <w:rFonts w:ascii="Times New Roman" w:hAnsi="Times New Roman" w:hint="eastAsia"/>
-          <w:sz w:val="28"/>
-          <w:szCs w:val="28"/>
-        </w:rPr>
-        <w:t>etc</w:t>
-      </w:r>
-      <w:proofErr w:type="spellEnd"/>
-      <w:r>
-        <w:rPr>
-          <w:rFonts w:ascii="Times New Roman" w:hAnsi="Times New Roman" w:hint="eastAsia"/>
-          <w:sz w:val="28"/>
-          <w:szCs w:val="28"/>
-        </w:rPr>
-        <w:t>/</w:t>
-      </w:r>
-      <w:proofErr w:type="spellStart"/>
-      <w:r>
-        <w:rPr>
-          <w:rFonts w:ascii="Times New Roman" w:hAnsi="Times New Roman" w:hint="eastAsia"/>
-          <w:sz w:val="28"/>
-          <w:szCs w:val="28"/>
-        </w:rPr>
-        <w:t>passwd</w:t>
-      </w:r>
-      <w:proofErr w:type="spellEnd"/>
+        <w:t>/etc/passwd</w:t>
+      </w:r>
       <w:r>
         <w:rPr>
           <w:rFonts w:ascii="Times New Roman" w:hAnsi="Times New Roman" w:hint="eastAsia"/>
@@ -12534,47 +11180,7 @@
           <w:sz w:val="28"/>
           <w:szCs w:val="28"/>
         </w:rPr>
-        <w:t>git:</w:t>
-      </w:r>
-      <w:proofErr w:type="gramStart"/>
-      <w:r>
-        <w:rPr>
-          <w:rFonts w:ascii="Times New Roman" w:hAnsi="Times New Roman"/>
-          <w:b/>
-          <w:sz w:val="28"/>
-          <w:szCs w:val="28"/>
-        </w:rPr>
-        <w:t>x:</w:t>
-      </w:r>
-      <w:proofErr w:type="gramEnd"/>
-      <w:r>
-        <w:rPr>
-          <w:rFonts w:ascii="Times New Roman" w:hAnsi="Times New Roman"/>
-          <w:b/>
-          <w:sz w:val="28"/>
-          <w:szCs w:val="28"/>
-        </w:rPr>
-        <w:t>1001:1001:,,,:/home/</w:t>
-      </w:r>
-      <w:proofErr w:type="spellStart"/>
-      <w:r>
-        <w:rPr>
-          <w:rFonts w:ascii="Times New Roman" w:hAnsi="Times New Roman"/>
-          <w:b/>
-          <w:sz w:val="28"/>
-          <w:szCs w:val="28"/>
-        </w:rPr>
-        <w:t>git</w:t>
-      </w:r>
-      <w:proofErr w:type="spellEnd"/>
-      <w:r>
-        <w:rPr>
-          <w:rFonts w:ascii="Times New Roman" w:hAnsi="Times New Roman"/>
-          <w:b/>
-          <w:sz w:val="28"/>
-          <w:szCs w:val="28"/>
-        </w:rPr>
-        <w:t>:/bin/bash</w:t>
+        <w:t>git:x:1001:1001:,,,:/home/git:/bin/bash</w:t>
       </w:r>
     </w:p>
     <w:p>
@@ -12604,85 +11210,14 @@
         </w:rPr>
         <w:tab/>
       </w:r>
-      <w:proofErr w:type="gramStart"/>
-      <w:r>
-        <w:rPr>
-          <w:rFonts w:ascii="Times New Roman" w:hAnsi="Times New Roman"/>
-          <w:b/>
-          <w:sz w:val="28"/>
-          <w:szCs w:val="28"/>
-        </w:rPr>
-        <w:t>git:</w:t>
-      </w:r>
-      <w:proofErr w:type="gramEnd"/>
-      <w:r>
-        <w:rPr>
-          <w:rFonts w:ascii="Times New Roman" w:hAnsi="Times New Roman"/>
-          <w:b/>
-          <w:sz w:val="28"/>
-          <w:szCs w:val="28"/>
-        </w:rPr>
-        <w:t>x:1001:1001:,,,:/home/</w:t>
-      </w:r>
-      <w:proofErr w:type="spellStart"/>
-      <w:r>
-        <w:rPr>
-          <w:rFonts w:ascii="Times New Roman" w:hAnsi="Times New Roman"/>
-          <w:b/>
-          <w:sz w:val="28"/>
-          <w:szCs w:val="28"/>
-        </w:rPr>
-        <w:t>git</w:t>
-      </w:r>
-      <w:proofErr w:type="spellEnd"/>
-      <w:r>
-        <w:rPr>
-          <w:rFonts w:ascii="Times New Roman" w:hAnsi="Times New Roman"/>
-          <w:b/>
-          <w:sz w:val="28"/>
-          <w:szCs w:val="28"/>
-        </w:rPr>
-        <w:t>:/</w:t>
-      </w:r>
-      <w:proofErr w:type="spellStart"/>
-      <w:r>
-        <w:rPr>
-          <w:rFonts w:ascii="Times New Roman" w:hAnsi="Times New Roman"/>
-          <w:b/>
-          <w:sz w:val="28"/>
-          <w:szCs w:val="28"/>
-        </w:rPr>
-        <w:t>usr</w:t>
-      </w:r>
-      <w:proofErr w:type="spellEnd"/>
-      <w:r>
-        <w:rPr>
-          <w:rFonts w:ascii="Times New Roman" w:hAnsi="Times New Roman"/>
-          <w:b/>
-          <w:sz w:val="28"/>
-          <w:szCs w:val="28"/>
-        </w:rPr>
-        <w:t>/bin/</w:t>
-      </w:r>
-      <w:proofErr w:type="spellStart"/>
-      <w:r>
-        <w:rPr>
-          <w:rFonts w:ascii="Times New Roman" w:hAnsi="Times New Roman"/>
-          <w:b/>
-          <w:sz w:val="28"/>
-          <w:szCs w:val="28"/>
-        </w:rPr>
-        <w:t>git</w:t>
-      </w:r>
-      <w:proofErr w:type="spellEnd"/>
-      <w:r>
-        <w:rPr>
-          <w:rFonts w:ascii="Times New Roman" w:hAnsi="Times New Roman"/>
-          <w:b/>
-          <w:sz w:val="28"/>
-          <w:szCs w:val="28"/>
-        </w:rPr>
-        <w:t>-shell</w:t>
+      <w:r>
+        <w:rPr>
+          <w:rFonts w:ascii="Times New Roman" w:hAnsi="Times New Roman"/>
+          <w:b/>
+          <w:sz w:val="28"/>
+          <w:szCs w:val="28"/>
+        </w:rPr>
+        <w:t>git:x:1001:1001:,,,:/home/git:/usr/bin/git-shell</w:t>
       </w:r>
     </w:p>
     <w:p>
@@ -12727,23 +11262,13 @@
         </w:rPr>
         <w:t>现在，通过</w:t>
       </w:r>
-      <w:proofErr w:type="spellStart"/>
-      <w:r>
-        <w:rPr>
-          <w:rFonts w:ascii="Times New Roman" w:hAnsi="Times New Roman" w:hint="eastAsia"/>
-          <w:sz w:val="28"/>
-          <w:szCs w:val="28"/>
-        </w:rPr>
-        <w:t>git</w:t>
-      </w:r>
-      <w:proofErr w:type="spellEnd"/>
-      <w:r>
-        <w:rPr>
-          <w:rFonts w:ascii="Times New Roman" w:hAnsi="Times New Roman" w:hint="eastAsia"/>
-          <w:sz w:val="28"/>
-          <w:szCs w:val="28"/>
-        </w:rPr>
-        <w:t xml:space="preserve"> clone</w:t>
+      <w:r>
+        <w:rPr>
+          <w:rFonts w:ascii="Times New Roman" w:hAnsi="Times New Roman" w:hint="eastAsia"/>
+          <w:sz w:val="28"/>
+          <w:szCs w:val="28"/>
+        </w:rPr>
+        <w:t>git clone</w:t>
       </w:r>
       <w:r>
         <w:rPr>
@@ -13002,23 +11527,13 @@
           <w:szCs w:val="28"/>
         </w:rPr>
       </w:pPr>
-      <w:proofErr w:type="gramStart"/>
-      <w:r>
-        <w:rPr>
-          <w:rFonts w:ascii="Times New Roman" w:hAnsi="Times New Roman"/>
-          <w:sz w:val="28"/>
-          <w:szCs w:val="28"/>
-        </w:rPr>
-        <w:t>git</w:t>
-      </w:r>
-      <w:proofErr w:type="gramEnd"/>
-      <w:r>
-        <w:rPr>
-          <w:rFonts w:ascii="Times New Roman" w:hAnsi="Times New Roman"/>
-          <w:sz w:val="28"/>
-          <w:szCs w:val="28"/>
-        </w:rPr>
-        <w:t xml:space="preserve"> config --global credential.helper store</w:t>
+      <w:r>
+        <w:rPr>
+          <w:rFonts w:ascii="Times New Roman" w:hAnsi="Times New Roman"/>
+          <w:sz w:val="28"/>
+          <w:szCs w:val="28"/>
+        </w:rPr>
+        <w:t>git config --global credential.helper store</w:t>
       </w:r>
     </w:p>
     <w:p>
@@ -13070,53 +11585,25 @@
           <w:sz w:val="28"/>
           <w:szCs w:val="28"/>
         </w:rPr>
-        <w:t>[</w:t>
-      </w:r>
-      <w:proofErr w:type="gramStart"/>
-      <w:r>
-        <w:rPr>
-          <w:rFonts w:ascii="Times New Roman" w:hAnsi="Times New Roman"/>
-          <w:sz w:val="28"/>
-          <w:szCs w:val="28"/>
-        </w:rPr>
-        <w:t>credential</w:t>
-      </w:r>
-      <w:proofErr w:type="gramEnd"/>
-      <w:r>
-        <w:rPr>
-          <w:rFonts w:ascii="Times New Roman" w:hAnsi="Times New Roman"/>
-          <w:sz w:val="28"/>
-          <w:szCs w:val="28"/>
-        </w:rPr>
-        <w:t>]</w:t>
-      </w:r>
-    </w:p>
-    <w:p>
-      <w:pPr>
-        <w:spacing w:line="400" w:lineRule="exact"/>
-        <w:rPr>
-          <w:rFonts w:ascii="Times New Roman" w:hAnsi="Times New Roman"/>
-          <w:sz w:val="28"/>
-          <w:szCs w:val="28"/>
-        </w:rPr>
-      </w:pPr>
-      <w:proofErr w:type="gramStart"/>
-      <w:r>
-        <w:rPr>
-          <w:rFonts w:ascii="Times New Roman" w:hAnsi="Times New Roman"/>
-          <w:sz w:val="28"/>
-          <w:szCs w:val="28"/>
-        </w:rPr>
-        <w:t>helper</w:t>
-      </w:r>
-      <w:proofErr w:type="gramEnd"/>
-      <w:r>
-        <w:rPr>
-          <w:rFonts w:ascii="Times New Roman" w:hAnsi="Times New Roman"/>
-          <w:sz w:val="28"/>
-          <w:szCs w:val="28"/>
-        </w:rPr>
-        <w:t xml:space="preserve"> = store</w:t>
+        <w:t>[credential]</w:t>
+      </w:r>
+    </w:p>
+    <w:p>
+      <w:pPr>
+        <w:spacing w:line="400" w:lineRule="exact"/>
+        <w:rPr>
+          <w:rFonts w:ascii="Times New Roman" w:hAnsi="Times New Roman"/>
+          <w:sz w:val="28"/>
+          <w:szCs w:val="28"/>
+        </w:rPr>
+      </w:pPr>
+      <w:r>
+        <w:rPr>
+          <w:rFonts w:ascii="Times New Roman" w:hAnsi="Times New Roman"/>
+          <w:sz w:val="28"/>
+          <w:szCs w:val="28"/>
+        </w:rPr>
+        <w:t>helper = store</w:t>
       </w:r>
     </w:p>
     <w:p>
@@ -13265,65 +11752,14 @@
           <w:szCs w:val="28"/>
         </w:rPr>
       </w:pPr>
-      <w:proofErr w:type="spellStart"/>
-      <w:r>
-        <w:rPr>
-          <w:rFonts w:ascii="Times New Roman" w:hAnsi="Times New Roman"/>
-          <w:b/>
-          <w:sz w:val="28"/>
-          <w:szCs w:val="28"/>
-        </w:rPr>
-        <w:t>git</w:t>
-      </w:r>
-      <w:proofErr w:type="spellEnd"/>
-      <w:r>
-        <w:rPr>
-          <w:rFonts w:ascii="Times New Roman" w:hAnsi="Times New Roman"/>
-          <w:b/>
-          <w:sz w:val="28"/>
-          <w:szCs w:val="28"/>
-        </w:rPr>
-        <w:t xml:space="preserve"> </w:t>
-      </w:r>
-      <w:proofErr w:type="spellStart"/>
-      <w:r>
-        <w:rPr>
-          <w:rFonts w:ascii="Times New Roman" w:hAnsi="Times New Roman"/>
-          <w:b/>
-          <w:sz w:val="28"/>
-          <w:szCs w:val="28"/>
-        </w:rPr>
-        <w:t>config</w:t>
-      </w:r>
-      <w:proofErr w:type="spellEnd"/>
-      <w:r>
-        <w:rPr>
-          <w:rFonts w:ascii="Times New Roman" w:hAnsi="Times New Roman"/>
-          <w:b/>
-          <w:sz w:val="28"/>
-          <w:szCs w:val="28"/>
-        </w:rPr>
-        <w:t xml:space="preserve"> --global </w:t>
-      </w:r>
-      <w:proofErr w:type="spellStart"/>
-      <w:r>
-        <w:rPr>
-          <w:rFonts w:ascii="Times New Roman" w:hAnsi="Times New Roman"/>
-          <w:b/>
-          <w:sz w:val="28"/>
-          <w:szCs w:val="28"/>
-        </w:rPr>
-        <w:t>color.ui</w:t>
-      </w:r>
-      <w:proofErr w:type="spellEnd"/>
-      <w:r>
-        <w:rPr>
-          <w:rFonts w:ascii="Times New Roman" w:hAnsi="Times New Roman"/>
-          <w:b/>
-          <w:sz w:val="28"/>
-          <w:szCs w:val="28"/>
-        </w:rPr>
-        <w:t xml:space="preserve"> true</w:t>
+      <w:r>
+        <w:rPr>
+          <w:rFonts w:ascii="Times New Roman" w:hAnsi="Times New Roman"/>
+          <w:b/>
+          <w:sz w:val="28"/>
+          <w:szCs w:val="28"/>
+        </w:rPr>
+        <w:t>git config --global color.ui true</w:t>
       </w:r>
       <w:r>
         <w:rPr>
@@ -13348,25 +11784,7 @@
           <w:sz w:val="28"/>
           <w:szCs w:val="28"/>
         </w:rPr>
-        <w:t>界面多色</w:t>
-      </w:r>
-      <w:proofErr w:type="gramStart"/>
-      <w:r>
-        <w:rPr>
-          <w:rFonts w:ascii="Times New Roman" w:hAnsi="Times New Roman" w:hint="eastAsia"/>
-          <w:sz w:val="28"/>
-          <w:szCs w:val="28"/>
-        </w:rPr>
-        <w:t>化显示开</w:t>
-      </w:r>
-      <w:proofErr w:type="gramEnd"/>
-      <w:r>
-        <w:rPr>
-          <w:rFonts w:ascii="Times New Roman" w:hAnsi="Times New Roman" w:hint="eastAsia"/>
-          <w:sz w:val="28"/>
-          <w:szCs w:val="28"/>
-        </w:rPr>
-        <w:t>。</w:t>
+        <w:t>界面多色化显示开。</w:t>
       </w:r>
     </w:p>
     <w:p>
@@ -13379,65 +11797,14 @@
           <w:szCs w:val="28"/>
         </w:rPr>
       </w:pPr>
-      <w:proofErr w:type="spellStart"/>
-      <w:r>
-        <w:rPr>
-          <w:rFonts w:ascii="Times New Roman" w:hAnsi="Times New Roman"/>
-          <w:b/>
-          <w:sz w:val="28"/>
-          <w:szCs w:val="28"/>
-        </w:rPr>
-        <w:t>git</w:t>
-      </w:r>
-      <w:proofErr w:type="spellEnd"/>
-      <w:r>
-        <w:rPr>
-          <w:rFonts w:ascii="Times New Roman" w:hAnsi="Times New Roman"/>
-          <w:b/>
-          <w:sz w:val="28"/>
-          <w:szCs w:val="28"/>
-        </w:rPr>
-        <w:t xml:space="preserve"> </w:t>
-      </w:r>
-      <w:proofErr w:type="spellStart"/>
-      <w:r>
-        <w:rPr>
-          <w:rFonts w:ascii="Times New Roman" w:hAnsi="Times New Roman"/>
-          <w:b/>
-          <w:sz w:val="28"/>
-          <w:szCs w:val="28"/>
-        </w:rPr>
-        <w:t>config</w:t>
-      </w:r>
-      <w:proofErr w:type="spellEnd"/>
-      <w:r>
-        <w:rPr>
-          <w:rFonts w:ascii="Times New Roman" w:hAnsi="Times New Roman"/>
-          <w:b/>
-          <w:sz w:val="28"/>
-          <w:szCs w:val="28"/>
-        </w:rPr>
-        <w:t xml:space="preserve"> --global </w:t>
-      </w:r>
-      <w:proofErr w:type="spellStart"/>
-      <w:r>
-        <w:rPr>
-          <w:rFonts w:ascii="Times New Roman" w:hAnsi="Times New Roman"/>
-          <w:b/>
-          <w:sz w:val="28"/>
-          <w:szCs w:val="28"/>
-        </w:rPr>
-        <w:t>color.ui</w:t>
-      </w:r>
-      <w:proofErr w:type="spellEnd"/>
-      <w:r>
-        <w:rPr>
-          <w:rFonts w:ascii="Times New Roman" w:hAnsi="Times New Roman"/>
-          <w:b/>
-          <w:sz w:val="28"/>
-          <w:szCs w:val="28"/>
-        </w:rPr>
-        <w:t xml:space="preserve"> </w:t>
+      <w:r>
+        <w:rPr>
+          <w:rFonts w:ascii="Times New Roman" w:hAnsi="Times New Roman"/>
+          <w:b/>
+          <w:sz w:val="28"/>
+          <w:szCs w:val="28"/>
+        </w:rPr>
+        <w:t xml:space="preserve">git config --global color.ui </w:t>
       </w:r>
       <w:r>
         <w:rPr>
@@ -13471,25 +11838,7 @@
           <w:sz w:val="28"/>
           <w:szCs w:val="28"/>
         </w:rPr>
-        <w:t>界面多色</w:t>
-      </w:r>
-      <w:proofErr w:type="gramStart"/>
-      <w:r>
-        <w:rPr>
-          <w:rFonts w:ascii="Times New Roman" w:hAnsi="Times New Roman" w:hint="eastAsia"/>
-          <w:sz w:val="28"/>
-          <w:szCs w:val="28"/>
-        </w:rPr>
-        <w:t>化显示关</w:t>
-      </w:r>
-      <w:proofErr w:type="gramEnd"/>
-      <w:r>
-        <w:rPr>
-          <w:rFonts w:ascii="Times New Roman" w:hAnsi="Times New Roman" w:hint="eastAsia"/>
-          <w:sz w:val="28"/>
-          <w:szCs w:val="28"/>
-        </w:rPr>
-        <w:t>。</w:t>
+        <w:t>界面多色化显示关。</w:t>
       </w:r>
     </w:p>
     <w:p>
@@ -13603,7 +11952,7 @@
             <w:noProof/>
             <w:lang w:val="zh-CN"/>
           </w:rPr>
-          <w:t>10</w:t>
+          <w:t>7</w:t>
         </w:r>
         <w:r>
           <w:fldChar w:fldCharType="end"/>

</xml_diff>